<commit_message>
CIV-12072: Update the LR defendant response form for Part Admit Journeys 1v2
</commit_message>
<xml_diff>
--- a/docker/docmosis/templates/CV-SPC-HRN-ENG-01360-CIV-12072.docx
+++ b/docker/docmosis/templates/CV-SPC-HRN-ENG-01360-CIV-12072.docx
@@ -4,7 +4,7 @@
   <w:body>
     <w:p>
       <w:pPr>
-        <w:pStyle w:val="Body A"/>
+        <w:pStyle w:val="Body"/>
         <w:rPr>
           <w:rFonts w:ascii="Tahoma" w:cs="Tahoma" w:hAnsi="Tahoma" w:eastAsia="Tahoma"/>
           <w:sz w:val="22"/>
@@ -16,7 +16,7 @@
       <w:tblPr>
         <w:tblW w:w="9744" w:type="dxa"/>
         <w:jc w:val="left"/>
-        <w:tblInd w:w="216" w:type="dxa"/>
+        <w:tblInd w:w="108" w:type="dxa"/>
         <w:tblBorders>
           <w:top w:val="single" w:color="ffffff" w:sz="8" w:space="0" w:shadow="0" w:frame="0"/>
           <w:left w:val="single" w:color="ffffff" w:sz="8" w:space="0" w:shadow="0" w:frame="0"/>
@@ -62,25 +62,24 @@
           </w:tcPr>
           <w:p>
             <w:pPr>
-              <w:pStyle w:val="Body A"/>
+              <w:pStyle w:val="Body"/>
               <w:jc w:val="both"/>
             </w:pPr>
             <w:r>
               <w:rPr>
                 <w:shd w:val="nil" w:color="auto" w:fill="auto"/>
-                <w:lang w:val="en-US"/>
               </w:rPr>
               <w:drawing xmlns:a="http://schemas.openxmlformats.org/drawingml/2006/main">
                 <wp:inline distT="0" distB="0" distL="0" distR="0">
                   <wp:extent cx="1125416" cy="1004221"/>
                   <wp:effectExtent l="0" t="0" r="0" b="0"/>
-                  <wp:docPr id="1073741826" name="officeArt object" descr="page1image59464816"/>
+                  <wp:docPr id="1073741825" name="officeArt object" descr="page1image59464816"/>
                   <wp:cNvGraphicFramePr/>
                   <a:graphic xmlns:a="http://schemas.openxmlformats.org/drawingml/2006/main">
                     <a:graphicData uri="http://schemas.openxmlformats.org/drawingml/2006/picture">
                       <pic:pic xmlns:pic="http://schemas.openxmlformats.org/drawingml/2006/picture">
                         <pic:nvPicPr>
-                          <pic:cNvPr id="1073741826" name="page1image59464816" descr="page1image59464816"/>
+                          <pic:cNvPr id="1073741825" name="page1image59464816" descr="page1image59464816"/>
                           <pic:cNvPicPr>
                             <a:picLocks noChangeAspect="1"/>
                           </pic:cNvPicPr>
@@ -113,6 +112,11 @@
                 </wp:inline>
               </w:drawing>
             </w:r>
+            <w:r>
+              <w:rPr>
+                <w:shd w:val="nil" w:color="auto" w:fill="auto"/>
+              </w:rPr>
+            </w:r>
           </w:p>
         </w:tc>
         <w:tc>
@@ -175,7 +179,7 @@
           </w:p>
           <w:p>
             <w:pPr>
-              <w:pStyle w:val="Body A"/>
+              <w:pStyle w:val="Body"/>
               <w:bidi w:val="0"/>
               <w:ind w:left="0" w:right="0" w:firstLine="0"/>
               <w:jc w:val="both"/>
@@ -224,25 +228,24 @@
           </w:tcPr>
           <w:p>
             <w:pPr>
-              <w:pStyle w:val="Body A"/>
+              <w:pStyle w:val="Body"/>
               <w:jc w:val="right"/>
             </w:pPr>
             <w:r>
               <w:rPr>
                 <w:shd w:val="nil" w:color="auto" w:fill="auto"/>
-                <w:lang w:val="en-US"/>
               </w:rPr>
               <w:drawing xmlns:a="http://schemas.openxmlformats.org/drawingml/2006/main">
                 <wp:inline distT="0" distB="0" distL="0" distR="0">
                   <wp:extent cx="808894" cy="808894"/>
                   <wp:effectExtent l="0" t="0" r="0" b="0"/>
-                  <wp:docPr id="1073741827" name="officeArt object" descr="page1image59464608"/>
+                  <wp:docPr id="1073741826" name="officeArt object" descr="page1image59464608"/>
                   <wp:cNvGraphicFramePr/>
                   <a:graphic xmlns:a="http://schemas.openxmlformats.org/drawingml/2006/main">
                     <a:graphicData uri="http://schemas.openxmlformats.org/drawingml/2006/picture">
                       <pic:pic xmlns:pic="http://schemas.openxmlformats.org/drawingml/2006/picture">
                         <pic:nvPicPr>
-                          <pic:cNvPr id="1073741827" name="page1image59464608" descr="page1image59464608"/>
+                          <pic:cNvPr id="1073741826" name="page1image59464608" descr="page1image59464608"/>
                           <pic:cNvPicPr>
                             <a:picLocks noChangeAspect="1"/>
                           </pic:cNvPicPr>
@@ -699,19 +702,7 @@
     </w:tbl>
     <w:p>
       <w:pPr>
-        <w:pStyle w:val="Body A"/>
-        <w:widowControl w:val="0"/>
-        <w:ind w:left="108" w:hanging="108"/>
-        <w:rPr>
-          <w:rFonts w:ascii="Tahoma" w:cs="Tahoma" w:hAnsi="Tahoma" w:eastAsia="Tahoma"/>
-          <w:sz w:val="22"/>
-          <w:szCs w:val="22"/>
-        </w:rPr>
-      </w:pPr>
-    </w:p>
-    <w:p>
-      <w:pPr>
-        <w:pStyle w:val="Body A"/>
+        <w:pStyle w:val="Body"/>
         <w:widowControl w:val="0"/>
         <w:rPr>
           <w:rFonts w:ascii="Tahoma" w:cs="Tahoma" w:hAnsi="Tahoma" w:eastAsia="Tahoma"/>
@@ -722,7 +713,7 @@
     </w:p>
     <w:p>
       <w:pPr>
-        <w:pStyle w:val="Body A"/>
+        <w:pStyle w:val="Body"/>
         <w:pBdr>
           <w:top w:val="nil"/>
           <w:left w:val="nil"/>
@@ -778,7 +769,7 @@
             </w14:solidFill>
           </w14:textFill>
         </w:rPr>
-        <w:t xml:space="preserve">’ </w:t>
+        <w:t>’</w:t>
       </w:r>
       <w:r>
         <w:rPr>
@@ -796,14 +787,14 @@
             </w14:solidFill>
           </w14:textFill>
         </w:rPr>
-        <w:t>details</w:t>
+        <w:t xml:space="preserve"> details</w:t>
       </w:r>
     </w:p>
     <w:tbl>
       <w:tblPr>
         <w:tblW w:w="10060" w:type="dxa"/>
         <w:jc w:val="left"/>
-        <w:tblInd w:w="216" w:type="dxa"/>
+        <w:tblInd w:w="108" w:type="dxa"/>
         <w:tblBorders>
           <w:top w:val="single" w:color="ffffff" w:sz="8" w:space="0" w:shadow="0" w:frame="0"/>
           <w:left w:val="single" w:color="ffffff" w:sz="8" w:space="0" w:shadow="0" w:frame="0"/>
@@ -868,6 +859,22 @@
               </w:rPr>
               <w:t>Name</w:t>
             </w:r>
+            <w:r>
+              <w:rPr>
+                <w:rFonts w:ascii="Cambria" w:cs="Cambria" w:hAnsi="Cambria" w:eastAsia="Cambria"/>
+                <w:b w:val="1"/>
+                <w:bCs w:val="1"/>
+                <w:outline w:val="0"/>
+                <w:color w:val="0a0a0a"/>
+                <w:u w:color="0a0a0a"/>
+                <w:shd w:val="clear" w:color="auto" w:fill="ffffff"/>
+                <w14:textFill>
+                  <w14:solidFill>
+                    <w14:srgbClr w14:val="0A0A0A"/>
+                  </w14:solidFill>
+                </w14:textFill>
+              </w:rPr>
+            </w:r>
           </w:p>
         </w:tc>
         <w:tc>
@@ -890,7 +897,7 @@
           </w:tcPr>
           <w:p>
             <w:pPr>
-              <w:pStyle w:val="Body A"/>
+              <w:pStyle w:val="Body"/>
               <w:spacing w:before="40" w:after="40"/>
             </w:pPr>
             <w:r>
@@ -898,6 +905,8 @@
                 <w:rFonts w:ascii="Cambria" w:hAnsi="Cambria"/>
                 <w:outline w:val="0"/>
                 <w:color w:val="0a0a0a"/>
+                <w:sz w:val="24"/>
+                <w:szCs w:val="24"/>
                 <w:u w:color="0a0a0a"/>
                 <w:shd w:val="nil" w:color="auto" w:fill="auto"/>
                 <w:rtl w:val="0"/>
@@ -984,7 +993,7 @@
           </w:tcPr>
           <w:p>
             <w:pPr>
-              <w:pStyle w:val="Body A"/>
+              <w:pStyle w:val="Body"/>
             </w:pPr>
             <w:r>
               <w:rPr>
@@ -1253,7 +1262,7 @@
           </w:tcPr>
           <w:p>
             <w:pPr>
-              <w:pStyle w:val="Body A"/>
+              <w:pStyle w:val="Body"/>
             </w:pPr>
             <w:r>
               <w:rPr>
@@ -1274,7 +1283,7 @@
           <w:shd w:val="clear" w:color="auto" w:fill="cdd4e9"/>
         </w:tblPrEx>
         <w:trPr>
-          <w:trHeight w:val="310" w:hRule="atLeast"/>
+          <w:trHeight w:val="280" w:hRule="atLeast"/>
         </w:trPr>
         <w:tc>
           <w:tcPr>
@@ -1364,6 +1373,8 @@
             <w:r>
               <w:rPr>
                 <w:rFonts w:ascii="Segoe UI" w:cs="Segoe UI" w:hAnsi="Segoe UI" w:eastAsia="Segoe UI"/>
+                <w:b w:val="0"/>
+                <w:bCs w:val="0"/>
                 <w:sz w:val="21"/>
                 <w:szCs w:val="21"/>
                 <w:shd w:val="clear" w:color="auto" w:fill="ffffff"/>
@@ -1458,7 +1469,7 @@
           </w:tcPr>
           <w:p>
             <w:pPr>
-              <w:pStyle w:val="Body A"/>
+              <w:pStyle w:val="Body"/>
             </w:pPr>
             <w:r>
               <w:rPr>
@@ -1479,7 +1490,7 @@
           <w:shd w:val="clear" w:color="auto" w:fill="cdd4e9"/>
         </w:tblPrEx>
         <w:trPr>
-          <w:trHeight w:val="310" w:hRule="atLeast"/>
+          <w:trHeight w:val="280" w:hRule="atLeast"/>
         </w:trPr>
         <w:tc>
           <w:tcPr>
@@ -1507,6 +1518,8 @@
             <w:r>
               <w:rPr>
                 <w:rFonts w:ascii="Calibri" w:hAnsi="Calibri"/>
+                <w:b w:val="0"/>
+                <w:bCs w:val="0"/>
                 <w:shd w:val="nil" w:color="auto" w:fill="auto"/>
                 <w:rtl w:val="0"/>
                 <w:lang w:val="en-US"/>
@@ -1569,6 +1582,8 @@
             <w:r>
               <w:rPr>
                 <w:rFonts w:ascii="Segoe UI" w:cs="Segoe UI" w:hAnsi="Segoe UI" w:eastAsia="Segoe UI"/>
+                <w:b w:val="0"/>
+                <w:bCs w:val="0"/>
                 <w:sz w:val="21"/>
                 <w:szCs w:val="21"/>
                 <w:shd w:val="clear" w:color="auto" w:fill="ffffff"/>
@@ -1635,9 +1650,17 @@
                 <w:rFonts w:ascii="Calibri" w:hAnsi="Calibri"/>
                 <w:b w:val="1"/>
                 <w:bCs w:val="1"/>
-                <w:shd w:val="nil" w:color="auto" w:fill="auto"/>
-                <w:rtl w:val="0"/>
-                <w:lang w:val="en-US"/>
+                <w:outline w:val="0"/>
+                <w:color w:val="000000"/>
+                <w:u w:color="000000"/>
+                <w:shd w:val="nil" w:color="auto" w:fill="auto"/>
+                <w:rtl w:val="0"/>
+                <w:lang w:val="en-US"/>
+                <w14:textFill>
+                  <w14:solidFill>
+                    <w14:srgbClr w14:val="000000"/>
+                  </w14:solidFill>
+                </w14:textFill>
               </w:rPr>
               <w:t>Email</w:t>
             </w:r>
@@ -1663,7 +1686,7 @@
           </w:tcPr>
           <w:p>
             <w:pPr>
-              <w:pStyle w:val="Body A"/>
+              <w:pStyle w:val="Body"/>
             </w:pPr>
             <w:r>
               <w:rPr>
@@ -1684,7 +1707,7 @@
           <w:shd w:val="clear" w:color="auto" w:fill="cdd4e9"/>
         </w:tblPrEx>
         <w:trPr>
-          <w:trHeight w:val="310" w:hRule="atLeast"/>
+          <w:trHeight w:val="280" w:hRule="atLeast"/>
         </w:trPr>
         <w:tc>
           <w:tcPr>
@@ -1712,6 +1735,8 @@
             <w:r>
               <w:rPr>
                 <w:rFonts w:ascii="Calibri" w:hAnsi="Calibri"/>
+                <w:b w:val="0"/>
+                <w:bCs w:val="0"/>
                 <w:shd w:val="nil" w:color="auto" w:fill="auto"/>
                 <w:rtl w:val="0"/>
                 <w:lang w:val="en-US"/>
@@ -1744,28 +1769,7 @@
     </w:tbl>
     <w:p>
       <w:pPr>
-        <w:pStyle w:val="Body A"/>
-        <w:widowControl w:val="0"/>
-        <w:spacing w:before="120" w:after="120"/>
-        <w:ind w:left="108" w:hanging="108"/>
-        <w:rPr>
-          <w:rFonts w:ascii="Cambria" w:cs="Cambria" w:hAnsi="Cambria" w:eastAsia="Cambria"/>
-          <w:outline w:val="0"/>
-          <w:color w:val="0a0a0a"/>
-          <w:sz w:val="36"/>
-          <w:szCs w:val="36"/>
-          <w:u w:color="0a0a0a"/>
-          <w14:textFill>
-            <w14:solidFill>
-              <w14:srgbClr w14:val="0A0A0A"/>
-            </w14:solidFill>
-          </w14:textFill>
-        </w:rPr>
-      </w:pPr>
-    </w:p>
-    <w:p>
-      <w:pPr>
-        <w:pStyle w:val="Body A"/>
+        <w:pStyle w:val="Body"/>
         <w:widowControl w:val="0"/>
         <w:spacing w:before="120" w:after="120"/>
         <w:rPr>
@@ -1785,7 +1789,7 @@
     </w:p>
     <w:p>
       <w:pPr>
-        <w:pStyle w:val="Body A"/>
+        <w:pStyle w:val="Body"/>
         <w:spacing w:before="120" w:after="120"/>
         <w:rPr>
           <w:rFonts w:ascii="Cambria" w:cs="Cambria" w:hAnsi="Cambria" w:eastAsia="Cambria"/>
@@ -1804,7 +1808,7 @@
     </w:p>
     <w:p>
       <w:pPr>
-        <w:pStyle w:val="Body A"/>
+        <w:pStyle w:val="Body"/>
         <w:pBdr>
           <w:top w:val="nil"/>
           <w:left w:val="nil"/>
@@ -1831,7 +1835,7 @@
       <w:tblPr>
         <w:tblW w:w="10060" w:type="dxa"/>
         <w:jc w:val="left"/>
-        <w:tblInd w:w="216" w:type="dxa"/>
+        <w:tblInd w:w="108" w:type="dxa"/>
         <w:tblBorders>
           <w:top w:val="single" w:color="ffffff" w:sz="8" w:space="0" w:shadow="0" w:frame="0"/>
           <w:left w:val="single" w:color="ffffff" w:sz="8" w:space="0" w:shadow="0" w:frame="0"/>
@@ -1896,6 +1900,22 @@
               </w:rPr>
               <w:t>Name</w:t>
             </w:r>
+            <w:r>
+              <w:rPr>
+                <w:rFonts w:ascii="Cambria" w:cs="Cambria" w:hAnsi="Cambria" w:eastAsia="Cambria"/>
+                <w:b w:val="1"/>
+                <w:bCs w:val="1"/>
+                <w:outline w:val="0"/>
+                <w:color w:val="0a0a0a"/>
+                <w:u w:color="0a0a0a"/>
+                <w:shd w:val="clear" w:color="auto" w:fill="ffffff"/>
+                <w14:textFill>
+                  <w14:solidFill>
+                    <w14:srgbClr w14:val="0A0A0A"/>
+                  </w14:solidFill>
+                </w14:textFill>
+              </w:rPr>
+            </w:r>
           </w:p>
         </w:tc>
         <w:tc>
@@ -1918,7 +1938,7 @@
           </w:tcPr>
           <w:p>
             <w:pPr>
-              <w:pStyle w:val="Body A"/>
+              <w:pStyle w:val="Body"/>
               <w:spacing w:before="40" w:after="40"/>
             </w:pPr>
             <w:r>
@@ -1937,6 +1957,8 @@
                 <w:rFonts w:ascii="Cambria" w:hAnsi="Cambria"/>
                 <w:outline w:val="0"/>
                 <w:color w:val="0a0a0a"/>
+                <w:sz w:val="24"/>
+                <w:szCs w:val="24"/>
                 <w:u w:color="0a0a0a"/>
                 <w:shd w:val="nil" w:color="auto" w:fill="auto"/>
                 <w:rtl w:val="0"/>
@@ -2059,8 +2081,6 @@
             <w:pPr>
               <w:pStyle w:val="Normal (Web)"/>
               <w:spacing w:before="40" w:after="40"/>
-            </w:pPr>
-            <w:r>
               <w:rPr>
                 <w:rFonts w:ascii="Calibri" w:cs="Calibri" w:hAnsi="Calibri" w:eastAsia="Calibri"/>
                 <w:b w:val="1"/>
@@ -2068,6 +2088,21 @@
                 <w:shd w:val="nil" w:color="auto" w:fill="auto"/>
                 <w:lang w:val="en-US"/>
               </w:rPr>
+            </w:pPr>
+          </w:p>
+          <w:p>
+            <w:pPr>
+              <w:pStyle w:val="Normal (Web)"/>
+              <w:spacing w:before="40" w:after="40"/>
+            </w:pPr>
+            <w:r>
+              <w:rPr>
+                <w:rFonts w:ascii="Calibri" w:cs="Calibri" w:hAnsi="Calibri" w:eastAsia="Calibri"/>
+                <w:b w:val="1"/>
+                <w:bCs w:val="1"/>
+                <w:shd w:val="nil" w:color="auto" w:fill="auto"/>
+                <w:lang w:val="en-US"/>
+              </w:rPr>
             </w:r>
           </w:p>
         </w:tc>
@@ -2091,7 +2126,7 @@
           </w:tcPr>
           <w:p>
             <w:pPr>
-              <w:pStyle w:val="Body A"/>
+              <w:pStyle w:val="Body"/>
               <w:spacing w:before="40" w:after="40"/>
             </w:pPr>
             <w:r>
@@ -2267,6 +2302,8 @@
             <w:r>
               <w:rPr>
                 <w:rFonts w:ascii="Segoe UI" w:cs="Segoe UI" w:hAnsi="Segoe UI" w:eastAsia="Segoe UI"/>
+                <w:b w:val="0"/>
+                <w:bCs w:val="0"/>
                 <w:sz w:val="21"/>
                 <w:szCs w:val="21"/>
                 <w:shd w:val="clear" w:color="auto" w:fill="ffffff"/>
@@ -2333,9 +2370,17 @@
                 <w:rFonts w:ascii="Calibri" w:hAnsi="Calibri"/>
                 <w:b w:val="1"/>
                 <w:bCs w:val="1"/>
-                <w:shd w:val="nil" w:color="auto" w:fill="auto"/>
-                <w:rtl w:val="0"/>
-                <w:lang w:val="en-US"/>
+                <w:outline w:val="0"/>
+                <w:color w:val="000000"/>
+                <w:u w:color="000000"/>
+                <w:shd w:val="nil" w:color="auto" w:fill="auto"/>
+                <w:rtl w:val="0"/>
+                <w:lang w:val="en-US"/>
+                <w14:textFill>
+                  <w14:solidFill>
+                    <w14:srgbClr w14:val="000000"/>
+                  </w14:solidFill>
+                </w14:textFill>
               </w:rPr>
               <w:t>Date of birth</w:t>
             </w:r>
@@ -2361,7 +2406,7 @@
           </w:tcPr>
           <w:p>
             <w:pPr>
-              <w:pStyle w:val="Body A"/>
+              <w:pStyle w:val="Body"/>
               <w:spacing w:before="40" w:after="40"/>
             </w:pPr>
             <w:r>
@@ -2383,7 +2428,7 @@
           <w:shd w:val="clear" w:color="auto" w:fill="cdd4e9"/>
         </w:tblPrEx>
         <w:trPr>
-          <w:trHeight w:val="310" w:hRule="atLeast"/>
+          <w:trHeight w:val="280" w:hRule="atLeast"/>
         </w:trPr>
         <w:tc>
           <w:tcPr>
@@ -2475,6 +2520,8 @@
             <w:r>
               <w:rPr>
                 <w:rFonts w:ascii="Segoe UI" w:cs="Segoe UI" w:hAnsi="Segoe UI" w:eastAsia="Segoe UI"/>
+                <w:b w:val="0"/>
+                <w:bCs w:val="0"/>
                 <w:sz w:val="21"/>
                 <w:szCs w:val="21"/>
                 <w:shd w:val="clear" w:color="auto" w:fill="ffffff"/>
@@ -2541,9 +2588,17 @@
                 <w:rFonts w:ascii="Calibri" w:hAnsi="Calibri"/>
                 <w:b w:val="1"/>
                 <w:bCs w:val="1"/>
-                <w:shd w:val="nil" w:color="auto" w:fill="auto"/>
-                <w:rtl w:val="0"/>
-                <w:lang w:val="en-US"/>
+                <w:outline w:val="0"/>
+                <w:color w:val="000000"/>
+                <w:u w:color="000000"/>
+                <w:shd w:val="nil" w:color="auto" w:fill="auto"/>
+                <w:rtl w:val="0"/>
+                <w:lang w:val="en-US"/>
+                <w14:textFill>
+                  <w14:solidFill>
+                    <w14:srgbClr w14:val="000000"/>
+                  </w14:solidFill>
+                </w14:textFill>
               </w:rPr>
               <w:t>Telephone</w:t>
             </w:r>
@@ -2569,7 +2624,7 @@
           </w:tcPr>
           <w:p>
             <w:pPr>
-              <w:pStyle w:val="Body A"/>
+              <w:pStyle w:val="Body"/>
             </w:pPr>
             <w:r>
               <w:rPr>
@@ -2590,7 +2645,7 @@
           <w:shd w:val="clear" w:color="auto" w:fill="cdd4e9"/>
         </w:tblPrEx>
         <w:trPr>
-          <w:trHeight w:val="310" w:hRule="atLeast"/>
+          <w:trHeight w:val="280" w:hRule="atLeast"/>
         </w:trPr>
         <w:tc>
           <w:tcPr>
@@ -2682,6 +2737,8 @@
             <w:r>
               <w:rPr>
                 <w:rFonts w:ascii="Segoe UI" w:cs="Segoe UI" w:hAnsi="Segoe UI" w:eastAsia="Segoe UI"/>
+                <w:b w:val="0"/>
+                <w:bCs w:val="0"/>
                 <w:sz w:val="21"/>
                 <w:szCs w:val="21"/>
                 <w:shd w:val="clear" w:color="auto" w:fill="ffffff"/>
@@ -2748,9 +2805,17 @@
                 <w:rFonts w:ascii="Calibri" w:hAnsi="Calibri"/>
                 <w:b w:val="1"/>
                 <w:bCs w:val="1"/>
-                <w:shd w:val="nil" w:color="auto" w:fill="auto"/>
-                <w:rtl w:val="0"/>
-                <w:lang w:val="en-US"/>
+                <w:outline w:val="0"/>
+                <w:color w:val="000000"/>
+                <w:u w:color="000000"/>
+                <w:shd w:val="nil" w:color="auto" w:fill="auto"/>
+                <w:rtl w:val="0"/>
+                <w:lang w:val="en-US"/>
+                <w14:textFill>
+                  <w14:solidFill>
+                    <w14:srgbClr w14:val="000000"/>
+                  </w14:solidFill>
+                </w14:textFill>
               </w:rPr>
               <w:t>Email</w:t>
             </w:r>
@@ -2776,7 +2841,7 @@
           </w:tcPr>
           <w:p>
             <w:pPr>
-              <w:pStyle w:val="Body A"/>
+              <w:pStyle w:val="Body"/>
             </w:pPr>
             <w:r>
               <w:rPr>
@@ -2797,7 +2862,7 @@
           <w:shd w:val="clear" w:color="auto" w:fill="cdd4e9"/>
         </w:tblPrEx>
         <w:trPr>
-          <w:trHeight w:val="310" w:hRule="atLeast"/>
+          <w:trHeight w:val="280" w:hRule="atLeast"/>
         </w:trPr>
         <w:tc>
           <w:tcPr>
@@ -2859,28 +2924,7 @@
     </w:tbl>
     <w:p>
       <w:pPr>
-        <w:pStyle w:val="Body A"/>
-        <w:widowControl w:val="0"/>
-        <w:spacing w:before="120" w:after="120"/>
-        <w:ind w:left="108" w:hanging="108"/>
-        <w:rPr>
-          <w:rFonts w:ascii="Cambria" w:cs="Cambria" w:hAnsi="Cambria" w:eastAsia="Cambria"/>
-          <w:outline w:val="0"/>
-          <w:color w:val="0a0a0a"/>
-          <w:sz w:val="36"/>
-          <w:szCs w:val="36"/>
-          <w:u w:color="0a0a0a"/>
-          <w14:textFill>
-            <w14:solidFill>
-              <w14:srgbClr w14:val="0A0A0A"/>
-            </w14:solidFill>
-          </w14:textFill>
-        </w:rPr>
-      </w:pPr>
-    </w:p>
-    <w:p>
-      <w:pPr>
-        <w:pStyle w:val="Body A"/>
+        <w:pStyle w:val="Body"/>
         <w:widowControl w:val="0"/>
         <w:spacing w:before="120" w:after="120"/>
         <w:rPr>
@@ -2900,7 +2944,7 @@
     </w:p>
     <w:p>
       <w:pPr>
-        <w:pStyle w:val="Body A"/>
+        <w:pStyle w:val="Body"/>
         <w:spacing w:before="120" w:after="120"/>
         <w:rPr>
           <w:rFonts w:ascii="Cambria" w:cs="Cambria" w:hAnsi="Cambria" w:eastAsia="Cambria"/>
@@ -2919,7 +2963,7 @@
     </w:p>
     <w:p>
       <w:pPr>
-        <w:pStyle w:val="Body A"/>
+        <w:pStyle w:val="Body"/>
         <w:pBdr>
           <w:top w:val="nil"/>
           <w:left w:val="nil"/>
@@ -2975,7 +3019,7 @@
             </w14:solidFill>
           </w14:textFill>
         </w:rPr>
-        <w:t xml:space="preserve">’ </w:t>
+        <w:t>’</w:t>
       </w:r>
       <w:r>
         <w:rPr>
@@ -2993,14 +3037,14 @@
             </w14:solidFill>
           </w14:textFill>
         </w:rPr>
-        <w:t>response to the claim</w:t>
+        <w:t xml:space="preserve"> response to the claim</w:t>
       </w:r>
     </w:p>
     <w:tbl>
       <w:tblPr>
         <w:tblW w:w="10025" w:type="dxa"/>
         <w:jc w:val="left"/>
-        <w:tblInd w:w="216" w:type="dxa"/>
+        <w:tblInd w:w="108" w:type="dxa"/>
         <w:tblBorders>
           <w:top w:val="single" w:color="ffffff" w:sz="8" w:space="0" w:shadow="0" w:frame="0"/>
           <w:left w:val="single" w:color="ffffff" w:sz="8" w:space="0" w:shadow="0" w:frame="0"/>
@@ -3021,7 +3065,7 @@
           <w:shd w:val="clear" w:color="auto" w:fill="cdd4e9"/>
         </w:tblPrEx>
         <w:trPr>
-          <w:trHeight w:val="2540" w:hRule="atLeast"/>
+          <w:trHeight w:val="1900" w:hRule="atLeast"/>
         </w:trPr>
         <w:tc>
           <w:tcPr>
@@ -3195,6 +3239,30 @@
               <w:ind w:left="0" w:right="0" w:firstLine="0"/>
               <w:jc w:val="left"/>
               <w:rPr>
+                <w:rtl w:val="0"/>
+              </w:rPr>
+            </w:pPr>
+            <w:r>
+              <w:rPr>
+                <w:rFonts w:ascii="Cambria" w:hAnsi="Cambria"/>
+                <w:b w:val="1"/>
+                <w:bCs w:val="1"/>
+                <w:outline w:val="0"/>
+                <w:color w:val="0a0a0a"/>
+                <w:u w:color="0a0a0a"/>
+                <w:shd w:val="clear" w:color="auto" w:fill="ffffff"/>
+                <w:rtl w:val="0"/>
+                <w:lang w:val="en-US"/>
+                <w14:textFill>
+                  <w14:solidFill>
+                    <w14:srgbClr w14:val="0A0A0A"/>
+                  </w14:solidFill>
+                </w14:textFill>
+              </w:rPr>
+              <w:t>Why they dispute the claim</w:t>
+            </w:r>
+            <w:r>
+              <w:rPr>
                 <w:rFonts w:ascii="Cambria" w:cs="Cambria" w:hAnsi="Cambria" w:eastAsia="Cambria"/>
                 <w:b w:val="1"/>
                 <w:bCs w:val="1"/>
@@ -3202,12 +3270,187 @@
                 <w:color w:val="0a0a0a"/>
                 <w:u w:color="0a0a0a"/>
                 <w:shd w:val="clear" w:color="auto" w:fill="ffffff"/>
-                <w:rtl w:val="0"/>
                 <w14:textFill>
                   <w14:solidFill>
                     <w14:srgbClr w14:val="0A0A0A"/>
                   </w14:solidFill>
                 </w14:textFill>
+              </w:rPr>
+            </w:r>
+          </w:p>
+        </w:tc>
+        <w:tc>
+          <w:tcPr>
+            <w:tcW w:type="dxa" w:w="6344"/>
+            <w:tcBorders>
+              <w:top w:val="nil"/>
+              <w:left w:val="nil"/>
+              <w:bottom w:val="nil"/>
+              <w:right w:val="nil"/>
+            </w:tcBorders>
+            <w:shd w:val="clear" w:color="auto" w:fill="auto"/>
+            <w:tcMar>
+              <w:top w:type="dxa" w:w="80"/>
+              <w:left w:type="dxa" w:w="80"/>
+              <w:bottom w:type="dxa" w:w="80"/>
+              <w:right w:type="dxa" w:w="80"/>
+            </w:tcMar>
+            <w:vAlign w:val="top"/>
+          </w:tcPr>
+          <w:p>
+            <w:pPr>
+              <w:pStyle w:val="Body"/>
+              <w:spacing w:before="40" w:after="40"/>
+              <w:rPr>
+                <w:rFonts w:ascii="Calibri" w:cs="Calibri" w:hAnsi="Calibri" w:eastAsia="Calibri"/>
+                <w:sz w:val="21"/>
+                <w:szCs w:val="21"/>
+                <w:shd w:val="nil" w:color="auto" w:fill="auto"/>
+              </w:rPr>
+            </w:pPr>
+            <w:r>
+              <w:rPr>
+                <w:rFonts w:ascii="Calibri" w:hAnsi="Calibri"/>
+                <w:sz w:val="21"/>
+                <w:szCs w:val="21"/>
+                <w:shd w:val="nil" w:color="auto" w:fill="auto"/>
+                <w:rtl w:val="0"/>
+                <w:lang w:val="en-US"/>
+              </w:rPr>
+              <w:t>&lt;&lt;</w:t>
+            </w:r>
+            <w:r>
+              <w:rPr>
+                <w:rFonts w:ascii="Calibri" w:hAnsi="Calibri"/>
+                <w:sz w:val="21"/>
+                <w:szCs w:val="21"/>
+                <w:shd w:val="clear" w:color="auto" w:fill="ffffff"/>
+                <w:rtl w:val="0"/>
+                <w:lang w:val="en-US"/>
+              </w:rPr>
+              <w:t>hearingCourtLocation</w:t>
+            </w:r>
+            <w:r>
+              <w:rPr>
+                <w:rFonts w:ascii="Calibri" w:hAnsi="Calibri"/>
+                <w:sz w:val="21"/>
+                <w:szCs w:val="21"/>
+                <w:shd w:val="nil" w:color="auto" w:fill="auto"/>
+                <w:rtl w:val="0"/>
+                <w:lang w:val="en-US"/>
+              </w:rPr>
+              <w:t>&gt;&gt;</w:t>
+            </w:r>
+          </w:p>
+          <w:p>
+            <w:pPr>
+              <w:pStyle w:val="Body"/>
+              <w:spacing w:before="40" w:after="40"/>
+              <w:rPr>
+                <w:rFonts w:ascii="Calibri" w:cs="Calibri" w:hAnsi="Calibri" w:eastAsia="Calibri"/>
+                <w:sz w:val="21"/>
+                <w:szCs w:val="21"/>
+                <w:shd w:val="nil" w:color="auto" w:fill="auto"/>
+                <w:lang w:val="en-US"/>
+              </w:rPr>
+            </w:pPr>
+          </w:p>
+          <w:p>
+            <w:pPr>
+              <w:pStyle w:val="Body"/>
+              <w:bidi w:val="0"/>
+              <w:spacing w:before="40" w:after="40"/>
+              <w:ind w:left="0" w:right="0" w:firstLine="0"/>
+              <w:jc w:val="left"/>
+              <w:rPr>
+                <w:rFonts w:ascii="Calibri" w:cs="Calibri" w:hAnsi="Calibri" w:eastAsia="Calibri"/>
+                <w:sz w:val="21"/>
+                <w:szCs w:val="21"/>
+                <w:shd w:val="nil" w:color="auto" w:fill="auto"/>
+                <w:rtl w:val="0"/>
+              </w:rPr>
+            </w:pPr>
+            <w:r>
+              <w:rPr>
+                <w:rFonts w:ascii="Calibri" w:hAnsi="Calibri"/>
+                <w:sz w:val="21"/>
+                <w:szCs w:val="21"/>
+                <w:shd w:val="nil" w:color="auto" w:fill="auto"/>
+                <w:rtl w:val="0"/>
+                <w:lang w:val="en-US"/>
+              </w:rPr>
+              <w:t>&lt;&lt;defendantResponse&gt;&gt;</w:t>
+            </w:r>
+            <w:r>
+              <w:rPr>
+                <w:rFonts w:ascii="Calibri" w:cs="Calibri" w:hAnsi="Calibri" w:eastAsia="Calibri"/>
+                <w:sz w:val="21"/>
+                <w:szCs w:val="21"/>
+                <w:shd w:val="nil" w:color="auto" w:fill="auto"/>
+                <w:lang w:val="en-US"/>
+              </w:rPr>
+              <w:br w:type="textWrapping"/>
+            </w:r>
+          </w:p>
+          <w:p>
+            <w:pPr>
+              <w:pStyle w:val="Body"/>
+              <w:bidi w:val="0"/>
+              <w:spacing w:before="40" w:after="40"/>
+              <w:ind w:left="0" w:right="0" w:firstLine="0"/>
+              <w:jc w:val="left"/>
+              <w:rPr>
+                <w:rtl w:val="0"/>
+              </w:rPr>
+            </w:pPr>
+            <w:r>
+              <w:rPr>
+                <w:rFonts w:ascii="Calibri" w:hAnsi="Calibri"/>
+                <w:sz w:val="21"/>
+                <w:szCs w:val="21"/>
+                <w:shd w:val="nil" w:color="auto" w:fill="auto"/>
+                <w:rtl w:val="0"/>
+                <w:lang w:val="en-US"/>
+              </w:rPr>
+              <w:t>&lt;&lt;whyDisputeTheClaim&gt;&gt;</w:t>
+            </w:r>
+          </w:p>
+        </w:tc>
+      </w:tr>
+      <w:tr>
+        <w:tblPrEx>
+          <w:shd w:val="clear" w:color="auto" w:fill="cdd4e9"/>
+        </w:tblPrEx>
+        <w:trPr>
+          <w:trHeight w:val="620" w:hRule="atLeast"/>
+        </w:trPr>
+        <w:tc>
+          <w:tcPr>
+            <w:tcW w:type="dxa" w:w="3681"/>
+            <w:tcBorders>
+              <w:top w:val="nil"/>
+              <w:left w:val="nil"/>
+              <w:bottom w:val="nil"/>
+              <w:right w:val="nil"/>
+            </w:tcBorders>
+            <w:shd w:val="clear" w:color="auto" w:fill="auto"/>
+            <w:tcMar>
+              <w:top w:type="dxa" w:w="80"/>
+              <w:left w:type="dxa" w:w="80"/>
+              <w:bottom w:type="dxa" w:w="80"/>
+              <w:right w:type="dxa" w:w="80"/>
+            </w:tcMar>
+            <w:vAlign w:val="top"/>
+          </w:tcPr>
+          <w:p>
+            <w:pPr>
+              <w:pStyle w:val="Normal (Web)"/>
+              <w:bidi w:val="0"/>
+              <w:spacing w:before="40" w:after="40"/>
+              <w:ind w:left="0" w:right="0" w:firstLine="0"/>
+              <w:jc w:val="left"/>
+              <w:rPr>
+                <w:rtl w:val="0"/>
               </w:rPr>
             </w:pPr>
             <w:r>
@@ -3229,11 +3472,7 @@
               </w:rPr>
               <w:t>Amount they admit they owe</w:t>
             </w:r>
-          </w:p>
-          <w:p>
-            <w:pPr>
-              <w:pStyle w:val="Normal (Web)"/>
-              <w:spacing w:before="40" w:after="40"/>
+            <w:r>
               <w:rPr>
                 <w:rFonts w:ascii="Cambria" w:cs="Cambria" w:hAnsi="Cambria" w:eastAsia="Cambria"/>
                 <w:b w:val="1"/>
@@ -3242,232 +3481,83 @@
                 <w:color w:val="0a0a0a"/>
                 <w:u w:color="0a0a0a"/>
                 <w:shd w:val="clear" w:color="auto" w:fill="ffffff"/>
-                <w:lang w:val="en-US"/>
                 <w14:textFill>
                   <w14:solidFill>
                     <w14:srgbClr w14:val="0A0A0A"/>
                   </w14:solidFill>
                 </w14:textFill>
               </w:rPr>
-            </w:pPr>
-          </w:p>
-          <w:p>
-            <w:pPr>
-              <w:pStyle w:val="Normal (Web)"/>
-              <w:bidi w:val="0"/>
-              <w:spacing w:before="40" w:after="40"/>
-              <w:ind w:left="0" w:right="0" w:firstLine="0"/>
+            </w:r>
+          </w:p>
+        </w:tc>
+        <w:tc>
+          <w:tcPr>
+            <w:tcW w:type="dxa" w:w="6344"/>
+            <w:tcBorders>
+              <w:top w:val="nil"/>
+              <w:left w:val="nil"/>
+              <w:bottom w:val="nil"/>
+              <w:right w:val="nil"/>
+            </w:tcBorders>
+            <w:shd w:val="clear" w:color="auto" w:fill="auto"/>
+            <w:tcMar>
+              <w:top w:type="dxa" w:w="80"/>
+              <w:left w:type="dxa" w:w="80"/>
+              <w:bottom w:type="dxa" w:w="80"/>
+              <w:right w:type="dxa" w:w="80"/>
+            </w:tcMar>
+            <w:vAlign w:val="top"/>
+          </w:tcPr>
+          <w:p>
+            <w:pPr>
+              <w:pStyle w:val="Default"/>
+              <w:spacing w:before="40" w:after="40" w:line="240" w:lineRule="auto"/>
               <w:jc w:val="left"/>
-              <w:rPr>
-                <w:rtl w:val="0"/>
-              </w:rPr>
-            </w:pPr>
-            <w:r>
-              <w:rPr>
-                <w:rFonts w:ascii="Cambria" w:hAnsi="Cambria"/>
-                <w:b w:val="1"/>
-                <w:bCs w:val="1"/>
-                <w:outline w:val="0"/>
-                <w:color w:val="0a0a0a"/>
-                <w:u w:color="0a0a0a"/>
-                <w:shd w:val="clear" w:color="auto" w:fill="ffffff"/>
-                <w:rtl w:val="0"/>
-                <w:lang w:val="en-US"/>
-                <w14:textFill>
-                  <w14:solidFill>
-                    <w14:srgbClr w14:val="0A0A0A"/>
-                  </w14:solidFill>
-                </w14:textFill>
-              </w:rPr>
-              <w:t>Why they dispute the claim</w:t>
-            </w:r>
-          </w:p>
-        </w:tc>
-        <w:tc>
-          <w:tcPr>
-            <w:tcW w:type="dxa" w:w="6344"/>
-            <w:tcBorders>
-              <w:top w:val="nil"/>
-              <w:left w:val="nil"/>
-              <w:bottom w:val="nil"/>
-              <w:right w:val="nil"/>
-            </w:tcBorders>
-            <w:shd w:val="clear" w:color="auto" w:fill="auto"/>
-            <w:tcMar>
-              <w:top w:type="dxa" w:w="80"/>
-              <w:left w:type="dxa" w:w="80"/>
-              <w:bottom w:type="dxa" w:w="80"/>
-              <w:right w:type="dxa" w:w="80"/>
-            </w:tcMar>
-            <w:vAlign w:val="top"/>
-          </w:tcPr>
-          <w:p>
-            <w:pPr>
-              <w:pStyle w:val="Body A"/>
-              <w:spacing w:before="40" w:after="40"/>
+            </w:pPr>
+            <w:r>
+              <w:rPr>
+                <w:rFonts w:ascii="Calibri" w:hAnsi="Calibri" w:hint="default"/>
+                <w:sz w:val="21"/>
+                <w:szCs w:val="21"/>
+                <w:u w:color="000000"/>
+                <w:shd w:val="nil" w:color="auto" w:fill="auto"/>
+                <w:rtl w:val="0"/>
+                <w:lang w:val="en-US"/>
+                <w14:textOutline w14:w="12700" w14:cap="flat">
+                  <w14:noFill/>
+                  <w14:miter w14:lim="400000"/>
+                </w14:textOutline>
+              </w:rPr>
+              <w:t>£</w:t>
+            </w:r>
+            <w:r>
+              <w:rPr>
+                <w:rFonts w:ascii="Calibri" w:hAnsi="Calibri"/>
+                <w:sz w:val="21"/>
+                <w:szCs w:val="21"/>
+                <w:u w:color="000000"/>
+                <w:shd w:val="nil" w:color="auto" w:fill="auto"/>
+                <w:rtl w:val="0"/>
+                <w:lang w:val="en-US"/>
+                <w14:textOutline w14:w="12700" w14:cap="flat">
+                  <w14:noFill/>
+                  <w14:miter w14:lim="400000"/>
+                </w14:textOutline>
+              </w:rPr>
+              <w:t>&lt;&lt;commonDetails.amountToPay&gt;&gt;</w:t>
+            </w:r>
+            <w:r>
               <w:rPr>
                 <w:rFonts w:ascii="Calibri" w:cs="Calibri" w:hAnsi="Calibri" w:eastAsia="Calibri"/>
                 <w:sz w:val="21"/>
                 <w:szCs w:val="21"/>
-                <w:shd w:val="nil" w:color="auto" w:fill="auto"/>
-              </w:rPr>
-            </w:pPr>
-            <w:r>
-              <w:rPr>
-                <w:rFonts w:ascii="Calibri" w:hAnsi="Calibri"/>
-                <w:sz w:val="21"/>
-                <w:szCs w:val="21"/>
-                <w:shd w:val="nil" w:color="auto" w:fill="auto"/>
-                <w:rtl w:val="0"/>
-                <w:lang w:val="en-US"/>
-              </w:rPr>
-              <w:t>&lt;&lt;</w:t>
-            </w:r>
-            <w:r>
-              <w:rPr>
-                <w:rFonts w:ascii="Calibri" w:hAnsi="Calibri"/>
-                <w:sz w:val="21"/>
-                <w:szCs w:val="21"/>
-                <w:shd w:val="clear" w:color="auto" w:fill="ffffff"/>
-                <w:rtl w:val="0"/>
-                <w:lang w:val="en-US"/>
-              </w:rPr>
-              <w:t>hearingCourtLocation</w:t>
-            </w:r>
-            <w:r>
-              <w:rPr>
-                <w:rFonts w:ascii="Calibri" w:hAnsi="Calibri"/>
-                <w:sz w:val="21"/>
-                <w:szCs w:val="21"/>
-                <w:shd w:val="nil" w:color="auto" w:fill="auto"/>
-                <w:rtl w:val="0"/>
-                <w:lang w:val="en-US"/>
-              </w:rPr>
-              <w:t>&gt;&gt;</w:t>
-            </w:r>
-          </w:p>
-          <w:p>
-            <w:pPr>
-              <w:pStyle w:val="Body A"/>
-              <w:spacing w:before="40" w:after="40"/>
-              <w:rPr>
-                <w:rFonts w:ascii="Calibri" w:cs="Calibri" w:hAnsi="Calibri" w:eastAsia="Calibri"/>
-                <w:sz w:val="21"/>
-                <w:szCs w:val="21"/>
-                <w:shd w:val="nil" w:color="auto" w:fill="auto"/>
-                <w:lang w:val="en-US"/>
-              </w:rPr>
-            </w:pPr>
-          </w:p>
-          <w:p>
-            <w:pPr>
-              <w:pStyle w:val="Body A"/>
-              <w:bidi w:val="0"/>
-              <w:spacing w:before="40" w:after="40"/>
-              <w:ind w:left="0" w:right="0" w:firstLine="0"/>
-              <w:jc w:val="left"/>
-              <w:rPr>
-                <w:rFonts w:ascii="Calibri" w:cs="Calibri" w:hAnsi="Calibri" w:eastAsia="Calibri"/>
-                <w:sz w:val="21"/>
-                <w:szCs w:val="21"/>
-                <w:shd w:val="nil" w:color="auto" w:fill="auto"/>
-                <w:rtl w:val="0"/>
-              </w:rPr>
-            </w:pPr>
-            <w:r>
-              <w:rPr>
-                <w:rFonts w:ascii="Calibri" w:hAnsi="Calibri"/>
-                <w:sz w:val="21"/>
-                <w:szCs w:val="21"/>
-                <w:shd w:val="nil" w:color="auto" w:fill="auto"/>
-                <w:rtl w:val="0"/>
-                <w:lang w:val="en-US"/>
-              </w:rPr>
-              <w:t>&lt;&lt;defendantResponse&gt;&gt;</w:t>
-            </w:r>
-            <w:r>
-              <w:rPr>
-                <w:rFonts w:ascii="Calibri" w:cs="Calibri" w:hAnsi="Calibri" w:eastAsia="Calibri"/>
-                <w:sz w:val="21"/>
-                <w:szCs w:val="21"/>
-                <w:shd w:val="nil" w:color="auto" w:fill="auto"/>
-                <w:lang w:val="en-US"/>
-              </w:rPr>
-              <w:br w:type="textWrapping"/>
-            </w:r>
-          </w:p>
-          <w:p>
-            <w:pPr>
-              <w:pStyle w:val="Body A"/>
-              <w:bidi w:val="0"/>
-              <w:spacing w:before="40" w:after="40"/>
-              <w:ind w:left="0" w:right="0" w:firstLine="0"/>
-              <w:jc w:val="left"/>
-              <w:rPr>
-                <w:rFonts w:ascii="Calibri" w:cs="Calibri" w:hAnsi="Calibri" w:eastAsia="Calibri"/>
-                <w:sz w:val="21"/>
-                <w:szCs w:val="21"/>
-                <w:shd w:val="nil" w:color="auto" w:fill="auto"/>
-                <w:rtl w:val="0"/>
-              </w:rPr>
-            </w:pPr>
-            <w:r>
-              <w:rPr>
-                <w:rFonts w:ascii="Calibri" w:hAnsi="Calibri" w:hint="default"/>
-                <w:sz w:val="21"/>
-                <w:szCs w:val="21"/>
-                <w:shd w:val="nil" w:color="auto" w:fill="auto"/>
-                <w:rtl w:val="0"/>
-                <w:lang w:val="en-US"/>
-              </w:rPr>
-              <w:t>£</w:t>
-            </w:r>
-            <w:r>
-              <w:rPr>
-                <w:rFonts w:ascii="Calibri" w:hAnsi="Calibri"/>
-                <w:sz w:val="21"/>
-                <w:szCs w:val="21"/>
-                <w:shd w:val="nil" w:color="auto" w:fill="auto"/>
-                <w:rtl w:val="0"/>
-                <w:lang w:val="en-US"/>
-              </w:rPr>
-              <w:t>&lt;&lt;commonDetails.amountToPay&gt;&gt;</w:t>
-            </w:r>
-          </w:p>
-          <w:p>
-            <w:pPr>
-              <w:pStyle w:val="Body A"/>
-              <w:spacing w:before="40" w:after="40"/>
-              <w:rPr>
-                <w:rFonts w:ascii="Calibri" w:cs="Calibri" w:hAnsi="Calibri" w:eastAsia="Calibri"/>
-                <w:sz w:val="21"/>
-                <w:szCs w:val="21"/>
-                <w:shd w:val="nil" w:color="auto" w:fill="auto"/>
-                <w:lang w:val="en-US"/>
-              </w:rPr>
-            </w:pPr>
-          </w:p>
-          <w:p>
-            <w:pPr>
-              <w:pStyle w:val="Body A"/>
-              <w:bidi w:val="0"/>
-              <w:spacing w:before="40" w:after="40"/>
-              <w:ind w:left="0" w:right="0" w:firstLine="0"/>
-              <w:jc w:val="left"/>
-              <w:rPr>
-                <w:rtl w:val="0"/>
-              </w:rPr>
-            </w:pPr>
-            <w:r>
-              <w:rPr>
-                <w:rFonts w:ascii="Calibri" w:hAnsi="Calibri"/>
-                <w:sz w:val="21"/>
-                <w:szCs w:val="21"/>
-                <w:shd w:val="nil" w:color="auto" w:fill="auto"/>
-                <w:rtl w:val="0"/>
-                <w:lang w:val="en-US"/>
-              </w:rPr>
-              <w:t>&lt;&lt;whyDisputeTheClaim&gt;&gt;</w:t>
+                <w:u w:color="000000"/>
+                <w:shd w:val="nil" w:color="auto" w:fill="auto"/>
+                <w14:textOutline w14:w="12700" w14:cap="flat">
+                  <w14:noFill/>
+                  <w14:miter w14:lim="400000"/>
+                </w14:textOutline>
+              </w:rPr>
             </w:r>
           </w:p>
         </w:tc>
@@ -3581,7 +3671,7 @@
           </w:tcPr>
           <w:p>
             <w:pPr>
-              <w:pStyle w:val="Body A"/>
+              <w:pStyle w:val="Body"/>
               <w:spacing w:before="40" w:after="40"/>
               <w:rPr>
                 <w:rFonts w:ascii="Calibri" w:cs="Calibri" w:hAnsi="Calibri" w:eastAsia="Calibri"/>
@@ -3600,7 +3690,7 @@
           </w:p>
           <w:p>
             <w:pPr>
-              <w:pStyle w:val="Body A"/>
+              <w:pStyle w:val="Body"/>
               <w:bidi w:val="0"/>
               <w:spacing w:before="40" w:after="40"/>
               <w:ind w:left="0" w:right="0" w:firstLine="0"/>
@@ -3623,7 +3713,7 @@
           </w:p>
           <w:p>
             <w:pPr>
-              <w:pStyle w:val="Body A"/>
+              <w:pStyle w:val="Body"/>
               <w:bidi w:val="0"/>
               <w:ind w:left="0" w:right="0" w:firstLine="0"/>
               <w:jc w:val="left"/>
@@ -3707,7 +3797,7 @@
           </w:p>
           <w:p>
             <w:pPr>
-              <w:pStyle w:val="Body A"/>
+              <w:pStyle w:val="Body"/>
               <w:bidi w:val="0"/>
               <w:spacing w:before="40" w:after="40"/>
               <w:ind w:left="0" w:right="0" w:firstLine="0"/>
@@ -3761,31 +3851,61 @@
             <w:r>
               <w:rPr>
                 <w:rFonts w:ascii="Segoe UI" w:cs="Segoe UI" w:hAnsi="Segoe UI" w:eastAsia="Segoe UI"/>
-                <w:sz w:val="21"/>
-                <w:szCs w:val="21"/>
-                <w:shd w:val="clear" w:color="auto" w:fill="ffffff"/>
-                <w:rtl w:val="0"/>
-                <w:lang w:val="en-US"/>
+                <w:b w:val="0"/>
+                <w:bCs w:val="0"/>
+                <w:outline w:val="0"/>
+                <w:color w:val="000000"/>
+                <w:sz w:val="21"/>
+                <w:szCs w:val="21"/>
+                <w:u w:color="000000"/>
+                <w:shd w:val="clear" w:color="auto" w:fill="ffffff"/>
+                <w:rtl w:val="0"/>
+                <w:lang w:val="en-US"/>
+                <w14:textFill>
+                  <w14:solidFill>
+                    <w14:srgbClr w14:val="000000"/>
+                  </w14:solidFill>
+                </w14:textFill>
               </w:rPr>
               <w:t>&lt;&lt;cr_{</w:t>
             </w:r>
             <w:r>
               <w:rPr>
                 <w:rFonts w:ascii="Calibri" w:hAnsi="Calibri"/>
-                <w:shd w:val="nil" w:color="auto" w:fill="auto"/>
-                <w:rtl w:val="0"/>
-                <w:lang w:val="en-US"/>
+                <w:b w:val="0"/>
+                <w:bCs w:val="0"/>
+                <w:outline w:val="0"/>
+                <w:color w:val="000000"/>
+                <w:u w:color="000000"/>
+                <w:shd w:val="nil" w:color="auto" w:fill="auto"/>
+                <w:rtl w:val="0"/>
+                <w:lang w:val="en-US"/>
+                <w14:textFill>
+                  <w14:solidFill>
+                    <w14:srgbClr w14:val="000000"/>
+                  </w14:solidFill>
+                </w14:textFill>
               </w:rPr>
               <w:t xml:space="preserve"> respondent1SpecDefenceResponseDocument!=null</w:t>
             </w:r>
             <w:r>
               <w:rPr>
                 <w:rFonts w:ascii="Segoe UI" w:cs="Segoe UI" w:hAnsi="Segoe UI" w:eastAsia="Segoe UI"/>
-                <w:sz w:val="21"/>
-                <w:szCs w:val="21"/>
-                <w:shd w:val="clear" w:color="auto" w:fill="ffffff"/>
-                <w:rtl w:val="0"/>
-                <w:lang w:val="en-US"/>
+                <w:b w:val="0"/>
+                <w:bCs w:val="0"/>
+                <w:outline w:val="0"/>
+                <w:color w:val="000000"/>
+                <w:sz w:val="21"/>
+                <w:szCs w:val="21"/>
+                <w:u w:color="000000"/>
+                <w:shd w:val="clear" w:color="auto" w:fill="ffffff"/>
+                <w:rtl w:val="0"/>
+                <w:lang w:val="en-US"/>
+                <w14:textFill>
+                  <w14:solidFill>
+                    <w14:srgbClr w14:val="000000"/>
+                  </w14:solidFill>
+                </w14:textFill>
               </w:rPr>
               <w:t xml:space="preserve"> }&gt;&gt;</w:t>
             </w:r>
@@ -3899,6 +4019,22 @@
               </w:rPr>
               <w:t>evidence</w:t>
             </w:r>
+            <w:r>
+              <w:rPr>
+                <w:rFonts w:ascii="Cambria" w:cs="Cambria" w:hAnsi="Cambria" w:eastAsia="Cambria"/>
+                <w:b w:val="1"/>
+                <w:bCs w:val="1"/>
+                <w:outline w:val="0"/>
+                <w:color w:val="0a0a0a"/>
+                <w:u w:color="0a0a0a"/>
+                <w:shd w:val="clear" w:color="auto" w:fill="ffffff"/>
+                <w14:textFill>
+                  <w14:solidFill>
+                    <w14:srgbClr w14:val="0A0A0A"/>
+                  </w14:solidFill>
+                </w14:textFill>
+              </w:rPr>
+            </w:r>
           </w:p>
         </w:tc>
         <w:tc>
@@ -3921,7 +4057,7 @@
           </w:tcPr>
           <w:p>
             <w:pPr>
-              <w:pStyle w:val="Body A"/>
+              <w:pStyle w:val="Body"/>
               <w:spacing w:before="40" w:after="40"/>
             </w:pPr>
             <w:r>
@@ -3937,7 +4073,9 @@
             </w:r>
             <w:r>
               <w:rPr>
-                <w:rFonts w:ascii="Calibri" w:hAnsi="Calibri"/>
+                <w:rFonts w:ascii="Calibri" w:cs="Segoe UI" w:hAnsi="Calibri" w:eastAsia="Segoe UI"/>
+                <w:sz w:val="24"/>
+                <w:szCs w:val="24"/>
                 <w:shd w:val="nil" w:color="auto" w:fill="auto"/>
                 <w:rtl w:val="0"/>
                 <w:lang w:val="en-US"/>
@@ -3946,7 +4084,9 @@
             </w:r>
             <w:r>
               <w:rPr>
-                <w:rFonts w:ascii="Cambria" w:hAnsi="Cambria"/>
+                <w:rFonts w:ascii="Cambria" w:cs="Segoe UI" w:hAnsi="Cambria" w:eastAsia="Segoe UI"/>
+                <w:sz w:val="24"/>
+                <w:szCs w:val="24"/>
                 <w:shd w:val="nil" w:color="auto" w:fill="auto"/>
                 <w:rtl w:val="0"/>
                 <w:lang w:val="en-US"/>
@@ -4061,11 +4201,21 @@
             <w:r>
               <w:rPr>
                 <w:rFonts w:ascii="Segoe UI" w:cs="Segoe UI" w:hAnsi="Segoe UI" w:eastAsia="Segoe UI"/>
-                <w:sz w:val="21"/>
-                <w:szCs w:val="21"/>
-                <w:shd w:val="clear" w:color="auto" w:fill="ffffff"/>
-                <w:rtl w:val="0"/>
-                <w:lang w:val="en-US"/>
+                <w:b w:val="0"/>
+                <w:bCs w:val="0"/>
+                <w:outline w:val="0"/>
+                <w:color w:val="000000"/>
+                <w:sz w:val="21"/>
+                <w:szCs w:val="21"/>
+                <w:u w:color="000000"/>
+                <w:shd w:val="clear" w:color="auto" w:fill="ffffff"/>
+                <w:rtl w:val="0"/>
+                <w:lang w:val="en-US"/>
+                <w14:textFill>
+                  <w14:solidFill>
+                    <w14:srgbClr w14:val="000000"/>
+                  </w14:solidFill>
+                </w14:textFill>
               </w:rPr>
               <w:t>&lt;&lt;cr_{poundsPaid!=null}&gt;&gt;</w:t>
             </w:r>
@@ -4163,7 +4313,7 @@
           </w:tcPr>
           <w:p>
             <w:pPr>
-              <w:pStyle w:val="Body A"/>
+              <w:pStyle w:val="Body"/>
             </w:pPr>
             <w:r>
               <w:rPr>
@@ -4325,7 +4475,7 @@
           </w:tcPr>
           <w:p>
             <w:pPr>
-              <w:pStyle w:val="Body A"/>
+              <w:pStyle w:val="Body"/>
               <w:rPr>
                 <w:rFonts w:ascii="Segoe UI" w:cs="Segoe UI" w:hAnsi="Segoe UI" w:eastAsia="Segoe UI"/>
                 <w:sz w:val="21"/>
@@ -4347,47 +4497,48 @@
           </w:p>
           <w:p>
             <w:pPr>
-              <w:pStyle w:val="Body A"/>
-              <w:rPr>
-                <w:rFonts w:ascii="Segoe UI" w:cs="Segoe UI" w:hAnsi="Segoe UI" w:eastAsia="Segoe UI"/>
-                <w:sz w:val="21"/>
-                <w:szCs w:val="21"/>
-                <w:shd w:val="clear" w:color="auto" w:fill="ffffff"/>
-                <w:lang w:val="en-US"/>
-              </w:rPr>
-            </w:pPr>
-          </w:p>
-          <w:p>
-            <w:pPr>
-              <w:pStyle w:val="Body A"/>
-              <w:rPr>
-                <w:rFonts w:ascii="Segoe UI" w:cs="Segoe UI" w:hAnsi="Segoe UI" w:eastAsia="Segoe UI"/>
-                <w:sz w:val="21"/>
-                <w:szCs w:val="21"/>
-                <w:shd w:val="clear" w:color="auto" w:fill="ffffff"/>
-                <w:lang w:val="en-US"/>
-              </w:rPr>
-            </w:pPr>
-          </w:p>
-          <w:p>
-            <w:pPr>
-              <w:pStyle w:val="Body A"/>
-              <w:rPr>
-                <w:rFonts w:ascii="Segoe UI" w:cs="Segoe UI" w:hAnsi="Segoe UI" w:eastAsia="Segoe UI"/>
-                <w:sz w:val="21"/>
-                <w:szCs w:val="21"/>
-                <w:shd w:val="clear" w:color="auto" w:fill="ffffff"/>
-                <w:lang w:val="en-US"/>
-              </w:rPr>
-            </w:pPr>
-          </w:p>
-          <w:p>
-            <w:pPr>
-              <w:pStyle w:val="Body A"/>
+              <w:pStyle w:val="Body"/>
+              <w:rPr>
+                <w:rFonts w:ascii="Segoe UI" w:cs="Segoe UI" w:hAnsi="Segoe UI" w:eastAsia="Segoe UI"/>
+                <w:sz w:val="21"/>
+                <w:szCs w:val="21"/>
+                <w:shd w:val="clear" w:color="auto" w:fill="ffffff"/>
+                <w:lang w:val="en-US"/>
+              </w:rPr>
+            </w:pPr>
+          </w:p>
+          <w:p>
+            <w:pPr>
+              <w:pStyle w:val="Body"/>
+              <w:rPr>
+                <w:rFonts w:ascii="Segoe UI" w:cs="Segoe UI" w:hAnsi="Segoe UI" w:eastAsia="Segoe UI"/>
+                <w:sz w:val="21"/>
+                <w:szCs w:val="21"/>
+                <w:shd w:val="clear" w:color="auto" w:fill="ffffff"/>
+                <w:lang w:val="en-US"/>
+              </w:rPr>
+            </w:pPr>
+          </w:p>
+          <w:p>
+            <w:pPr>
+              <w:pStyle w:val="Body"/>
+              <w:rPr>
+                <w:rFonts w:ascii="Segoe UI" w:cs="Segoe UI" w:hAnsi="Segoe UI" w:eastAsia="Segoe UI"/>
+                <w:sz w:val="21"/>
+                <w:szCs w:val="21"/>
+                <w:shd w:val="clear" w:color="auto" w:fill="ffffff"/>
+                <w:lang w:val="en-US"/>
+              </w:rPr>
+            </w:pPr>
+          </w:p>
+          <w:p>
+            <w:pPr>
+              <w:pStyle w:val="Body"/>
               <w:bidi w:val="0"/>
               <w:ind w:left="0" w:right="0" w:firstLine="0"/>
               <w:jc w:val="left"/>
               <w:rPr>
+                <w:shd w:val="nil" w:color="auto" w:fill="auto"/>
                 <w:rtl w:val="0"/>
               </w:rPr>
             </w:pPr>
@@ -4402,9 +4553,15 @@
               </w:rPr>
               <w:t>&lt;&lt;cs_{paymentMethod!=null}&gt;&gt;&lt;&lt;paymentMethod&gt;&gt;&lt;&lt;es_&gt;&gt;</w:t>
             </w:r>
-            <w:r>
-              <w:rPr>
-                <w:shd w:val="nil" w:color="auto" w:fill="auto"/>
+          </w:p>
+          <w:p>
+            <w:pPr>
+              <w:pStyle w:val="Body"/>
+            </w:pPr>
+            <w:r>
+              <w:rPr>
+                <w:shd w:val="nil" w:color="auto" w:fill="auto"/>
+                <w:lang w:val="en-US"/>
               </w:rPr>
             </w:r>
           </w:p>
@@ -4415,7 +4572,7 @@
           <w:shd w:val="clear" w:color="auto" w:fill="cdd4e9"/>
         </w:tblPrEx>
         <w:trPr>
-          <w:trHeight w:val="310" w:hRule="atLeast"/>
+          <w:trHeight w:val="620" w:hRule="atLeast"/>
         </w:trPr>
         <w:tc>
           <w:tcPr>
@@ -4459,112 +4616,21 @@
               </w:rPr>
               <w:t>&lt;&lt;er_&gt;&gt;</w:t>
             </w:r>
-          </w:p>
-        </w:tc>
-        <w:tc>
-          <w:tcPr>
-            <w:tcW w:type="dxa" w:w="6344"/>
-            <w:tcBorders>
-              <w:top w:val="nil"/>
-              <w:left w:val="nil"/>
-              <w:bottom w:val="nil"/>
-              <w:right w:val="nil"/>
-            </w:tcBorders>
-            <w:shd w:val="clear" w:color="auto" w:fill="auto"/>
-            <w:tcMar>
-              <w:top w:type="dxa" w:w="80"/>
-              <w:left w:type="dxa" w:w="80"/>
-              <w:bottom w:type="dxa" w:w="80"/>
-              <w:right w:type="dxa" w:w="80"/>
-            </w:tcMar>
-            <w:vAlign w:val="top"/>
-          </w:tcPr>
-          <w:p/>
-        </w:tc>
-      </w:tr>
-      <w:tr>
-        <w:tblPrEx>
-          <w:shd w:val="clear" w:color="auto" w:fill="cdd4e9"/>
-        </w:tblPrEx>
-        <w:trPr>
-          <w:trHeight w:val="520" w:hRule="atLeast"/>
-        </w:trPr>
-        <w:tc>
-          <w:tcPr>
-            <w:tcW w:type="dxa" w:w="10025"/>
-            <w:gridSpan w:val="2"/>
-            <w:tcBorders>
-              <w:top w:val="nil"/>
-              <w:left w:val="nil"/>
-              <w:bottom w:val="nil"/>
-              <w:right w:val="nil"/>
-            </w:tcBorders>
-            <w:shd w:val="clear" w:color="auto" w:fill="auto"/>
-            <w:tcMar>
-              <w:top w:type="dxa" w:w="80"/>
-              <w:left w:type="dxa" w:w="80"/>
-              <w:bottom w:type="dxa" w:w="80"/>
-              <w:right w:type="dxa" w:w="80"/>
-            </w:tcMar>
-            <w:vAlign w:val="top"/>
-          </w:tcPr>
-          <w:p/>
-        </w:tc>
-      </w:tr>
-      <w:tr>
-        <w:tblPrEx>
-          <w:shd w:val="clear" w:color="auto" w:fill="cdd4e9"/>
-        </w:tblPrEx>
-        <w:trPr>
-          <w:trHeight w:val="860" w:hRule="atLeast"/>
-        </w:trPr>
-        <w:tc>
-          <w:tcPr>
-            <w:tcW w:type="dxa" w:w="3681"/>
-            <w:tcBorders>
-              <w:top w:val="nil"/>
-              <w:left w:val="nil"/>
-              <w:bottom w:val="nil"/>
-              <w:right w:val="nil"/>
-            </w:tcBorders>
-            <w:shd w:val="clear" w:color="auto" w:fill="auto"/>
-            <w:tcMar>
-              <w:top w:type="dxa" w:w="80"/>
-              <w:left w:type="dxa" w:w="80"/>
-              <w:bottom w:type="dxa" w:w="80"/>
-              <w:right w:type="dxa" w:w="80"/>
-            </w:tcMar>
-            <w:vAlign w:val="top"/>
-          </w:tcPr>
-          <w:p>
-            <w:pPr>
-              <w:pStyle w:val="Body A"/>
-              <w:pBdr>
-                <w:top w:val="nil"/>
-                <w:left w:val="nil"/>
-                <w:bottom w:val="single" w:color="000000" w:sz="4" w:space="0" w:shadow="0" w:frame="0"/>
-                <w:right w:val="nil"/>
-              </w:pBdr>
-              <w:spacing w:before="120" w:after="120"/>
-            </w:pPr>
-            <w:r>
-              <w:rPr>
-                <w:rFonts w:ascii="Cambria" w:hAnsi="Cambria"/>
+            <w:r>
+              <w:rPr>
+                <w:rFonts w:ascii="Cambria" w:cs="Cambria" w:hAnsi="Cambria" w:eastAsia="Cambria"/>
+                <w:b w:val="1"/>
+                <w:bCs w:val="1"/>
                 <w:outline w:val="0"/>
                 <w:color w:val="0a0a0a"/>
-                <w:sz w:val="36"/>
-                <w:szCs w:val="36"/>
                 <w:u w:color="0a0a0a"/>
-                <w:shd w:val="nil" w:color="auto" w:fill="auto"/>
-                <w:rtl w:val="0"/>
-                <w:lang w:val="en-US"/>
+                <w:shd w:val="clear" w:color="auto" w:fill="ffffff"/>
                 <w14:textFill>
                   <w14:solidFill>
                     <w14:srgbClr w14:val="0A0A0A"/>
                   </w14:solidFill>
                 </w14:textFill>
               </w:rPr>
-              <w:t>Statement of truth</w:t>
             </w:r>
           </w:p>
         </w:tc>
@@ -4592,28 +4658,7 @@
     </w:tbl>
     <w:p>
       <w:pPr>
-        <w:pStyle w:val="Body A"/>
-        <w:widowControl w:val="0"/>
-        <w:spacing w:before="120" w:after="120"/>
-        <w:ind w:left="108" w:hanging="108"/>
-        <w:rPr>
-          <w:rFonts w:ascii="Cambria" w:cs="Cambria" w:hAnsi="Cambria" w:eastAsia="Cambria"/>
-          <w:outline w:val="0"/>
-          <w:color w:val="0a0a0a"/>
-          <w:sz w:val="36"/>
-          <w:szCs w:val="36"/>
-          <w:u w:color="0a0a0a"/>
-          <w14:textFill>
-            <w14:solidFill>
-              <w14:srgbClr w14:val="0A0A0A"/>
-            </w14:solidFill>
-          </w14:textFill>
-        </w:rPr>
-      </w:pPr>
-    </w:p>
-    <w:p>
-      <w:pPr>
-        <w:pStyle w:val="Body A"/>
+        <w:pStyle w:val="Body"/>
         <w:widowControl w:val="0"/>
         <w:spacing w:before="120" w:after="120"/>
         <w:rPr>
@@ -4633,7 +4678,2073 @@
     </w:p>
     <w:p>
       <w:pPr>
-        <w:pStyle w:val="Body A"/>
+        <w:pStyle w:val="Body"/>
+        <w:spacing w:before="120" w:after="120"/>
+        <w:rPr>
+          <w:rFonts w:ascii="Cambria" w:cs="Cambria" w:hAnsi="Cambria" w:eastAsia="Cambria"/>
+          <w:outline w:val="0"/>
+          <w:color w:val="0a0a0a"/>
+          <w:u w:color="0a0a0a"/>
+          <w:shd w:val="clear" w:color="auto" w:fill="ffffff"/>
+          <w14:textFill>
+            <w14:solidFill>
+              <w14:srgbClr w14:val="0A0A0A"/>
+            </w14:solidFill>
+          </w14:textFill>
+        </w:rPr>
+      </w:pPr>
+    </w:p>
+    <w:p>
+      <w:pPr>
+        <w:pStyle w:val="Body"/>
+        <w:rPr>
+          <w:rFonts w:ascii="Segoe UI" w:cs="Segoe UI" w:hAnsi="Segoe UI" w:eastAsia="Segoe UI"/>
+          <w:sz w:val="21"/>
+          <w:szCs w:val="21"/>
+        </w:rPr>
+      </w:pPr>
+      <w:r>
+        <w:rPr>
+          <w:rFonts w:ascii="Segoe UI" w:cs="Segoe UI" w:hAnsi="Segoe UI" w:eastAsia="Segoe UI"/>
+          <w:sz w:val="21"/>
+          <w:szCs w:val="21"/>
+          <w:rtl w:val="0"/>
+          <w:lang w:val="en-US"/>
+        </w:rPr>
+        <w:t>&lt;&lt;cs_{allocatedTrack=='SMALL_CLAIM'}&gt;&gt;</w:t>
+      </w:r>
+    </w:p>
+    <w:p>
+      <w:pPr>
+        <w:pStyle w:val="Body"/>
+        <w:rPr>
+          <w:rFonts w:ascii="Segoe UI" w:cs="Segoe UI" w:hAnsi="Segoe UI" w:eastAsia="Segoe UI"/>
+          <w:sz w:val="21"/>
+          <w:szCs w:val="21"/>
+        </w:rPr>
+      </w:pPr>
+      <w:r>
+        <w:rPr>
+          <w:rFonts w:ascii="Segoe UI" w:cs="Segoe UI" w:hAnsi="Segoe UI" w:eastAsia="Segoe UI"/>
+          <w:sz w:val="21"/>
+          <w:szCs w:val="21"/>
+          <w:rtl w:val="0"/>
+          <w:lang w:val="en-US"/>
+        </w:rPr>
+        <w:t xml:space="preserve">&lt;&lt;cs_{responseType == </w:t>
+      </w:r>
+      <w:r>
+        <w:rPr>
+          <w:rFonts w:ascii="Segoe UI" w:cs="Segoe UI" w:hAnsi="Segoe UI" w:eastAsia="Segoe UI"/>
+          <w:sz w:val="21"/>
+          <w:szCs w:val="21"/>
+          <w:rtl w:val="0"/>
+          <w:lang w:val="en-US"/>
+        </w:rPr>
+        <w:t>‘</w:t>
+      </w:r>
+      <w:r>
+        <w:rPr>
+          <w:rFonts w:ascii="Segoe UI" w:cs="Segoe UI" w:hAnsi="Segoe UI" w:eastAsia="Segoe UI"/>
+          <w:sz w:val="21"/>
+          <w:szCs w:val="21"/>
+          <w:rtl w:val="0"/>
+          <w:lang w:val="en-US"/>
+        </w:rPr>
+        <w:t>FULL_DEFENCE</w:t>
+      </w:r>
+      <w:r>
+        <w:rPr>
+          <w:rFonts w:ascii="Segoe UI" w:cs="Segoe UI" w:hAnsi="Segoe UI" w:eastAsia="Segoe UI"/>
+          <w:sz w:val="21"/>
+          <w:szCs w:val="21"/>
+          <w:rtl w:val="0"/>
+          <w:lang w:val="en-US"/>
+        </w:rPr>
+        <w:t>’</w:t>
+      </w:r>
+      <w:r>
+        <w:rPr>
+          <w:rFonts w:ascii="Segoe UI" w:cs="Segoe UI" w:hAnsi="Segoe UI" w:eastAsia="Segoe UI"/>
+          <w:sz w:val="21"/>
+          <w:szCs w:val="21"/>
+          <w:rtl w:val="0"/>
+          <w:lang w:val="en-US"/>
+        </w:rPr>
+        <w:t xml:space="preserve">|| responseType == </w:t>
+      </w:r>
+      <w:r>
+        <w:rPr>
+          <w:rFonts w:ascii="Segoe UI" w:cs="Segoe UI" w:hAnsi="Segoe UI" w:eastAsia="Segoe UI"/>
+          <w:sz w:val="21"/>
+          <w:szCs w:val="21"/>
+          <w:rtl w:val="0"/>
+          <w:lang w:val="en-US"/>
+        </w:rPr>
+        <w:t>‘</w:t>
+      </w:r>
+      <w:r>
+        <w:rPr>
+          <w:rFonts w:ascii="Segoe UI" w:cs="Segoe UI" w:hAnsi="Segoe UI" w:eastAsia="Segoe UI"/>
+          <w:sz w:val="21"/>
+          <w:szCs w:val="21"/>
+          <w:rtl w:val="0"/>
+          <w:lang w:val="de-DE"/>
+        </w:rPr>
+        <w:t>PART_ADMISSION</w:t>
+      </w:r>
+      <w:r>
+        <w:rPr>
+          <w:rFonts w:ascii="Segoe UI" w:cs="Segoe UI" w:hAnsi="Segoe UI" w:eastAsia="Segoe UI"/>
+          <w:sz w:val="21"/>
+          <w:szCs w:val="21"/>
+          <w:rtl w:val="0"/>
+          <w:lang w:val="en-US"/>
+        </w:rPr>
+        <w:t>’</w:t>
+      </w:r>
+      <w:r>
+        <w:rPr>
+          <w:rFonts w:ascii="Segoe UI" w:cs="Segoe UI" w:hAnsi="Segoe UI" w:eastAsia="Segoe UI"/>
+          <w:sz w:val="21"/>
+          <w:szCs w:val="21"/>
+          <w:rtl w:val="0"/>
+          <w:lang w:val="en-US"/>
+        </w:rPr>
+        <w:t>}&gt;&gt;</w:t>
+      </w:r>
+    </w:p>
+    <w:p>
+      <w:pPr>
+        <w:pStyle w:val="Body"/>
+        <w:pBdr>
+          <w:top w:val="nil"/>
+          <w:left w:val="nil"/>
+          <w:bottom w:val="single" w:color="000000" w:sz="4" w:space="0" w:shadow="0" w:frame="0"/>
+          <w:right w:val="nil"/>
+        </w:pBdr>
+        <w:spacing w:before="120" w:after="120"/>
+        <w:rPr>
+          <w:rFonts w:ascii="Cambria" w:cs="Cambria" w:hAnsi="Cambria" w:eastAsia="Cambria"/>
+          <w:outline w:val="0"/>
+          <w:color w:val="0a0a0a"/>
+          <w:sz w:val="36"/>
+          <w:szCs w:val="36"/>
+          <w:u w:color="0a0a0a"/>
+          <w14:textFill>
+            <w14:solidFill>
+              <w14:srgbClr w14:val="0A0A0A"/>
+            </w14:solidFill>
+          </w14:textFill>
+        </w:rPr>
+      </w:pPr>
+      <w:r>
+        <w:rPr>
+          <w:rFonts w:ascii="Cambria" w:hAnsi="Cambria"/>
+          <w:outline w:val="0"/>
+          <w:color w:val="0a0a0a"/>
+          <w:sz w:val="36"/>
+          <w:szCs w:val="36"/>
+          <w:u w:color="0a0a0a"/>
+          <w:rtl w:val="0"/>
+          <w:lang w:val="fr-FR"/>
+          <w14:textFill>
+            <w14:solidFill>
+              <w14:srgbClr w14:val="0A0A0A"/>
+            </w14:solidFill>
+          </w14:textFill>
+        </w:rPr>
+        <w:t>Mediation</w:t>
+      </w:r>
+    </w:p>
+    <w:tbl>
+      <w:tblPr>
+        <w:tblW w:w="9962" w:type="dxa"/>
+        <w:jc w:val="left"/>
+        <w:tblInd w:w="108" w:type="dxa"/>
+        <w:tblBorders>
+          <w:top w:val="single" w:color="ffffff" w:sz="8" w:space="0" w:shadow="0" w:frame="0"/>
+          <w:left w:val="single" w:color="ffffff" w:sz="8" w:space="0" w:shadow="0" w:frame="0"/>
+          <w:bottom w:val="single" w:color="ffffff" w:sz="8" w:space="0" w:shadow="0" w:frame="0"/>
+          <w:right w:val="single" w:color="ffffff" w:sz="8" w:space="0" w:shadow="0" w:frame="0"/>
+          <w:insideH w:val="single" w:color="ffffff" w:sz="8" w:space="0" w:shadow="0" w:frame="0"/>
+          <w:insideV w:val="single" w:color="ffffff" w:sz="8" w:space="0" w:shadow="0" w:frame="0"/>
+        </w:tblBorders>
+        <w:shd w:val="clear" w:color="auto" w:fill="cdd4e9"/>
+        <w:tblLayout w:type="fixed"/>
+      </w:tblPr>
+      <w:tblGrid>
+        <w:gridCol w:w="3681"/>
+        <w:gridCol w:w="6121"/>
+        <w:gridCol w:w="160"/>
+      </w:tblGrid>
+      <w:tr>
+        <w:tblPrEx>
+          <w:shd w:val="clear" w:color="auto" w:fill="cdd4e9"/>
+        </w:tblPrEx>
+        <w:trPr>
+          <w:trHeight w:val="293" w:hRule="atLeast"/>
+        </w:trPr>
+        <w:tc>
+          <w:tcPr>
+            <w:tcW w:type="dxa" w:w="9802"/>
+            <w:gridSpan w:val="2"/>
+            <w:tcBorders>
+              <w:top w:val="nil"/>
+              <w:left w:val="nil"/>
+              <w:bottom w:val="nil"/>
+              <w:right w:val="nil"/>
+            </w:tcBorders>
+            <w:shd w:val="clear" w:color="auto" w:fill="auto"/>
+            <w:tcMar>
+              <w:top w:type="dxa" w:w="80"/>
+              <w:left w:type="dxa" w:w="80"/>
+              <w:bottom w:type="dxa" w:w="80"/>
+              <w:right w:type="dxa" w:w="80"/>
+            </w:tcMar>
+            <w:vAlign w:val="top"/>
+          </w:tcPr>
+          <w:p>
+            <w:pPr>
+              <w:pStyle w:val="Body"/>
+            </w:pPr>
+            <w:r>
+              <w:rPr>
+                <w:rFonts w:ascii="Segoe UI" w:cs="Segoe UI" w:hAnsi="Segoe UI" w:eastAsia="Segoe UI"/>
+                <w:sz w:val="21"/>
+                <w:szCs w:val="21"/>
+                <w:shd w:val="clear" w:color="auto" w:fill="ffffff"/>
+                <w:rtl w:val="0"/>
+                <w:lang w:val="en-US"/>
+              </w:rPr>
+              <w:t>&lt;&lt;cr_{checkCarmToggle==false}&gt;&gt;</w:t>
+            </w:r>
+          </w:p>
+        </w:tc>
+        <w:tc>
+          <w:tcPr>
+            <w:tcW w:type="dxa" w:w="160"/>
+            <w:tcBorders>
+              <w:top w:val="nil"/>
+              <w:left w:val="nil"/>
+              <w:bottom w:val="nil"/>
+              <w:right w:val="nil"/>
+            </w:tcBorders>
+            <w:shd w:val="clear" w:color="auto" w:fill="auto"/>
+            <w:tcMar>
+              <w:top w:type="dxa" w:w="80"/>
+              <w:left w:type="dxa" w:w="80"/>
+              <w:bottom w:type="dxa" w:w="80"/>
+              <w:right w:type="dxa" w:w="80"/>
+            </w:tcMar>
+            <w:vAlign w:val="top"/>
+          </w:tcPr>
+          <w:p/>
+        </w:tc>
+      </w:tr>
+      <w:tr>
+        <w:tblPrEx>
+          <w:shd w:val="clear" w:color="auto" w:fill="cdd4e9"/>
+        </w:tblPrEx>
+        <w:trPr>
+          <w:trHeight w:val="1320" w:hRule="atLeast"/>
+        </w:trPr>
+        <w:tc>
+          <w:tcPr>
+            <w:tcW w:type="dxa" w:w="3681"/>
+            <w:tcBorders>
+              <w:top w:val="nil"/>
+              <w:left w:val="nil"/>
+              <w:bottom w:val="nil"/>
+              <w:right w:val="nil"/>
+            </w:tcBorders>
+            <w:shd w:val="clear" w:color="auto" w:fill="auto"/>
+            <w:tcMar>
+              <w:top w:type="dxa" w:w="80"/>
+              <w:left w:type="dxa" w:w="80"/>
+              <w:bottom w:type="dxa" w:w="80"/>
+              <w:right w:type="dxa" w:w="80"/>
+            </w:tcMar>
+            <w:vAlign w:val="top"/>
+          </w:tcPr>
+          <w:p>
+            <w:pPr>
+              <w:pStyle w:val="Body"/>
+            </w:pPr>
+            <w:r>
+              <w:rPr>
+                <w:rFonts w:ascii="Segoe UI" w:cs="Segoe UI" w:hAnsi="Segoe UI" w:eastAsia="Segoe UI"/>
+                <w:b w:val="1"/>
+                <w:bCs w:val="1"/>
+                <w:sz w:val="21"/>
+                <w:szCs w:val="21"/>
+                <w:shd w:val="nil" w:color="auto" w:fill="auto"/>
+                <w:rtl w:val="0"/>
+                <w:lang w:val="en-US"/>
+              </w:rPr>
+              <w:t>Willing to try mediation</w:t>
+            </w:r>
+          </w:p>
+        </w:tc>
+        <w:tc>
+          <w:tcPr>
+            <w:tcW w:type="dxa" w:w="6121"/>
+            <w:tcBorders>
+              <w:top w:val="nil"/>
+              <w:left w:val="nil"/>
+              <w:bottom w:val="nil"/>
+              <w:right w:val="nil"/>
+            </w:tcBorders>
+            <w:shd w:val="clear" w:color="auto" w:fill="auto"/>
+            <w:tcMar>
+              <w:top w:type="dxa" w:w="80"/>
+              <w:left w:type="dxa" w:w="80"/>
+              <w:bottom w:type="dxa" w:w="80"/>
+              <w:right w:type="dxa" w:w="80"/>
+            </w:tcMar>
+            <w:vAlign w:val="top"/>
+          </w:tcPr>
+          <w:p>
+            <w:pPr>
+              <w:pStyle w:val="Body"/>
+              <w:rPr>
+                <w:rFonts w:ascii="Segoe UI" w:cs="Segoe UI" w:hAnsi="Segoe UI" w:eastAsia="Segoe UI"/>
+                <w:sz w:val="21"/>
+                <w:szCs w:val="21"/>
+                <w:shd w:val="clear" w:color="auto" w:fill="ffffff"/>
+              </w:rPr>
+            </w:pPr>
+            <w:r>
+              <w:rPr>
+                <w:rFonts w:ascii="Segoe UI" w:cs="Segoe UI" w:hAnsi="Segoe UI" w:eastAsia="Segoe UI"/>
+                <w:sz w:val="21"/>
+                <w:szCs w:val="21"/>
+                <w:shd w:val="clear" w:color="auto" w:fill="ffffff"/>
+                <w:rtl w:val="0"/>
+                <w:lang w:val="en-US"/>
+              </w:rPr>
+              <w:t>&lt;&lt;cs_{mediation==</w:t>
+            </w:r>
+            <w:r>
+              <w:rPr>
+                <w:rFonts w:ascii="Segoe UI" w:cs="Segoe UI" w:hAnsi="Segoe UI" w:eastAsia="Segoe UI"/>
+                <w:sz w:val="21"/>
+                <w:szCs w:val="21"/>
+                <w:shd w:val="clear" w:color="auto" w:fill="ffffff"/>
+                <w:rtl w:val="0"/>
+                <w:lang w:val="en-US"/>
+              </w:rPr>
+              <w:t>’</w:t>
+            </w:r>
+            <w:r>
+              <w:rPr>
+                <w:rFonts w:ascii="Segoe UI" w:cs="Segoe UI" w:hAnsi="Segoe UI" w:eastAsia="Segoe UI"/>
+                <w:sz w:val="21"/>
+                <w:szCs w:val="21"/>
+                <w:shd w:val="nil" w:color="auto" w:fill="auto"/>
+                <w:rtl w:val="0"/>
+                <w:lang w:val="en-US"/>
+              </w:rPr>
+              <w:t>Yes</w:t>
+            </w:r>
+            <w:r>
+              <w:rPr>
+                <w:rFonts w:ascii="Segoe UI" w:cs="Segoe UI" w:hAnsi="Segoe UI" w:eastAsia="Segoe UI"/>
+                <w:sz w:val="21"/>
+                <w:szCs w:val="21"/>
+                <w:shd w:val="nil" w:color="auto" w:fill="auto"/>
+                <w:rtl w:val="0"/>
+                <w:lang w:val="en-US"/>
+              </w:rPr>
+              <w:t>’</w:t>
+            </w:r>
+            <w:r>
+              <w:rPr>
+                <w:rFonts w:ascii="Segoe UI" w:cs="Segoe UI" w:hAnsi="Segoe UI" w:eastAsia="Segoe UI"/>
+                <w:sz w:val="21"/>
+                <w:szCs w:val="21"/>
+                <w:shd w:val="clear" w:color="auto" w:fill="ffffff"/>
+                <w:rtl w:val="0"/>
+                <w:lang w:val="en-US"/>
+              </w:rPr>
+              <w:t>}&gt;&gt;</w:t>
+            </w:r>
+          </w:p>
+          <w:p>
+            <w:pPr>
+              <w:pStyle w:val="Body"/>
+              <w:bidi w:val="0"/>
+              <w:ind w:left="0" w:right="0" w:firstLine="0"/>
+              <w:jc w:val="left"/>
+              <w:rPr>
+                <w:rFonts w:ascii="Segoe UI" w:cs="Segoe UI" w:hAnsi="Segoe UI" w:eastAsia="Segoe UI"/>
+                <w:sz w:val="21"/>
+                <w:szCs w:val="21"/>
+                <w:shd w:val="clear" w:color="auto" w:fill="ffffff"/>
+                <w:rtl w:val="0"/>
+              </w:rPr>
+            </w:pPr>
+            <w:r>
+              <w:rPr>
+                <w:rFonts w:ascii="Segoe UI" w:cs="Segoe UI" w:hAnsi="Segoe UI" w:eastAsia="Segoe UI"/>
+                <w:sz w:val="21"/>
+                <w:szCs w:val="21"/>
+                <w:shd w:val="clear" w:color="auto" w:fill="ffffff"/>
+                <w:rtl w:val="0"/>
+                <w:lang w:val="en-US"/>
+              </w:rPr>
+              <w:t>Yes</w:t>
+            </w:r>
+          </w:p>
+          <w:p>
+            <w:pPr>
+              <w:pStyle w:val="Body"/>
+              <w:bidi w:val="0"/>
+              <w:ind w:left="0" w:right="0" w:firstLine="0"/>
+              <w:jc w:val="left"/>
+              <w:rPr>
+                <w:rFonts w:ascii="Segoe UI" w:cs="Segoe UI" w:hAnsi="Segoe UI" w:eastAsia="Segoe UI"/>
+                <w:sz w:val="21"/>
+                <w:szCs w:val="21"/>
+                <w:shd w:val="clear" w:color="auto" w:fill="ffffff"/>
+                <w:rtl w:val="0"/>
+              </w:rPr>
+            </w:pPr>
+            <w:r>
+              <w:rPr>
+                <w:rFonts w:ascii="Segoe UI" w:cs="Segoe UI" w:hAnsi="Segoe UI" w:eastAsia="Segoe UI"/>
+                <w:sz w:val="21"/>
+                <w:szCs w:val="21"/>
+                <w:shd w:val="clear" w:color="auto" w:fill="ffffff"/>
+                <w:rtl w:val="0"/>
+                <w:lang w:val="en-US"/>
+              </w:rPr>
+              <w:t>&lt;&lt;else&gt;&gt;</w:t>
+            </w:r>
+          </w:p>
+          <w:p>
+            <w:pPr>
+              <w:pStyle w:val="Body"/>
+              <w:bidi w:val="0"/>
+              <w:ind w:left="0" w:right="0" w:firstLine="0"/>
+              <w:jc w:val="left"/>
+              <w:rPr>
+                <w:rFonts w:ascii="Segoe UI" w:cs="Segoe UI" w:hAnsi="Segoe UI" w:eastAsia="Segoe UI"/>
+                <w:sz w:val="21"/>
+                <w:szCs w:val="21"/>
+                <w:shd w:val="clear" w:color="auto" w:fill="ffffff"/>
+                <w:rtl w:val="0"/>
+              </w:rPr>
+            </w:pPr>
+            <w:r>
+              <w:rPr>
+                <w:rFonts w:ascii="Segoe UI" w:cs="Segoe UI" w:hAnsi="Segoe UI" w:eastAsia="Segoe UI"/>
+                <w:sz w:val="21"/>
+                <w:szCs w:val="21"/>
+                <w:shd w:val="clear" w:color="auto" w:fill="ffffff"/>
+                <w:rtl w:val="0"/>
+                <w:lang w:val="en-US"/>
+              </w:rPr>
+              <w:t>No</w:t>
+            </w:r>
+          </w:p>
+          <w:p>
+            <w:pPr>
+              <w:pStyle w:val="Body"/>
+              <w:bidi w:val="0"/>
+              <w:ind w:left="0" w:right="0" w:firstLine="0"/>
+              <w:jc w:val="left"/>
+              <w:rPr>
+                <w:rtl w:val="0"/>
+              </w:rPr>
+            </w:pPr>
+            <w:r>
+              <w:rPr>
+                <w:rFonts w:ascii="Segoe UI" w:cs="Segoe UI" w:hAnsi="Segoe UI" w:eastAsia="Segoe UI"/>
+                <w:sz w:val="21"/>
+                <w:szCs w:val="21"/>
+                <w:shd w:val="clear" w:color="auto" w:fill="ffffff"/>
+                <w:rtl w:val="0"/>
+                <w:lang w:val="en-US"/>
+              </w:rPr>
+              <w:t>&lt;&lt;es_&gt;&gt;</w:t>
+            </w:r>
+          </w:p>
+        </w:tc>
+        <w:tc>
+          <w:tcPr>
+            <w:tcW w:type="dxa" w:w="160"/>
+            <w:tcBorders>
+              <w:top w:val="nil"/>
+              <w:left w:val="nil"/>
+              <w:bottom w:val="nil"/>
+              <w:right w:val="nil"/>
+            </w:tcBorders>
+            <w:shd w:val="clear" w:color="auto" w:fill="auto"/>
+            <w:tcMar>
+              <w:top w:type="dxa" w:w="80"/>
+              <w:left w:type="dxa" w:w="80"/>
+              <w:bottom w:type="dxa" w:w="80"/>
+              <w:right w:type="dxa" w:w="80"/>
+            </w:tcMar>
+            <w:vAlign w:val="top"/>
+          </w:tcPr>
+          <w:p/>
+        </w:tc>
+      </w:tr>
+      <w:tr>
+        <w:tblPrEx>
+          <w:shd w:val="clear" w:color="auto" w:fill="cdd4e9"/>
+        </w:tblPrEx>
+        <w:trPr>
+          <w:trHeight w:val="293" w:hRule="atLeast"/>
+        </w:trPr>
+        <w:tc>
+          <w:tcPr>
+            <w:tcW w:type="dxa" w:w="9802"/>
+            <w:gridSpan w:val="2"/>
+            <w:tcBorders>
+              <w:top w:val="nil"/>
+              <w:left w:val="nil"/>
+              <w:bottom w:val="nil"/>
+              <w:right w:val="nil"/>
+            </w:tcBorders>
+            <w:shd w:val="clear" w:color="auto" w:fill="auto"/>
+            <w:tcMar>
+              <w:top w:type="dxa" w:w="80"/>
+              <w:left w:type="dxa" w:w="80"/>
+              <w:bottom w:type="dxa" w:w="80"/>
+              <w:right w:type="dxa" w:w="80"/>
+            </w:tcMar>
+            <w:vAlign w:val="top"/>
+          </w:tcPr>
+          <w:p>
+            <w:pPr>
+              <w:pStyle w:val="Body"/>
+            </w:pPr>
+            <w:r>
+              <w:rPr>
+                <w:rFonts w:ascii="Segoe UI" w:cs="Segoe UI" w:hAnsi="Segoe UI" w:eastAsia="Segoe UI"/>
+                <w:sz w:val="21"/>
+                <w:szCs w:val="21"/>
+                <w:shd w:val="clear" w:color="auto" w:fill="ffffff"/>
+                <w:rtl w:val="0"/>
+                <w:lang w:val="en-US"/>
+              </w:rPr>
+              <w:t>&lt;&lt;er_&gt;&gt;</w:t>
+            </w:r>
+          </w:p>
+        </w:tc>
+        <w:tc>
+          <w:tcPr>
+            <w:tcW w:type="dxa" w:w="160"/>
+            <w:tcBorders>
+              <w:top w:val="nil"/>
+              <w:left w:val="nil"/>
+              <w:bottom w:val="nil"/>
+              <w:right w:val="nil"/>
+            </w:tcBorders>
+            <w:shd w:val="clear" w:color="auto" w:fill="auto"/>
+            <w:tcMar>
+              <w:top w:type="dxa" w:w="80"/>
+              <w:left w:type="dxa" w:w="80"/>
+              <w:bottom w:type="dxa" w:w="80"/>
+              <w:right w:type="dxa" w:w="80"/>
+            </w:tcMar>
+            <w:vAlign w:val="top"/>
+          </w:tcPr>
+          <w:p/>
+        </w:tc>
+      </w:tr>
+      <w:tr>
+        <w:tblPrEx>
+          <w:shd w:val="clear" w:color="auto" w:fill="cdd4e9"/>
+        </w:tblPrEx>
+        <w:trPr>
+          <w:trHeight w:val="280" w:hRule="atLeast"/>
+        </w:trPr>
+        <w:tc>
+          <w:tcPr>
+            <w:tcW w:type="dxa" w:w="9962"/>
+            <w:gridSpan w:val="3"/>
+            <w:tcBorders>
+              <w:top w:val="nil"/>
+              <w:left w:val="nil"/>
+              <w:bottom w:val="nil"/>
+              <w:right w:val="nil"/>
+            </w:tcBorders>
+            <w:shd w:val="clear" w:color="auto" w:fill="auto"/>
+            <w:tcMar>
+              <w:top w:type="dxa" w:w="80"/>
+              <w:left w:type="dxa" w:w="80"/>
+              <w:bottom w:type="dxa" w:w="80"/>
+              <w:right w:type="dxa" w:w="80"/>
+            </w:tcMar>
+            <w:vAlign w:val="top"/>
+          </w:tcPr>
+          <w:p>
+            <w:pPr>
+              <w:pStyle w:val="Body"/>
+            </w:pPr>
+            <w:r>
+              <w:rPr>
+                <w:rFonts w:ascii="Segoe UI" w:cs="Segoe UI" w:hAnsi="Segoe UI" w:eastAsia="Segoe UI"/>
+                <w:sz w:val="21"/>
+                <w:szCs w:val="21"/>
+                <w:shd w:val="clear" w:color="auto" w:fill="ffffff"/>
+                <w:rtl w:val="0"/>
+                <w:lang w:val="en-US"/>
+              </w:rPr>
+              <w:t>&lt;&lt;cr_{checkCarmToggle==true}&gt;&gt;</w:t>
+            </w:r>
+          </w:p>
+        </w:tc>
+      </w:tr>
+      <w:tr>
+        <w:tblPrEx>
+          <w:shd w:val="clear" w:color="auto" w:fill="cdd4e9"/>
+        </w:tblPrEx>
+        <w:trPr>
+          <w:trHeight w:val="540" w:hRule="atLeast"/>
+        </w:trPr>
+        <w:tc>
+          <w:tcPr>
+            <w:tcW w:type="dxa" w:w="3681"/>
+            <w:tcBorders>
+              <w:top w:val="nil"/>
+              <w:left w:val="nil"/>
+              <w:bottom w:val="nil"/>
+              <w:right w:val="nil"/>
+            </w:tcBorders>
+            <w:shd w:val="clear" w:color="auto" w:fill="auto"/>
+            <w:tcMar>
+              <w:top w:type="dxa" w:w="80"/>
+              <w:left w:type="dxa" w:w="80"/>
+              <w:bottom w:type="dxa" w:w="80"/>
+              <w:right w:type="dxa" w:w="80"/>
+            </w:tcMar>
+            <w:vAlign w:val="top"/>
+          </w:tcPr>
+          <w:p>
+            <w:pPr>
+              <w:pStyle w:val="Body"/>
+            </w:pPr>
+            <w:r>
+              <w:rPr>
+                <w:rFonts w:ascii="Segoe UI" w:cs="Segoe UI" w:hAnsi="Segoe UI" w:eastAsia="Segoe UI"/>
+                <w:b w:val="1"/>
+                <w:bCs w:val="1"/>
+                <w:sz w:val="21"/>
+                <w:szCs w:val="21"/>
+                <w:shd w:val="nil" w:color="auto" w:fill="auto"/>
+                <w:rtl w:val="0"/>
+                <w:lang w:val="en-US"/>
+              </w:rPr>
+              <w:t>First Name res1</w:t>
+            </w:r>
+          </w:p>
+        </w:tc>
+        <w:tc>
+          <w:tcPr>
+            <w:tcW w:type="dxa" w:w="6281"/>
+            <w:gridSpan w:val="2"/>
+            <w:tcBorders>
+              <w:top w:val="nil"/>
+              <w:left w:val="nil"/>
+              <w:bottom w:val="nil"/>
+              <w:right w:val="nil"/>
+            </w:tcBorders>
+            <w:shd w:val="clear" w:color="auto" w:fill="auto"/>
+            <w:tcMar>
+              <w:top w:type="dxa" w:w="80"/>
+              <w:left w:type="dxa" w:w="80"/>
+              <w:bottom w:type="dxa" w:w="80"/>
+              <w:right w:type="dxa" w:w="80"/>
+            </w:tcMar>
+            <w:vAlign w:val="top"/>
+          </w:tcPr>
+          <w:p>
+            <w:pPr>
+              <w:pStyle w:val="Body"/>
+            </w:pPr>
+            <w:r>
+              <w:rPr>
+                <w:rFonts w:ascii="Segoe UI" w:cs="Segoe UI" w:hAnsi="Segoe UI" w:eastAsia="Segoe UI"/>
+                <w:sz w:val="21"/>
+                <w:szCs w:val="21"/>
+                <w:shd w:val="nil" w:color="auto" w:fill="auto"/>
+                <w:rtl w:val="0"/>
+                <w:lang w:val="en-US"/>
+              </w:rPr>
+              <w:t>&lt;&lt;mediationFirstName&gt;&gt;</w:t>
+            </w:r>
+            <w:r>
+              <w:rPr>
+                <w:rFonts w:ascii="Segoe UI" w:cs="Segoe UI" w:hAnsi="Segoe UI" w:eastAsia="Segoe UI"/>
+                <w:sz w:val="21"/>
+                <w:szCs w:val="21"/>
+                <w:shd w:val="nil" w:color="auto" w:fill="auto"/>
+              </w:rPr>
+            </w:r>
+          </w:p>
+        </w:tc>
+      </w:tr>
+      <w:tr>
+        <w:tblPrEx>
+          <w:shd w:val="clear" w:color="auto" w:fill="cdd4e9"/>
+        </w:tblPrEx>
+        <w:trPr>
+          <w:trHeight w:val="540" w:hRule="atLeast"/>
+        </w:trPr>
+        <w:tc>
+          <w:tcPr>
+            <w:tcW w:type="dxa" w:w="3681"/>
+            <w:tcBorders>
+              <w:top w:val="nil"/>
+              <w:left w:val="nil"/>
+              <w:bottom w:val="nil"/>
+              <w:right w:val="nil"/>
+            </w:tcBorders>
+            <w:shd w:val="clear" w:color="auto" w:fill="auto"/>
+            <w:tcMar>
+              <w:top w:type="dxa" w:w="80"/>
+              <w:left w:type="dxa" w:w="80"/>
+              <w:bottom w:type="dxa" w:w="80"/>
+              <w:right w:type="dxa" w:w="80"/>
+            </w:tcMar>
+            <w:vAlign w:val="top"/>
+          </w:tcPr>
+          <w:p>
+            <w:pPr>
+              <w:pStyle w:val="Body"/>
+            </w:pPr>
+            <w:r>
+              <w:rPr>
+                <w:rFonts w:ascii="Segoe UI" w:cs="Segoe UI" w:hAnsi="Segoe UI" w:eastAsia="Segoe UI"/>
+                <w:b w:val="1"/>
+                <w:bCs w:val="1"/>
+                <w:sz w:val="21"/>
+                <w:szCs w:val="21"/>
+                <w:shd w:val="nil" w:color="auto" w:fill="auto"/>
+                <w:rtl w:val="0"/>
+                <w:lang w:val="en-US"/>
+              </w:rPr>
+              <w:t>Last Name</w:t>
+            </w:r>
+          </w:p>
+        </w:tc>
+        <w:tc>
+          <w:tcPr>
+            <w:tcW w:type="dxa" w:w="6281"/>
+            <w:gridSpan w:val="2"/>
+            <w:tcBorders>
+              <w:top w:val="nil"/>
+              <w:left w:val="nil"/>
+              <w:bottom w:val="nil"/>
+              <w:right w:val="nil"/>
+            </w:tcBorders>
+            <w:shd w:val="clear" w:color="auto" w:fill="auto"/>
+            <w:tcMar>
+              <w:top w:type="dxa" w:w="80"/>
+              <w:left w:type="dxa" w:w="80"/>
+              <w:bottom w:type="dxa" w:w="80"/>
+              <w:right w:type="dxa" w:w="80"/>
+            </w:tcMar>
+            <w:vAlign w:val="top"/>
+          </w:tcPr>
+          <w:p>
+            <w:pPr>
+              <w:pStyle w:val="Body"/>
+            </w:pPr>
+            <w:r>
+              <w:rPr>
+                <w:rFonts w:ascii="Segoe UI" w:cs="Segoe UI" w:hAnsi="Segoe UI" w:eastAsia="Segoe UI"/>
+                <w:sz w:val="21"/>
+                <w:szCs w:val="21"/>
+                <w:shd w:val="nil" w:color="auto" w:fill="auto"/>
+                <w:rtl w:val="0"/>
+                <w:lang w:val="en-US"/>
+              </w:rPr>
+              <w:t>&lt;&lt;mediationLastName&gt;&gt;</w:t>
+            </w:r>
+            <w:r>
+              <w:rPr>
+                <w:rFonts w:ascii="Segoe UI" w:cs="Segoe UI" w:hAnsi="Segoe UI" w:eastAsia="Segoe UI"/>
+                <w:sz w:val="21"/>
+                <w:szCs w:val="21"/>
+                <w:shd w:val="nil" w:color="auto" w:fill="auto"/>
+              </w:rPr>
+            </w:r>
+          </w:p>
+        </w:tc>
+      </w:tr>
+      <w:tr>
+        <w:tblPrEx>
+          <w:shd w:val="clear" w:color="auto" w:fill="cdd4e9"/>
+        </w:tblPrEx>
+        <w:trPr>
+          <w:trHeight w:val="540" w:hRule="atLeast"/>
+        </w:trPr>
+        <w:tc>
+          <w:tcPr>
+            <w:tcW w:type="dxa" w:w="3681"/>
+            <w:tcBorders>
+              <w:top w:val="nil"/>
+              <w:left w:val="nil"/>
+              <w:bottom w:val="nil"/>
+              <w:right w:val="nil"/>
+            </w:tcBorders>
+            <w:shd w:val="clear" w:color="auto" w:fill="auto"/>
+            <w:tcMar>
+              <w:top w:type="dxa" w:w="80"/>
+              <w:left w:type="dxa" w:w="80"/>
+              <w:bottom w:type="dxa" w:w="80"/>
+              <w:right w:type="dxa" w:w="80"/>
+            </w:tcMar>
+            <w:vAlign w:val="top"/>
+          </w:tcPr>
+          <w:p>
+            <w:pPr>
+              <w:pStyle w:val="Body"/>
+            </w:pPr>
+            <w:r>
+              <w:rPr>
+                <w:rFonts w:ascii="Segoe UI" w:cs="Segoe UI" w:hAnsi="Segoe UI" w:eastAsia="Segoe UI"/>
+                <w:b w:val="1"/>
+                <w:bCs w:val="1"/>
+                <w:sz w:val="21"/>
+                <w:szCs w:val="21"/>
+                <w:shd w:val="nil" w:color="auto" w:fill="auto"/>
+                <w:rtl w:val="0"/>
+                <w:lang w:val="en-US"/>
+              </w:rPr>
+              <w:t xml:space="preserve">Contact Number </w:t>
+            </w:r>
+            <w:r>
+              <w:rPr>
+                <w:rFonts w:ascii="Segoe UI" w:cs="Segoe UI" w:hAnsi="Segoe UI" w:eastAsia="Segoe UI"/>
+                <w:b w:val="1"/>
+                <w:bCs w:val="1"/>
+                <w:sz w:val="21"/>
+                <w:szCs w:val="21"/>
+                <w:shd w:val="nil" w:color="auto" w:fill="auto"/>
+              </w:rPr>
+            </w:r>
+          </w:p>
+        </w:tc>
+        <w:tc>
+          <w:tcPr>
+            <w:tcW w:type="dxa" w:w="6281"/>
+            <w:gridSpan w:val="2"/>
+            <w:tcBorders>
+              <w:top w:val="nil"/>
+              <w:left w:val="nil"/>
+              <w:bottom w:val="nil"/>
+              <w:right w:val="nil"/>
+            </w:tcBorders>
+            <w:shd w:val="clear" w:color="auto" w:fill="auto"/>
+            <w:tcMar>
+              <w:top w:type="dxa" w:w="80"/>
+              <w:left w:type="dxa" w:w="80"/>
+              <w:bottom w:type="dxa" w:w="80"/>
+              <w:right w:type="dxa" w:w="80"/>
+            </w:tcMar>
+            <w:vAlign w:val="top"/>
+          </w:tcPr>
+          <w:p>
+            <w:pPr>
+              <w:pStyle w:val="Body"/>
+            </w:pPr>
+            <w:r>
+              <w:rPr>
+                <w:rFonts w:ascii="Segoe UI" w:cs="Segoe UI" w:hAnsi="Segoe UI" w:eastAsia="Segoe UI"/>
+                <w:sz w:val="21"/>
+                <w:szCs w:val="21"/>
+                <w:shd w:val="nil" w:color="auto" w:fill="auto"/>
+                <w:rtl w:val="0"/>
+                <w:lang w:val="en-US"/>
+              </w:rPr>
+              <w:t>&lt;&lt;mediationContactNumber&gt;&gt;</w:t>
+            </w:r>
+          </w:p>
+        </w:tc>
+      </w:tr>
+      <w:tr>
+        <w:tblPrEx>
+          <w:shd w:val="clear" w:color="auto" w:fill="cdd4e9"/>
+        </w:tblPrEx>
+        <w:trPr>
+          <w:trHeight w:val="540" w:hRule="atLeast"/>
+        </w:trPr>
+        <w:tc>
+          <w:tcPr>
+            <w:tcW w:type="dxa" w:w="3681"/>
+            <w:tcBorders>
+              <w:top w:val="nil"/>
+              <w:left w:val="nil"/>
+              <w:bottom w:val="nil"/>
+              <w:right w:val="nil"/>
+            </w:tcBorders>
+            <w:shd w:val="clear" w:color="auto" w:fill="auto"/>
+            <w:tcMar>
+              <w:top w:type="dxa" w:w="80"/>
+              <w:left w:type="dxa" w:w="80"/>
+              <w:bottom w:type="dxa" w:w="80"/>
+              <w:right w:type="dxa" w:w="80"/>
+            </w:tcMar>
+            <w:vAlign w:val="top"/>
+          </w:tcPr>
+          <w:p>
+            <w:pPr>
+              <w:pStyle w:val="Body"/>
+            </w:pPr>
+            <w:r>
+              <w:rPr>
+                <w:rFonts w:ascii="Segoe UI" w:cs="Segoe UI" w:hAnsi="Segoe UI" w:eastAsia="Segoe UI"/>
+                <w:b w:val="1"/>
+                <w:bCs w:val="1"/>
+                <w:sz w:val="21"/>
+                <w:szCs w:val="21"/>
+                <w:shd w:val="nil" w:color="auto" w:fill="auto"/>
+                <w:rtl w:val="0"/>
+                <w:lang w:val="en-US"/>
+              </w:rPr>
+              <w:t xml:space="preserve">Contact Email      </w:t>
+            </w:r>
+          </w:p>
+        </w:tc>
+        <w:tc>
+          <w:tcPr>
+            <w:tcW w:type="dxa" w:w="6281"/>
+            <w:gridSpan w:val="2"/>
+            <w:tcBorders>
+              <w:top w:val="nil"/>
+              <w:left w:val="nil"/>
+              <w:bottom w:val="nil"/>
+              <w:right w:val="nil"/>
+            </w:tcBorders>
+            <w:shd w:val="clear" w:color="auto" w:fill="auto"/>
+            <w:tcMar>
+              <w:top w:type="dxa" w:w="80"/>
+              <w:left w:type="dxa" w:w="80"/>
+              <w:bottom w:type="dxa" w:w="80"/>
+              <w:right w:type="dxa" w:w="80"/>
+            </w:tcMar>
+            <w:vAlign w:val="top"/>
+          </w:tcPr>
+          <w:p>
+            <w:pPr>
+              <w:pStyle w:val="Body"/>
+            </w:pPr>
+            <w:r>
+              <w:rPr>
+                <w:rFonts w:ascii="Segoe UI" w:cs="Segoe UI" w:hAnsi="Segoe UI" w:eastAsia="Segoe UI"/>
+                <w:sz w:val="21"/>
+                <w:szCs w:val="21"/>
+                <w:shd w:val="nil" w:color="auto" w:fill="auto"/>
+                <w:rtl w:val="0"/>
+                <w:lang w:val="en-US"/>
+              </w:rPr>
+              <w:t>&lt;&lt;mediationEmail&gt;&gt;</w:t>
+            </w:r>
+            <w:r>
+              <w:rPr>
+                <w:rFonts w:ascii="Segoe UI" w:cs="Segoe UI" w:hAnsi="Segoe UI" w:eastAsia="Segoe UI"/>
+                <w:sz w:val="21"/>
+                <w:szCs w:val="21"/>
+                <w:shd w:val="nil" w:color="auto" w:fill="auto"/>
+              </w:rPr>
+            </w:r>
+          </w:p>
+        </w:tc>
+      </w:tr>
+      <w:tr>
+        <w:tblPrEx>
+          <w:shd w:val="clear" w:color="auto" w:fill="cdd4e9"/>
+        </w:tblPrEx>
+        <w:trPr>
+          <w:trHeight w:val="280" w:hRule="atLeast"/>
+        </w:trPr>
+        <w:tc>
+          <w:tcPr>
+            <w:tcW w:type="dxa" w:w="9962"/>
+            <w:gridSpan w:val="3"/>
+            <w:tcBorders>
+              <w:top w:val="nil"/>
+              <w:left w:val="nil"/>
+              <w:bottom w:val="nil"/>
+              <w:right w:val="nil"/>
+            </w:tcBorders>
+            <w:shd w:val="clear" w:color="auto" w:fill="auto"/>
+            <w:tcMar>
+              <w:top w:type="dxa" w:w="80"/>
+              <w:left w:type="dxa" w:w="80"/>
+              <w:bottom w:type="dxa" w:w="80"/>
+              <w:right w:type="dxa" w:w="80"/>
+            </w:tcMar>
+            <w:vAlign w:val="top"/>
+          </w:tcPr>
+          <w:p>
+            <w:pPr>
+              <w:pStyle w:val="Body"/>
+            </w:pPr>
+            <w:r>
+              <w:rPr>
+                <w:rFonts w:ascii="Segoe UI" w:cs="Segoe UI" w:hAnsi="Segoe UI" w:eastAsia="Segoe UI"/>
+                <w:sz w:val="21"/>
+                <w:szCs w:val="21"/>
+                <w:shd w:val="nil" w:color="auto" w:fill="auto"/>
+                <w:rtl w:val="0"/>
+                <w:lang w:val="en-US"/>
+              </w:rPr>
+              <w:t>&lt;&lt;cr_{mediationUnavailableDatesExists==false}&gt;&gt;</w:t>
+            </w:r>
+          </w:p>
+        </w:tc>
+      </w:tr>
+      <w:tr>
+        <w:tblPrEx>
+          <w:shd w:val="clear" w:color="auto" w:fill="cdd4e9"/>
+        </w:tblPrEx>
+        <w:trPr>
+          <w:trHeight w:val="1060" w:hRule="atLeast"/>
+        </w:trPr>
+        <w:tc>
+          <w:tcPr>
+            <w:tcW w:type="dxa" w:w="3681"/>
+            <w:tcBorders>
+              <w:top w:val="nil"/>
+              <w:left w:val="nil"/>
+              <w:bottom w:val="nil"/>
+              <w:right w:val="nil"/>
+            </w:tcBorders>
+            <w:shd w:val="clear" w:color="auto" w:fill="auto"/>
+            <w:tcMar>
+              <w:top w:type="dxa" w:w="80"/>
+              <w:left w:type="dxa" w:w="80"/>
+              <w:bottom w:type="dxa" w:w="80"/>
+              <w:right w:type="dxa" w:w="80"/>
+            </w:tcMar>
+            <w:vAlign w:val="top"/>
+          </w:tcPr>
+          <w:p>
+            <w:pPr>
+              <w:pStyle w:val="Body"/>
+            </w:pPr>
+            <w:r>
+              <w:rPr>
+                <w:rFonts w:ascii="Segoe UI" w:cs="Segoe UI" w:hAnsi="Segoe UI" w:eastAsia="Segoe UI"/>
+                <w:b w:val="1"/>
+                <w:bCs w:val="1"/>
+                <w:sz w:val="21"/>
+                <w:szCs w:val="21"/>
+                <w:shd w:val="nil" w:color="auto" w:fill="auto"/>
+                <w:rtl w:val="0"/>
+                <w:lang w:val="en-US"/>
+              </w:rPr>
+              <w:t>Are there any dates in the next 3 months when you cannot attend mediation?</w:t>
+            </w:r>
+            <w:r>
+              <w:rPr>
+                <w:rFonts w:ascii="Segoe UI" w:cs="Segoe UI" w:hAnsi="Segoe UI" w:eastAsia="Segoe UI"/>
+                <w:b w:val="1"/>
+                <w:bCs w:val="1"/>
+                <w:sz w:val="21"/>
+                <w:szCs w:val="21"/>
+                <w:shd w:val="nil" w:color="auto" w:fill="auto"/>
+              </w:rPr>
+            </w:r>
+          </w:p>
+        </w:tc>
+        <w:tc>
+          <w:tcPr>
+            <w:tcW w:type="dxa" w:w="6281"/>
+            <w:gridSpan w:val="2"/>
+            <w:tcBorders>
+              <w:top w:val="nil"/>
+              <w:left w:val="nil"/>
+              <w:bottom w:val="nil"/>
+              <w:right w:val="nil"/>
+            </w:tcBorders>
+            <w:shd w:val="clear" w:color="auto" w:fill="auto"/>
+            <w:tcMar>
+              <w:top w:type="dxa" w:w="80"/>
+              <w:left w:type="dxa" w:w="80"/>
+              <w:bottom w:type="dxa" w:w="80"/>
+              <w:right w:type="dxa" w:w="80"/>
+            </w:tcMar>
+            <w:vAlign w:val="top"/>
+          </w:tcPr>
+          <w:p>
+            <w:pPr>
+              <w:pStyle w:val="Body"/>
+            </w:pPr>
+            <w:r>
+              <w:rPr>
+                <w:rFonts w:ascii="Segoe UI" w:cs="Segoe UI" w:hAnsi="Segoe UI" w:eastAsia="Segoe UI"/>
+                <w:sz w:val="21"/>
+                <w:szCs w:val="21"/>
+                <w:shd w:val="nil" w:color="auto" w:fill="auto"/>
+                <w:rtl w:val="0"/>
+                <w:lang w:val="en-US"/>
+              </w:rPr>
+              <w:t>No</w:t>
+            </w:r>
+          </w:p>
+        </w:tc>
+      </w:tr>
+      <w:tr>
+        <w:tblPrEx>
+          <w:shd w:val="clear" w:color="auto" w:fill="cdd4e9"/>
+        </w:tblPrEx>
+        <w:trPr>
+          <w:trHeight w:val="280" w:hRule="atLeast"/>
+        </w:trPr>
+        <w:tc>
+          <w:tcPr>
+            <w:tcW w:type="dxa" w:w="9962"/>
+            <w:gridSpan w:val="3"/>
+            <w:tcBorders>
+              <w:top w:val="nil"/>
+              <w:left w:val="nil"/>
+              <w:bottom w:val="nil"/>
+              <w:right w:val="nil"/>
+            </w:tcBorders>
+            <w:shd w:val="clear" w:color="auto" w:fill="auto"/>
+            <w:tcMar>
+              <w:top w:type="dxa" w:w="80"/>
+              <w:left w:type="dxa" w:w="80"/>
+              <w:bottom w:type="dxa" w:w="80"/>
+              <w:right w:type="dxa" w:w="80"/>
+            </w:tcMar>
+            <w:vAlign w:val="top"/>
+          </w:tcPr>
+          <w:p>
+            <w:pPr>
+              <w:pStyle w:val="Body"/>
+            </w:pPr>
+            <w:r>
+              <w:rPr>
+                <w:rFonts w:ascii="Segoe UI" w:cs="Segoe UI" w:hAnsi="Segoe UI" w:eastAsia="Segoe UI"/>
+                <w:sz w:val="21"/>
+                <w:szCs w:val="21"/>
+                <w:shd w:val="nil" w:color="auto" w:fill="auto"/>
+                <w:rtl w:val="0"/>
+                <w:lang w:val="en-US"/>
+              </w:rPr>
+              <w:t>&lt;&lt;er_&gt;&gt;</w:t>
+            </w:r>
+          </w:p>
+        </w:tc>
+      </w:tr>
+      <w:tr>
+        <w:tblPrEx>
+          <w:shd w:val="clear" w:color="auto" w:fill="cdd4e9"/>
+        </w:tblPrEx>
+        <w:trPr>
+          <w:trHeight w:val="280" w:hRule="atLeast"/>
+        </w:trPr>
+        <w:tc>
+          <w:tcPr>
+            <w:tcW w:type="dxa" w:w="9962"/>
+            <w:gridSpan w:val="3"/>
+            <w:tcBorders>
+              <w:top w:val="nil"/>
+              <w:left w:val="nil"/>
+              <w:bottom w:val="nil"/>
+              <w:right w:val="nil"/>
+            </w:tcBorders>
+            <w:shd w:val="clear" w:color="auto" w:fill="auto"/>
+            <w:tcMar>
+              <w:top w:type="dxa" w:w="80"/>
+              <w:left w:type="dxa" w:w="80"/>
+              <w:bottom w:type="dxa" w:w="80"/>
+              <w:right w:type="dxa" w:w="80"/>
+            </w:tcMar>
+            <w:vAlign w:val="top"/>
+          </w:tcPr>
+          <w:p>
+            <w:pPr>
+              <w:pStyle w:val="Body"/>
+            </w:pPr>
+            <w:r>
+              <w:rPr>
+                <w:rFonts w:ascii="Segoe UI" w:cs="Segoe UI" w:hAnsi="Segoe UI" w:eastAsia="Segoe UI"/>
+                <w:sz w:val="21"/>
+                <w:szCs w:val="21"/>
+                <w:shd w:val="nil" w:color="auto" w:fill="auto"/>
+                <w:rtl w:val="0"/>
+                <w:lang w:val="en-US"/>
+              </w:rPr>
+              <w:t>&lt;&lt;cr_{mediationUnavailableDatesExists==true}&gt;&gt;</w:t>
+            </w:r>
+          </w:p>
+        </w:tc>
+      </w:tr>
+      <w:tr>
+        <w:tblPrEx>
+          <w:shd w:val="clear" w:color="auto" w:fill="cdd4e9"/>
+        </w:tblPrEx>
+        <w:trPr>
+          <w:trHeight w:val="280" w:hRule="atLeast"/>
+        </w:trPr>
+        <w:tc>
+          <w:tcPr>
+            <w:tcW w:type="dxa" w:w="9962"/>
+            <w:gridSpan w:val="3"/>
+            <w:tcBorders>
+              <w:top w:val="nil"/>
+              <w:left w:val="nil"/>
+              <w:bottom w:val="nil"/>
+              <w:right w:val="nil"/>
+            </w:tcBorders>
+            <w:shd w:val="clear" w:color="auto" w:fill="auto"/>
+            <w:tcMar>
+              <w:top w:type="dxa" w:w="80"/>
+              <w:left w:type="dxa" w:w="80"/>
+              <w:bottom w:type="dxa" w:w="80"/>
+              <w:right w:type="dxa" w:w="80"/>
+            </w:tcMar>
+            <w:vAlign w:val="top"/>
+          </w:tcPr>
+          <w:p>
+            <w:pPr>
+              <w:pStyle w:val="Body"/>
+            </w:pPr>
+            <w:r>
+              <w:rPr>
+                <w:rFonts w:ascii="Segoe UI" w:cs="Segoe UI" w:hAnsi="Segoe UI" w:eastAsia="Segoe UI"/>
+                <w:i w:val="1"/>
+                <w:iCs w:val="1"/>
+                <w:sz w:val="21"/>
+                <w:szCs w:val="21"/>
+                <w:shd w:val="nil" w:color="auto" w:fill="auto"/>
+                <w:rtl w:val="0"/>
+                <w:lang w:val="en-US"/>
+              </w:rPr>
+              <w:t>&lt;&lt;rr_</w:t>
+            </w:r>
+            <w:r>
+              <w:rPr>
+                <w:rFonts w:ascii="Segoe UI" w:cs="Segoe UI" w:hAnsi="Segoe UI" w:eastAsia="Segoe UI"/>
+                <w:sz w:val="21"/>
+                <w:szCs w:val="21"/>
+                <w:shd w:val="nil" w:color="auto" w:fill="auto"/>
+                <w:rtl w:val="0"/>
+                <w:lang w:val="en-US"/>
+              </w:rPr>
+              <w:t>mediationUnavailableDatesList&gt;&gt;</w:t>
+            </w:r>
+          </w:p>
+        </w:tc>
+      </w:tr>
+      <w:tr>
+        <w:tblPrEx>
+          <w:shd w:val="clear" w:color="auto" w:fill="cdd4e9"/>
+        </w:tblPrEx>
+        <w:trPr>
+          <w:trHeight w:val="280" w:hRule="atLeast"/>
+        </w:trPr>
+        <w:tc>
+          <w:tcPr>
+            <w:tcW w:type="dxa" w:w="9962"/>
+            <w:gridSpan w:val="3"/>
+            <w:tcBorders>
+              <w:top w:val="nil"/>
+              <w:left w:val="nil"/>
+              <w:bottom w:val="nil"/>
+              <w:right w:val="nil"/>
+            </w:tcBorders>
+            <w:shd w:val="clear" w:color="auto" w:fill="auto"/>
+            <w:tcMar>
+              <w:top w:type="dxa" w:w="80"/>
+              <w:left w:type="dxa" w:w="80"/>
+              <w:bottom w:type="dxa" w:w="80"/>
+              <w:right w:type="dxa" w:w="80"/>
+            </w:tcMar>
+            <w:vAlign w:val="top"/>
+          </w:tcPr>
+          <w:p>
+            <w:pPr>
+              <w:pStyle w:val="Body"/>
+            </w:pPr>
+            <w:r>
+              <w:rPr>
+                <w:rFonts w:ascii="Segoe UI" w:cs="Segoe UI" w:hAnsi="Segoe UI" w:eastAsia="Segoe UI"/>
+                <w:sz w:val="21"/>
+                <w:szCs w:val="21"/>
+                <w:shd w:val="nil" w:color="auto" w:fill="auto"/>
+                <w:rtl w:val="0"/>
+                <w:lang w:val="en-US"/>
+              </w:rPr>
+              <w:t>&lt;&lt;cr_{value.toDate==null}&gt;&gt;</w:t>
+            </w:r>
+          </w:p>
+        </w:tc>
+      </w:tr>
+      <w:tr>
+        <w:tblPrEx>
+          <w:shd w:val="clear" w:color="auto" w:fill="cdd4e9"/>
+        </w:tblPrEx>
+        <w:trPr>
+          <w:trHeight w:val="540" w:hRule="atLeast"/>
+        </w:trPr>
+        <w:tc>
+          <w:tcPr>
+            <w:tcW w:type="dxa" w:w="3681"/>
+            <w:tcBorders>
+              <w:top w:val="nil"/>
+              <w:left w:val="nil"/>
+              <w:bottom w:val="nil"/>
+              <w:right w:val="nil"/>
+            </w:tcBorders>
+            <w:shd w:val="clear" w:color="auto" w:fill="auto"/>
+            <w:tcMar>
+              <w:top w:type="dxa" w:w="80"/>
+              <w:left w:type="dxa" w:w="80"/>
+              <w:bottom w:type="dxa" w:w="80"/>
+              <w:right w:type="dxa" w:w="80"/>
+            </w:tcMar>
+            <w:vAlign w:val="top"/>
+          </w:tcPr>
+          <w:p>
+            <w:pPr>
+              <w:pStyle w:val="Body"/>
+            </w:pPr>
+            <w:r>
+              <w:rPr>
+                <w:rFonts w:ascii="Segoe UI" w:cs="Segoe UI" w:hAnsi="Segoe UI" w:eastAsia="Segoe UI"/>
+                <w:b w:val="1"/>
+                <w:bCs w:val="1"/>
+                <w:sz w:val="21"/>
+                <w:szCs w:val="21"/>
+                <w:shd w:val="nil" w:color="auto" w:fill="auto"/>
+                <w:rtl w:val="0"/>
+                <w:lang w:val="en-US"/>
+              </w:rPr>
+              <w:t>Dates Unavailable</w:t>
+            </w:r>
+          </w:p>
+        </w:tc>
+        <w:tc>
+          <w:tcPr>
+            <w:tcW w:type="dxa" w:w="6281"/>
+            <w:gridSpan w:val="2"/>
+            <w:tcBorders>
+              <w:top w:val="nil"/>
+              <w:left w:val="nil"/>
+              <w:bottom w:val="nil"/>
+              <w:right w:val="nil"/>
+            </w:tcBorders>
+            <w:shd w:val="clear" w:color="auto" w:fill="auto"/>
+            <w:tcMar>
+              <w:top w:type="dxa" w:w="80"/>
+              <w:left w:type="dxa" w:w="80"/>
+              <w:bottom w:type="dxa" w:w="80"/>
+              <w:right w:type="dxa" w:w="80"/>
+            </w:tcMar>
+            <w:vAlign w:val="top"/>
+          </w:tcPr>
+          <w:p>
+            <w:pPr>
+              <w:pStyle w:val="Body"/>
+            </w:pPr>
+            <w:r>
+              <w:rPr>
+                <w:rFonts w:ascii="Segoe UI" w:cs="Segoe UI" w:hAnsi="Segoe UI" w:eastAsia="Segoe UI"/>
+                <w:sz w:val="21"/>
+                <w:szCs w:val="21"/>
+                <w:shd w:val="nil" w:color="auto" w:fill="auto"/>
+                <w:rtl w:val="0"/>
+                <w:lang w:val="en-US"/>
+              </w:rPr>
+              <w:t>&lt;&lt;value.date&gt;&gt;</w:t>
+            </w:r>
+            <w:r>
+              <w:rPr>
+                <w:rFonts w:ascii="Segoe UI" w:cs="Segoe UI" w:hAnsi="Segoe UI" w:eastAsia="Segoe UI"/>
+                <w:sz w:val="21"/>
+                <w:szCs w:val="21"/>
+                <w:shd w:val="nil" w:color="auto" w:fill="auto"/>
+              </w:rPr>
+            </w:r>
+          </w:p>
+        </w:tc>
+      </w:tr>
+      <w:tr>
+        <w:tblPrEx>
+          <w:shd w:val="clear" w:color="auto" w:fill="cdd4e9"/>
+        </w:tblPrEx>
+        <w:trPr>
+          <w:trHeight w:val="280" w:hRule="atLeast"/>
+        </w:trPr>
+        <w:tc>
+          <w:tcPr>
+            <w:tcW w:type="dxa" w:w="9962"/>
+            <w:gridSpan w:val="3"/>
+            <w:tcBorders>
+              <w:top w:val="nil"/>
+              <w:left w:val="nil"/>
+              <w:bottom w:val="nil"/>
+              <w:right w:val="nil"/>
+            </w:tcBorders>
+            <w:shd w:val="clear" w:color="auto" w:fill="auto"/>
+            <w:tcMar>
+              <w:top w:type="dxa" w:w="80"/>
+              <w:left w:type="dxa" w:w="80"/>
+              <w:bottom w:type="dxa" w:w="80"/>
+              <w:right w:type="dxa" w:w="80"/>
+            </w:tcMar>
+            <w:vAlign w:val="top"/>
+          </w:tcPr>
+          <w:p>
+            <w:pPr>
+              <w:pStyle w:val="Body"/>
+            </w:pPr>
+            <w:r>
+              <w:rPr>
+                <w:rFonts w:ascii="Segoe UI" w:cs="Segoe UI" w:hAnsi="Segoe UI" w:eastAsia="Segoe UI"/>
+                <w:sz w:val="21"/>
+                <w:szCs w:val="21"/>
+                <w:shd w:val="nil" w:color="auto" w:fill="auto"/>
+                <w:rtl w:val="0"/>
+                <w:lang w:val="en-US"/>
+              </w:rPr>
+              <w:t>&lt;&lt;er_&gt;&gt;</w:t>
+            </w:r>
+          </w:p>
+        </w:tc>
+      </w:tr>
+      <w:tr>
+        <w:tblPrEx>
+          <w:shd w:val="clear" w:color="auto" w:fill="cdd4e9"/>
+        </w:tblPrEx>
+        <w:trPr>
+          <w:trHeight w:val="280" w:hRule="atLeast"/>
+        </w:trPr>
+        <w:tc>
+          <w:tcPr>
+            <w:tcW w:type="dxa" w:w="9962"/>
+            <w:gridSpan w:val="3"/>
+            <w:tcBorders>
+              <w:top w:val="nil"/>
+              <w:left w:val="nil"/>
+              <w:bottom w:val="nil"/>
+              <w:right w:val="nil"/>
+            </w:tcBorders>
+            <w:shd w:val="clear" w:color="auto" w:fill="auto"/>
+            <w:tcMar>
+              <w:top w:type="dxa" w:w="80"/>
+              <w:left w:type="dxa" w:w="80"/>
+              <w:bottom w:type="dxa" w:w="80"/>
+              <w:right w:type="dxa" w:w="80"/>
+            </w:tcMar>
+            <w:vAlign w:val="top"/>
+          </w:tcPr>
+          <w:p>
+            <w:pPr>
+              <w:pStyle w:val="Body"/>
+            </w:pPr>
+            <w:r>
+              <w:rPr>
+                <w:rFonts w:ascii="Segoe UI" w:cs="Segoe UI" w:hAnsi="Segoe UI" w:eastAsia="Segoe UI"/>
+                <w:sz w:val="21"/>
+                <w:szCs w:val="21"/>
+                <w:shd w:val="nil" w:color="auto" w:fill="auto"/>
+                <w:rtl w:val="0"/>
+                <w:lang w:val="en-US"/>
+              </w:rPr>
+              <w:t>&lt;&lt;cr_{value.toDate!=null}&gt;&gt;</w:t>
+            </w:r>
+          </w:p>
+        </w:tc>
+      </w:tr>
+      <w:tr>
+        <w:tblPrEx>
+          <w:shd w:val="clear" w:color="auto" w:fill="cdd4e9"/>
+        </w:tblPrEx>
+        <w:trPr>
+          <w:trHeight w:val="1060" w:hRule="atLeast"/>
+        </w:trPr>
+        <w:tc>
+          <w:tcPr>
+            <w:tcW w:type="dxa" w:w="3681"/>
+            <w:tcBorders>
+              <w:top w:val="nil"/>
+              <w:left w:val="nil"/>
+              <w:bottom w:val="nil"/>
+              <w:right w:val="nil"/>
+            </w:tcBorders>
+            <w:shd w:val="clear" w:color="auto" w:fill="auto"/>
+            <w:tcMar>
+              <w:top w:type="dxa" w:w="80"/>
+              <w:left w:type="dxa" w:w="80"/>
+              <w:bottom w:type="dxa" w:w="80"/>
+              <w:right w:type="dxa" w:w="80"/>
+            </w:tcMar>
+            <w:vAlign w:val="top"/>
+          </w:tcPr>
+          <w:p>
+            <w:pPr>
+              <w:pStyle w:val="Body"/>
+              <w:rPr>
+                <w:rFonts w:ascii="Segoe UI" w:cs="Segoe UI" w:hAnsi="Segoe UI" w:eastAsia="Segoe UI"/>
+                <w:b w:val="1"/>
+                <w:bCs w:val="1"/>
+                <w:sz w:val="21"/>
+                <w:szCs w:val="21"/>
+                <w:shd w:val="nil" w:color="auto" w:fill="auto"/>
+              </w:rPr>
+            </w:pPr>
+            <w:r>
+              <w:rPr>
+                <w:rFonts w:ascii="Segoe UI" w:cs="Segoe UI" w:hAnsi="Segoe UI" w:eastAsia="Segoe UI"/>
+                <w:b w:val="1"/>
+                <w:bCs w:val="1"/>
+                <w:sz w:val="21"/>
+                <w:szCs w:val="21"/>
+                <w:shd w:val="nil" w:color="auto" w:fill="auto"/>
+                <w:rtl w:val="0"/>
+                <w:lang w:val="en-US"/>
+              </w:rPr>
+              <w:t xml:space="preserve">Dates Unavailable </w:t>
+            </w:r>
+          </w:p>
+          <w:p>
+            <w:pPr>
+              <w:pStyle w:val="Body"/>
+              <w:bidi w:val="0"/>
+              <w:ind w:left="0" w:right="0" w:firstLine="0"/>
+              <w:jc w:val="left"/>
+              <w:rPr>
+                <w:rFonts w:ascii="Segoe UI" w:cs="Segoe UI" w:hAnsi="Segoe UI" w:eastAsia="Segoe UI"/>
+                <w:b w:val="1"/>
+                <w:bCs w:val="1"/>
+                <w:sz w:val="21"/>
+                <w:szCs w:val="21"/>
+                <w:shd w:val="nil" w:color="auto" w:fill="auto"/>
+                <w:rtl w:val="0"/>
+              </w:rPr>
+            </w:pPr>
+            <w:r>
+              <w:rPr>
+                <w:rFonts w:ascii="Segoe UI" w:cs="Segoe UI" w:hAnsi="Segoe UI" w:eastAsia="Segoe UI"/>
+                <w:b w:val="1"/>
+                <w:bCs w:val="1"/>
+                <w:sz w:val="21"/>
+                <w:szCs w:val="21"/>
+                <w:shd w:val="nil" w:color="auto" w:fill="auto"/>
+                <w:rtl w:val="0"/>
+                <w:lang w:val="en-US"/>
+              </w:rPr>
+              <w:t xml:space="preserve">From </w:t>
+            </w:r>
+          </w:p>
+          <w:p>
+            <w:pPr>
+              <w:pStyle w:val="Body"/>
+              <w:bidi w:val="0"/>
+              <w:ind w:left="0" w:right="0" w:firstLine="0"/>
+              <w:jc w:val="left"/>
+              <w:rPr>
+                <w:rtl w:val="0"/>
+              </w:rPr>
+            </w:pPr>
+            <w:r>
+              <w:rPr>
+                <w:rFonts w:ascii="Segoe UI" w:cs="Segoe UI" w:hAnsi="Segoe UI" w:eastAsia="Segoe UI"/>
+                <w:b w:val="1"/>
+                <w:bCs w:val="1"/>
+                <w:sz w:val="21"/>
+                <w:szCs w:val="21"/>
+                <w:shd w:val="nil" w:color="auto" w:fill="auto"/>
+                <w:rtl w:val="0"/>
+                <w:lang w:val="en-US"/>
+              </w:rPr>
+              <w:t>To</w:t>
+            </w:r>
+          </w:p>
+        </w:tc>
+        <w:tc>
+          <w:tcPr>
+            <w:tcW w:type="dxa" w:w="6281"/>
+            <w:gridSpan w:val="2"/>
+            <w:tcBorders>
+              <w:top w:val="nil"/>
+              <w:left w:val="nil"/>
+              <w:bottom w:val="nil"/>
+              <w:right w:val="nil"/>
+            </w:tcBorders>
+            <w:shd w:val="clear" w:color="auto" w:fill="auto"/>
+            <w:tcMar>
+              <w:top w:type="dxa" w:w="80"/>
+              <w:left w:type="dxa" w:w="80"/>
+              <w:bottom w:type="dxa" w:w="80"/>
+              <w:right w:type="dxa" w:w="80"/>
+            </w:tcMar>
+            <w:vAlign w:val="top"/>
+          </w:tcPr>
+          <w:p>
+            <w:pPr>
+              <w:pStyle w:val="Body"/>
+              <w:rPr>
+                <w:rFonts w:ascii="Segoe UI" w:cs="Segoe UI" w:hAnsi="Segoe UI" w:eastAsia="Segoe UI"/>
+                <w:sz w:val="21"/>
+                <w:szCs w:val="21"/>
+                <w:shd w:val="nil" w:color="auto" w:fill="auto"/>
+                <w:lang w:val="en-US"/>
+              </w:rPr>
+            </w:pPr>
+          </w:p>
+          <w:p>
+            <w:pPr>
+              <w:pStyle w:val="Body"/>
+              <w:bidi w:val="0"/>
+              <w:ind w:left="0" w:right="0" w:firstLine="0"/>
+              <w:jc w:val="left"/>
+              <w:rPr>
+                <w:rFonts w:ascii="Segoe UI" w:cs="Segoe UI" w:hAnsi="Segoe UI" w:eastAsia="Segoe UI"/>
+                <w:sz w:val="21"/>
+                <w:szCs w:val="21"/>
+                <w:shd w:val="nil" w:color="auto" w:fill="auto"/>
+                <w:rtl w:val="0"/>
+              </w:rPr>
+            </w:pPr>
+            <w:r>
+              <w:rPr>
+                <w:rFonts w:ascii="Segoe UI" w:cs="Segoe UI" w:hAnsi="Segoe UI" w:eastAsia="Segoe UI"/>
+                <w:sz w:val="21"/>
+                <w:szCs w:val="21"/>
+                <w:shd w:val="nil" w:color="auto" w:fill="auto"/>
+                <w:rtl w:val="0"/>
+                <w:lang w:val="en-US"/>
+              </w:rPr>
+              <w:t>&lt;&lt;value.fromDate&gt;&gt;</w:t>
+            </w:r>
+          </w:p>
+          <w:p>
+            <w:pPr>
+              <w:pStyle w:val="Body"/>
+              <w:bidi w:val="0"/>
+              <w:ind w:left="0" w:right="0" w:firstLine="0"/>
+              <w:jc w:val="left"/>
+              <w:rPr>
+                <w:rtl w:val="0"/>
+              </w:rPr>
+            </w:pPr>
+            <w:r>
+              <w:rPr>
+                <w:rFonts w:ascii="Segoe UI" w:cs="Segoe UI" w:hAnsi="Segoe UI" w:eastAsia="Segoe UI"/>
+                <w:sz w:val="21"/>
+                <w:szCs w:val="21"/>
+                <w:shd w:val="nil" w:color="auto" w:fill="auto"/>
+                <w:rtl w:val="0"/>
+                <w:lang w:val="en-US"/>
+              </w:rPr>
+              <w:t>&lt;&lt;value.toDate&gt;&gt;</w:t>
+            </w:r>
+            <w:r>
+              <w:rPr>
+                <w:rFonts w:ascii="Segoe UI" w:cs="Segoe UI" w:hAnsi="Segoe UI" w:eastAsia="Segoe UI"/>
+                <w:sz w:val="21"/>
+                <w:szCs w:val="21"/>
+                <w:shd w:val="nil" w:color="auto" w:fill="auto"/>
+              </w:rPr>
+            </w:r>
+          </w:p>
+        </w:tc>
+      </w:tr>
+      <w:tr>
+        <w:tblPrEx>
+          <w:shd w:val="clear" w:color="auto" w:fill="cdd4e9"/>
+        </w:tblPrEx>
+        <w:trPr>
+          <w:trHeight w:val="280" w:hRule="atLeast"/>
+        </w:trPr>
+        <w:tc>
+          <w:tcPr>
+            <w:tcW w:type="dxa" w:w="9962"/>
+            <w:gridSpan w:val="3"/>
+            <w:tcBorders>
+              <w:top w:val="nil"/>
+              <w:left w:val="nil"/>
+              <w:bottom w:val="nil"/>
+              <w:right w:val="nil"/>
+            </w:tcBorders>
+            <w:shd w:val="clear" w:color="auto" w:fill="auto"/>
+            <w:tcMar>
+              <w:top w:type="dxa" w:w="80"/>
+              <w:left w:type="dxa" w:w="80"/>
+              <w:bottom w:type="dxa" w:w="80"/>
+              <w:right w:type="dxa" w:w="80"/>
+            </w:tcMar>
+            <w:vAlign w:val="top"/>
+          </w:tcPr>
+          <w:p>
+            <w:pPr>
+              <w:pStyle w:val="Body"/>
+            </w:pPr>
+            <w:r>
+              <w:rPr>
+                <w:rFonts w:ascii="Segoe UI" w:cs="Segoe UI" w:hAnsi="Segoe UI" w:eastAsia="Segoe UI"/>
+                <w:sz w:val="21"/>
+                <w:szCs w:val="21"/>
+                <w:shd w:val="nil" w:color="auto" w:fill="auto"/>
+                <w:rtl w:val="0"/>
+                <w:lang w:val="en-US"/>
+              </w:rPr>
+              <w:t>&lt;&lt;er_&gt;&gt;</w:t>
+            </w:r>
+          </w:p>
+        </w:tc>
+      </w:tr>
+      <w:tr>
+        <w:tblPrEx>
+          <w:shd w:val="clear" w:color="auto" w:fill="cdd4e9"/>
+        </w:tblPrEx>
+        <w:trPr>
+          <w:trHeight w:val="280" w:hRule="atLeast"/>
+        </w:trPr>
+        <w:tc>
+          <w:tcPr>
+            <w:tcW w:type="dxa" w:w="9962"/>
+            <w:gridSpan w:val="3"/>
+            <w:tcBorders>
+              <w:top w:val="nil"/>
+              <w:left w:val="nil"/>
+              <w:bottom w:val="nil"/>
+              <w:right w:val="nil"/>
+            </w:tcBorders>
+            <w:shd w:val="clear" w:color="auto" w:fill="auto"/>
+            <w:tcMar>
+              <w:top w:type="dxa" w:w="80"/>
+              <w:left w:type="dxa" w:w="80"/>
+              <w:bottom w:type="dxa" w:w="80"/>
+              <w:right w:type="dxa" w:w="80"/>
+            </w:tcMar>
+            <w:vAlign w:val="top"/>
+          </w:tcPr>
+          <w:p>
+            <w:pPr>
+              <w:pStyle w:val="Body"/>
+            </w:pPr>
+            <w:r>
+              <w:rPr>
+                <w:rFonts w:ascii="Segoe UI" w:cs="Segoe UI" w:hAnsi="Segoe UI" w:eastAsia="Segoe UI"/>
+                <w:sz w:val="21"/>
+                <w:szCs w:val="21"/>
+                <w:shd w:val="nil" w:color="auto" w:fill="auto"/>
+                <w:rtl w:val="0"/>
+                <w:lang w:val="en-US"/>
+              </w:rPr>
+              <w:t>&lt;&lt;er_mediationUnavailableDatesList&gt;&gt;</w:t>
+            </w:r>
+          </w:p>
+        </w:tc>
+      </w:tr>
+      <w:tr>
+        <w:tblPrEx>
+          <w:shd w:val="clear" w:color="auto" w:fill="cdd4e9"/>
+        </w:tblPrEx>
+        <w:trPr>
+          <w:trHeight w:val="280" w:hRule="atLeast"/>
+        </w:trPr>
+        <w:tc>
+          <w:tcPr>
+            <w:tcW w:type="dxa" w:w="9962"/>
+            <w:gridSpan w:val="3"/>
+            <w:tcBorders>
+              <w:top w:val="nil"/>
+              <w:left w:val="nil"/>
+              <w:bottom w:val="nil"/>
+              <w:right w:val="nil"/>
+            </w:tcBorders>
+            <w:shd w:val="clear" w:color="auto" w:fill="auto"/>
+            <w:tcMar>
+              <w:top w:type="dxa" w:w="80"/>
+              <w:left w:type="dxa" w:w="80"/>
+              <w:bottom w:type="dxa" w:w="80"/>
+              <w:right w:type="dxa" w:w="80"/>
+            </w:tcMar>
+            <w:vAlign w:val="top"/>
+          </w:tcPr>
+          <w:p>
+            <w:pPr>
+              <w:pStyle w:val="Body"/>
+            </w:pPr>
+            <w:r>
+              <w:rPr>
+                <w:rFonts w:ascii="Segoe UI" w:cs="Segoe UI" w:hAnsi="Segoe UI" w:eastAsia="Segoe UI"/>
+                <w:sz w:val="21"/>
+                <w:szCs w:val="21"/>
+                <w:shd w:val="nil" w:color="auto" w:fill="auto"/>
+                <w:rtl w:val="0"/>
+                <w:lang w:val="en-US"/>
+              </w:rPr>
+              <w:t>&lt;&lt;er_&gt;&gt;</w:t>
+            </w:r>
+          </w:p>
+        </w:tc>
+      </w:tr>
+      <w:tr>
+        <w:tblPrEx>
+          <w:shd w:val="clear" w:color="auto" w:fill="cdd4e9"/>
+        </w:tblPrEx>
+        <w:trPr>
+          <w:trHeight w:val="280" w:hRule="atLeast"/>
+        </w:trPr>
+        <w:tc>
+          <w:tcPr>
+            <w:tcW w:type="dxa" w:w="9962"/>
+            <w:gridSpan w:val="3"/>
+            <w:tcBorders>
+              <w:top w:val="nil"/>
+              <w:left w:val="nil"/>
+              <w:bottom w:val="nil"/>
+              <w:right w:val="nil"/>
+            </w:tcBorders>
+            <w:shd w:val="clear" w:color="auto" w:fill="auto"/>
+            <w:tcMar>
+              <w:top w:type="dxa" w:w="80"/>
+              <w:left w:type="dxa" w:w="80"/>
+              <w:bottom w:type="dxa" w:w="80"/>
+              <w:right w:type="dxa" w:w="80"/>
+            </w:tcMar>
+            <w:vAlign w:val="top"/>
+          </w:tcPr>
+          <w:p>
+            <w:pPr>
+              <w:pStyle w:val="Body"/>
+            </w:pPr>
+            <w:r>
+              <w:rPr>
+                <w:rFonts w:ascii="Segoe UI" w:cs="Segoe UI" w:hAnsi="Segoe UI" w:eastAsia="Segoe UI"/>
+                <w:sz w:val="21"/>
+                <w:szCs w:val="21"/>
+                <w:shd w:val="nil" w:color="auto" w:fill="auto"/>
+                <w:rtl w:val="0"/>
+                <w:lang w:val="en-US"/>
+              </w:rPr>
+              <w:t>&lt;&lt;er_&gt;&gt;</w:t>
+            </w:r>
+          </w:p>
+        </w:tc>
+      </w:tr>
+    </w:tbl>
+    <w:p>
+      <w:pPr>
+        <w:pStyle w:val="Body"/>
+        <w:widowControl w:val="0"/>
+        <w:spacing w:before="120" w:after="120"/>
+        <w:rPr>
+          <w:rFonts w:ascii="Cambria" w:cs="Cambria" w:hAnsi="Cambria" w:eastAsia="Cambria"/>
+          <w:outline w:val="0"/>
+          <w:color w:val="0a0a0a"/>
+          <w:sz w:val="36"/>
+          <w:szCs w:val="36"/>
+          <w:u w:color="0a0a0a"/>
+          <w14:textFill>
+            <w14:solidFill>
+              <w14:srgbClr w14:val="0A0A0A"/>
+            </w14:solidFill>
+          </w14:textFill>
+        </w:rPr>
+      </w:pPr>
+    </w:p>
+    <w:p>
+      <w:pPr>
+        <w:pStyle w:val="Body"/>
+        <w:spacing w:before="120" w:after="120"/>
+        <w:rPr>
+          <w:rFonts w:ascii="Cambria" w:cs="Cambria" w:hAnsi="Cambria" w:eastAsia="Cambria"/>
+          <w:outline w:val="0"/>
+          <w:color w:val="0a0a0a"/>
+          <w:sz w:val="21"/>
+          <w:szCs w:val="21"/>
+          <w:u w:color="0a0a0a"/>
+          <w14:textFill>
+            <w14:solidFill>
+              <w14:srgbClr w14:val="0A0A0A"/>
+            </w14:solidFill>
+          </w14:textFill>
+        </w:rPr>
+      </w:pPr>
+      <w:r>
+        <w:rPr>
+          <w:rFonts w:ascii="Cambria" w:hAnsi="Cambria"/>
+          <w:outline w:val="0"/>
+          <w:color w:val="0a0a0a"/>
+          <w:sz w:val="21"/>
+          <w:szCs w:val="21"/>
+          <w:u w:color="0a0a0a"/>
+          <w:rtl w:val="0"/>
+          <w:lang w:val="en-US"/>
+          <w14:textFill>
+            <w14:solidFill>
+              <w14:srgbClr w14:val="0A0A0A"/>
+            </w14:solidFill>
+          </w14:textFill>
+        </w:rPr>
+        <w:t>&lt;&lt;es_&gt;&gt;</w:t>
+      </w:r>
+    </w:p>
+    <w:p>
+      <w:pPr>
+        <w:pStyle w:val="Body"/>
+        <w:spacing w:before="120" w:after="120"/>
+        <w:rPr>
+          <w:rFonts w:ascii="Cambria" w:cs="Cambria" w:hAnsi="Cambria" w:eastAsia="Cambria"/>
+          <w:outline w:val="0"/>
+          <w:color w:val="0a0a0a"/>
+          <w:sz w:val="21"/>
+          <w:szCs w:val="21"/>
+          <w:u w:color="0a0a0a"/>
+          <w14:textFill>
+            <w14:solidFill>
+              <w14:srgbClr w14:val="0A0A0A"/>
+            </w14:solidFill>
+          </w14:textFill>
+        </w:rPr>
+      </w:pPr>
+      <w:r>
+        <w:rPr>
+          <w:rFonts w:ascii="Cambria" w:hAnsi="Cambria"/>
+          <w:outline w:val="0"/>
+          <w:color w:val="0a0a0a"/>
+          <w:sz w:val="21"/>
+          <w:szCs w:val="21"/>
+          <w:u w:color="0a0a0a"/>
+          <w:rtl w:val="0"/>
+          <w:lang w:val="en-US"/>
+          <w14:textFill>
+            <w14:solidFill>
+              <w14:srgbClr w14:val="0A0A0A"/>
+            </w14:solidFill>
+          </w14:textFill>
+        </w:rPr>
+        <w:t>&lt;&lt;es_&gt;&gt;</w:t>
+      </w:r>
+    </w:p>
+    <w:p>
+      <w:pPr>
+        <w:pStyle w:val="Body"/>
+        <w:spacing w:before="120" w:after="120"/>
+        <w:rPr>
+          <w:rFonts w:ascii="Cambria" w:cs="Cambria" w:hAnsi="Cambria" w:eastAsia="Cambria"/>
+          <w:outline w:val="0"/>
+          <w:color w:val="0a0a0a"/>
+          <w:sz w:val="21"/>
+          <w:szCs w:val="21"/>
+          <w:u w:color="0a0a0a"/>
+          <w14:textFill>
+            <w14:solidFill>
+              <w14:srgbClr w14:val="0A0A0A"/>
+            </w14:solidFill>
+          </w14:textFill>
+        </w:rPr>
+      </w:pPr>
+    </w:p>
+    <w:tbl>
+      <w:tblPr>
+        <w:tblW w:w="10025" w:type="dxa"/>
+        <w:jc w:val="left"/>
+        <w:tblInd w:w="108" w:type="dxa"/>
+        <w:tblBorders>
+          <w:top w:val="single" w:color="ffffff" w:sz="8" w:space="0" w:shadow="0" w:frame="0"/>
+          <w:left w:val="single" w:color="ffffff" w:sz="8" w:space="0" w:shadow="0" w:frame="0"/>
+          <w:bottom w:val="single" w:color="ffffff" w:sz="8" w:space="0" w:shadow="0" w:frame="0"/>
+          <w:right w:val="single" w:color="ffffff" w:sz="8" w:space="0" w:shadow="0" w:frame="0"/>
+          <w:insideH w:val="single" w:color="ffffff" w:sz="8" w:space="0" w:shadow="0" w:frame="0"/>
+          <w:insideV w:val="single" w:color="ffffff" w:sz="8" w:space="0" w:shadow="0" w:frame="0"/>
+        </w:tblBorders>
+        <w:shd w:val="clear" w:color="auto" w:fill="cdd4e9"/>
+        <w:tblLayout w:type="fixed"/>
+      </w:tblPr>
+      <w:tblGrid>
+        <w:gridCol w:w="10025"/>
+      </w:tblGrid>
+      <w:tr>
+        <w:tblPrEx>
+          <w:shd w:val="clear" w:color="auto" w:fill="cdd4e9"/>
+        </w:tblPrEx>
+        <w:trPr>
+          <w:trHeight w:val="520" w:hRule="atLeast"/>
+        </w:trPr>
+        <w:tc>
+          <w:tcPr>
+            <w:tcW w:type="dxa" w:w="10025"/>
+            <w:tcBorders>
+              <w:top w:val="nil"/>
+              <w:left w:val="nil"/>
+              <w:bottom w:val="nil"/>
+              <w:right w:val="nil"/>
+            </w:tcBorders>
+            <w:shd w:val="clear" w:color="auto" w:fill="auto"/>
+            <w:tcMar>
+              <w:top w:type="dxa" w:w="80"/>
+              <w:left w:type="dxa" w:w="80"/>
+              <w:bottom w:type="dxa" w:w="80"/>
+              <w:right w:type="dxa" w:w="80"/>
+            </w:tcMar>
+            <w:vAlign w:val="top"/>
+          </w:tcPr>
+          <w:p>
+            <w:pPr>
+              <w:pStyle w:val="Body"/>
+              <w:pBdr>
+                <w:top w:val="nil"/>
+                <w:left w:val="nil"/>
+                <w:bottom w:val="single" w:color="000000" w:sz="4" w:space="0" w:shadow="0" w:frame="0"/>
+                <w:right w:val="nil"/>
+              </w:pBdr>
+              <w:spacing w:before="120" w:after="120"/>
+            </w:pPr>
+            <w:r>
+              <w:rPr>
+                <w:rFonts w:ascii="Cambria" w:hAnsi="Cambria"/>
+                <w:outline w:val="0"/>
+                <w:color w:val="0a0a0a"/>
+                <w:sz w:val="36"/>
+                <w:szCs w:val="36"/>
+                <w:u w:color="0a0a0a"/>
+                <w:shd w:val="nil" w:color="auto" w:fill="auto"/>
+                <w:rtl w:val="0"/>
+                <w:lang w:val="en-US"/>
+                <w14:textFill>
+                  <w14:solidFill>
+                    <w14:srgbClr w14:val="0A0A0A"/>
+                  </w14:solidFill>
+                </w14:textFill>
+              </w:rPr>
+              <w:t>Statement of truth</w:t>
+            </w:r>
+          </w:p>
+        </w:tc>
+      </w:tr>
+    </w:tbl>
+    <w:p>
+      <w:pPr>
+        <w:pStyle w:val="Body"/>
+        <w:widowControl w:val="0"/>
+        <w:spacing w:before="120" w:after="120"/>
+        <w:rPr>
+          <w:rFonts w:ascii="Cambria" w:cs="Cambria" w:hAnsi="Cambria" w:eastAsia="Cambria"/>
+          <w:outline w:val="0"/>
+          <w:color w:val="0a0a0a"/>
+          <w:sz w:val="21"/>
+          <w:szCs w:val="21"/>
+          <w:u w:color="0a0a0a"/>
+          <w14:textFill>
+            <w14:solidFill>
+              <w14:srgbClr w14:val="0A0A0A"/>
+            </w14:solidFill>
+          </w14:textFill>
+        </w:rPr>
+      </w:pPr>
+    </w:p>
+    <w:p>
+      <w:pPr>
+        <w:pStyle w:val="Body"/>
         <w:spacing w:before="120" w:after="120"/>
         <w:rPr>
           <w:rFonts w:ascii="Cambria" w:cs="Cambria" w:hAnsi="Cambria" w:eastAsia="Cambria"/>
@@ -4668,7 +6779,7 @@
     </w:p>
     <w:p>
       <w:pPr>
-        <w:pStyle w:val="Body A"/>
+        <w:pStyle w:val="Body"/>
         <w:spacing w:before="120" w:after="120"/>
         <w:rPr>
           <w:rFonts w:ascii="Cambria" w:cs="Cambria" w:hAnsi="Cambria" w:eastAsia="Cambria"/>
@@ -4703,7 +6814,7 @@
     </w:p>
     <w:p>
       <w:pPr>
-        <w:pStyle w:val="Body A"/>
+        <w:pStyle w:val="Body"/>
         <w:pBdr>
           <w:top w:val="nil"/>
           <w:left w:val="nil"/>
@@ -4746,7 +6857,7 @@
       <w:tblPr>
         <w:tblW w:w="10060" w:type="dxa"/>
         <w:jc w:val="left"/>
-        <w:tblInd w:w="216" w:type="dxa"/>
+        <w:tblInd w:w="108" w:type="dxa"/>
         <w:tblBorders>
           <w:top w:val="single" w:color="ffffff" w:sz="8" w:space="0" w:shadow="0" w:frame="0"/>
           <w:left w:val="single" w:color="ffffff" w:sz="8" w:space="0" w:shadow="0" w:frame="0"/>
@@ -4788,7 +6899,7 @@
           </w:tcPr>
           <w:p>
             <w:pPr>
-              <w:pStyle w:val="Body A"/>
+              <w:pStyle w:val="Body"/>
               <w:rPr>
                 <w:rFonts w:ascii="Cambria" w:cs="Cambria" w:hAnsi="Cambria" w:eastAsia="Cambria"/>
                 <w:shd w:val="clear" w:color="auto" w:fill="ffffff"/>
@@ -4825,7 +6936,7 @@
           </w:p>
           <w:p>
             <w:pPr>
-              <w:pStyle w:val="Body A"/>
+              <w:pStyle w:val="Body"/>
               <w:bidi w:val="0"/>
               <w:ind w:left="0" w:right="0" w:firstLine="0"/>
               <w:jc w:val="left"/>
@@ -4867,10 +6978,9 @@
     </w:tbl>
     <w:p>
       <w:pPr>
-        <w:pStyle w:val="Body A"/>
+        <w:pStyle w:val="Body"/>
         <w:widowControl w:val="0"/>
         <w:spacing w:before="120" w:after="120"/>
-        <w:ind w:left="108" w:hanging="108"/>
       </w:pPr>
       <w:r>
         <w:rPr>
@@ -4903,10 +7013,18 @@
   <w:p>
     <w:pPr>
       <w:pStyle w:val="Normal (Web)"/>
+      <w:bidi w:val="0"/>
+      <w:ind w:left="0" w:right="0" w:firstLine="0"/>
       <w:jc w:val="right"/>
+      <w:rPr>
+        <w:rtl w:val="0"/>
+      </w:rPr>
     </w:pPr>
     <w:r>
       <w:rPr>
+        <w:rFonts w:ascii="Times New Roman" w:hAnsi="Times New Roman"/>
+        <w:sz w:val="24"/>
+        <w:szCs w:val="24"/>
         <w:shd w:val="nil" w:color="auto" w:fill="auto"/>
         <w:rtl w:val="0"/>
         <w:lang w:val="en-US"/>
@@ -4932,6 +7050,7 @@
         <w:sz w:val="16"/>
         <w:szCs w:val="16"/>
         <w:shd w:val="nil" w:color="auto" w:fill="auto"/>
+        <w:lang w:val="en-US"/>
       </w:rPr>
       <w:fldChar w:fldCharType="begin" w:fldLock="0"/>
     </w:r>
@@ -4941,6 +7060,7 @@
         <w:sz w:val="16"/>
         <w:szCs w:val="16"/>
         <w:shd w:val="nil" w:color="auto" w:fill="auto"/>
+        <w:lang w:val="en-US"/>
       </w:rPr>
       <w:instrText xml:space="preserve"> PAGE </w:instrText>
     </w:r>
@@ -4950,6 +7070,7 @@
         <w:sz w:val="16"/>
         <w:szCs w:val="16"/>
         <w:shd w:val="nil" w:color="auto" w:fill="auto"/>
+        <w:lang w:val="en-US"/>
       </w:rPr>
       <w:fldChar w:fldCharType="separate" w:fldLock="0"/>
     </w:r>
@@ -4959,6 +7080,7 @@
         <w:sz w:val="16"/>
         <w:szCs w:val="16"/>
         <w:shd w:val="nil" w:color="auto" w:fill="auto"/>
+        <w:lang w:val="en-US"/>
       </w:rPr>
     </w:r>
     <w:r>
@@ -4967,6 +7089,7 @@
         <w:sz w:val="16"/>
         <w:szCs w:val="16"/>
         <w:shd w:val="nil" w:color="auto" w:fill="auto"/>
+        <w:lang w:val="en-US"/>
       </w:rPr>
       <w:fldChar w:fldCharType="end" w:fldLock="0"/>
     </w:r>
@@ -4987,6 +7110,7 @@
         <w:sz w:val="16"/>
         <w:szCs w:val="16"/>
         <w:shd w:val="nil" w:color="auto" w:fill="auto"/>
+        <w:lang w:val="en-US"/>
       </w:rPr>
       <w:fldChar w:fldCharType="begin" w:fldLock="0"/>
     </w:r>
@@ -4996,6 +7120,7 @@
         <w:sz w:val="16"/>
         <w:szCs w:val="16"/>
         <w:shd w:val="nil" w:color="auto" w:fill="auto"/>
+        <w:lang w:val="en-US"/>
       </w:rPr>
       <w:instrText xml:space="preserve"> NUMPAGES </w:instrText>
     </w:r>
@@ -5005,6 +7130,7 @@
         <w:sz w:val="16"/>
         <w:szCs w:val="16"/>
         <w:shd w:val="nil" w:color="auto" w:fill="auto"/>
+        <w:lang w:val="en-US"/>
       </w:rPr>
       <w:fldChar w:fldCharType="separate" w:fldLock="0"/>
     </w:r>
@@ -5014,6 +7140,7 @@
         <w:sz w:val="16"/>
         <w:szCs w:val="16"/>
         <w:shd w:val="nil" w:color="auto" w:fill="auto"/>
+        <w:lang w:val="en-US"/>
       </w:rPr>
     </w:r>
     <w:r>
@@ -5022,6 +7149,7 @@
         <w:sz w:val="16"/>
         <w:szCs w:val="16"/>
         <w:shd w:val="nil" w:color="auto" w:fill="auto"/>
+        <w:lang w:val="en-US"/>
       </w:rPr>
       <w:fldChar w:fldCharType="end" w:fldLock="0"/>
     </w:r>
@@ -5045,117 +7173,8 @@
   <w:p>
     <w:pPr>
       <w:pStyle w:val="Header &amp; Footer"/>
+      <w:bidi w:val="0"/>
     </w:pPr>
-    <w:r>
-      <mc:AlternateContent>
-        <mc:Choice Requires="wps">
-          <w:drawing xmlns:a="http://schemas.openxmlformats.org/drawingml/2006/main">
-            <wp:anchor distT="152400" distB="152400" distL="152400" distR="152400" simplePos="0" relativeHeight="251658240" behindDoc="1" locked="0" layoutInCell="1" allowOverlap="1">
-              <wp:simplePos x="0" y="0"/>
-              <wp:positionH relativeFrom="page">
-                <wp:posOffset>129635</wp:posOffset>
-              </wp:positionH>
-              <wp:positionV relativeFrom="page">
-                <wp:posOffset>9373234</wp:posOffset>
-              </wp:positionV>
-              <wp:extent cx="776525" cy="127000"/>
-              <wp:effectExtent l="0" t="0" r="0" b="0"/>
-              <wp:wrapNone/>
-              <wp:docPr id="1073741825" name="officeArt object" descr="Classification: Controlled"/>
-              <wp:cNvGraphicFramePr/>
-              <a:graphic xmlns:a="http://schemas.openxmlformats.org/drawingml/2006/main">
-                <a:graphicData uri="http://schemas.microsoft.com/office/word/2010/wordprocessingShape">
-                  <wps:wsp>
-                    <wps:cNvSpPr txBox="1"/>
-                    <wps:spPr>
-                      <a:xfrm>
-                        <a:off x="0" y="0"/>
-                        <a:ext cx="776525" cy="127000"/>
-                      </a:xfrm>
-                      <a:prstGeom prst="rect">
-                        <a:avLst/>
-                      </a:prstGeom>
-                      <a:noFill/>
-                      <a:ln w="12700" cap="flat">
-                        <a:noFill/>
-                        <a:miter lim="400000"/>
-                      </a:ln>
-                      <a:effectLst/>
-                    </wps:spPr>
-                    <wps:txbx>
-                      <w:txbxContent>
-                        <w:p>
-                          <w:pPr>
-                            <w:pStyle w:val="Body A"/>
-                          </w:pPr>
-                          <w:r>
-                            <w:rPr>
-                              <w:rFonts w:ascii="Calibri" w:hAnsi="Calibri"/>
-                              <w:outline w:val="0"/>
-                              <w:color w:val="ff0000"/>
-                              <w:sz w:val="12"/>
-                              <w:szCs w:val="12"/>
-                              <w:u w:color="ff0000"/>
-                              <w:rtl w:val="0"/>
-                              <w:lang w:val="en-US"/>
-                              <w14:textFill>
-                                <w14:solidFill>
-                                  <w14:srgbClr w14:val="FF0000"/>
-                                </w14:solidFill>
-                              </w14:textFill>
-                            </w:rPr>
-                            <w:t>Classification: Controlled</w:t>
-                          </w:r>
-                        </w:p>
-                      </w:txbxContent>
-                    </wps:txbx>
-                    <wps:bodyPr wrap="square" lIns="0" tIns="0" rIns="0" bIns="0" numCol="1" anchor="t">
-                      <a:noAutofit/>
-                    </wps:bodyPr>
-                  </wps:wsp>
-                </a:graphicData>
-              </a:graphic>
-            </wp:anchor>
-          </w:drawing>
-        </mc:Choice>
-        <mc:Fallback>
-          <w:pict>
-            <v:shape id="_x0000_s1026" type="#_x0000_t202" style="visibility:visible;position:absolute;margin-left:10.2pt;margin-top:738.0pt;width:61.1pt;height:10.0pt;z-index:-251658240;mso-position-horizontal:absolute;mso-position-horizontal-relative:page;mso-position-vertical:absolute;mso-position-vertical-relative:page;mso-wrap-distance-left:12.0pt;mso-wrap-distance-top:12.0pt;mso-wrap-distance-right:12.0pt;mso-wrap-distance-bottom:12.0pt;">
-              <v:fill on="f"/>
-              <v:stroke on="f" weight="1.0pt" dashstyle="solid" endcap="flat" miterlimit="400.0%" joinstyle="miter" linestyle="single" startarrow="none" startarrowwidth="medium" startarrowlength="medium" endarrow="none" endarrowwidth="medium" endarrowlength="medium"/>
-              <v:textbox>
-                <w:txbxContent>
-                  <w:p>
-                    <w:pPr>
-                      <w:pStyle w:val="Body A"/>
-                    </w:pPr>
-                    <w:r>
-                      <w:rPr>
-                        <w:rFonts w:ascii="Calibri" w:hAnsi="Calibri"/>
-                        <w:outline w:val="0"/>
-                        <w:color w:val="ff0000"/>
-                        <w:sz w:val="12"/>
-                        <w:szCs w:val="12"/>
-                        <w:u w:color="ff0000"/>
-                        <w:rtl w:val="0"/>
-                        <w:lang w:val="en-US"/>
-                        <w14:textFill>
-                          <w14:solidFill>
-                            <w14:srgbClr w14:val="FF0000"/>
-                          </w14:solidFill>
-                        </w14:textFill>
-                      </w:rPr>
-                      <w:t>Classification: Controlled</w:t>
-                    </w:r>
-                  </w:p>
-                </w:txbxContent>
-              </v:textbox>
-              <w10:wrap type="none" side="bothSides" anchorx="page" anchory="page"/>
-            </v:shape>
-          </w:pict>
-        </mc:Fallback>
-      </mc:AlternateContent>
-    </w:r>
     <w:r/>
   </w:p>
 </w:hdr>
@@ -5304,60 +7323,11 @@
       <w:position w:val="0"/>
       <w:sz w:val="24"/>
       <w:szCs w:val="24"/>
-      <w:u w:val="none" w:color="000000"/>
+      <w:u w:val="none"/>
       <w:shd w:val="nil" w:color="auto" w:fill="auto"/>
       <w:vertAlign w:val="baseline"/>
-      <w14:textOutline w14:w="12700" w14:cap="flat">
+      <w14:textOutline>
         <w14:noFill/>
-        <w14:miter w14:lim="400000"/>
-      </w14:textOutline>
-      <w14:textFill>
-        <w14:solidFill>
-          <w14:srgbClr w14:val="000000"/>
-        </w14:solidFill>
-      </w14:textFill>
-    </w:rPr>
-  </w:style>
-  <w:style w:type="paragraph" w:styleId="Body A">
-    <w:name w:val="Body A"/>
-    <w:next w:val="Body A"/>
-    <w:pPr>
-      <w:keepNext w:val="0"/>
-      <w:keepLines w:val="0"/>
-      <w:pageBreakBefore w:val="0"/>
-      <w:widowControl w:val="1"/>
-      <w:shd w:val="clear" w:color="auto" w:fill="auto"/>
-      <w:suppressAutoHyphens w:val="0"/>
-      <w:bidi w:val="0"/>
-      <w:spacing w:before="0" w:after="0" w:line="240" w:lineRule="auto"/>
-      <w:ind w:left="0" w:right="0" w:firstLine="0"/>
-      <w:jc w:val="left"/>
-      <w:outlineLvl w:val="9"/>
-    </w:pPr>
-    <w:rPr>
-      <w:rFonts w:ascii="Times New Roman" w:cs="Arial Unicode MS" w:hAnsi="Times New Roman" w:eastAsia="Arial Unicode MS"/>
-      <w:b w:val="0"/>
-      <w:bCs w:val="0"/>
-      <w:i w:val="0"/>
-      <w:iCs w:val="0"/>
-      <w:caps w:val="0"/>
-      <w:smallCaps w:val="0"/>
-      <w:strike w:val="0"/>
-      <w:dstrike w:val="0"/>
-      <w:outline w:val="0"/>
-      <w:color w:val="000000"/>
-      <w:spacing w:val="0"/>
-      <w:kern w:val="0"/>
-      <w:position w:val="0"/>
-      <w:sz w:val="24"/>
-      <w:szCs w:val="24"/>
-      <w:u w:val="none" w:color="000000"/>
-      <w:shd w:val="nil" w:color="auto" w:fill="auto"/>
-      <w:vertAlign w:val="baseline"/>
-      <w:lang w:val="en-US"/>
-      <w14:textOutline w14:w="12700" w14:cap="flat">
-        <w14:noFill/>
-        <w14:miter w14:lim="400000"/>
       </w14:textOutline>
       <w14:textFill>
         <w14:solidFill>
@@ -5410,6 +7380,52 @@
       </w14:textFill>
     </w:rPr>
   </w:style>
+  <w:style w:type="paragraph" w:styleId="Body">
+    <w:name w:val="Body"/>
+    <w:next w:val="Body"/>
+    <w:pPr>
+      <w:keepNext w:val="0"/>
+      <w:keepLines w:val="0"/>
+      <w:pageBreakBefore w:val="0"/>
+      <w:widowControl w:val="1"/>
+      <w:shd w:val="clear" w:color="auto" w:fill="auto"/>
+      <w:suppressAutoHyphens w:val="0"/>
+      <w:bidi w:val="0"/>
+      <w:spacing w:before="0" w:after="0" w:line="240" w:lineRule="auto"/>
+      <w:ind w:left="0" w:right="0" w:firstLine="0"/>
+      <w:jc w:val="left"/>
+      <w:outlineLvl w:val="9"/>
+    </w:pPr>
+    <w:rPr>
+      <w:rFonts w:ascii="Times New Roman" w:cs="Times New Roman" w:hAnsi="Times New Roman" w:eastAsia="Times New Roman"/>
+      <w:b w:val="0"/>
+      <w:bCs w:val="0"/>
+      <w:i w:val="0"/>
+      <w:iCs w:val="0"/>
+      <w:caps w:val="0"/>
+      <w:smallCaps w:val="0"/>
+      <w:strike w:val="0"/>
+      <w:dstrike w:val="0"/>
+      <w:outline w:val="0"/>
+      <w:color w:val="000000"/>
+      <w:spacing w:val="0"/>
+      <w:kern w:val="0"/>
+      <w:position w:val="0"/>
+      <w:sz w:val="24"/>
+      <w:szCs w:val="24"/>
+      <w:u w:val="none" w:color="000000"/>
+      <w:shd w:val="nil" w:color="auto" w:fill="auto"/>
+      <w:vertAlign w:val="baseline"/>
+      <w14:textOutline>
+        <w14:noFill/>
+      </w14:textOutline>
+      <w14:textFill>
+        <w14:solidFill>
+          <w14:srgbClr w14:val="000000"/>
+        </w14:solidFill>
+      </w14:textFill>
+    </w:rPr>
+  </w:style>
   <w:style w:type="paragraph" w:styleId="No Spacing">
     <w:name w:val="No Spacing"/>
     <w:next w:val="No Spacing"/>
@@ -5447,6 +7463,53 @@
       <w:shd w:val="nil" w:color="auto" w:fill="auto"/>
       <w:vertAlign w:val="baseline"/>
       <w:lang w:val="en-US"/>
+      <w14:textFill>
+        <w14:solidFill>
+          <w14:srgbClr w14:val="000000"/>
+        </w14:solidFill>
+      </w14:textFill>
+    </w:rPr>
+  </w:style>
+  <w:style w:type="paragraph" w:styleId="Default">
+    <w:name w:val="Default"/>
+    <w:next w:val="Default"/>
+    <w:pPr>
+      <w:keepNext w:val="0"/>
+      <w:keepLines w:val="0"/>
+      <w:pageBreakBefore w:val="0"/>
+      <w:widowControl w:val="1"/>
+      <w:shd w:val="clear" w:color="auto" w:fill="auto"/>
+      <w:suppressAutoHyphens w:val="0"/>
+      <w:bidi w:val="0"/>
+      <w:spacing w:before="160" w:after="0" w:line="288" w:lineRule="auto"/>
+      <w:ind w:left="0" w:right="0" w:firstLine="0"/>
+      <w:jc w:val="left"/>
+      <w:outlineLvl w:val="9"/>
+    </w:pPr>
+    <w:rPr>
+      <w:rFonts w:ascii="Helvetica Neue" w:cs="Arial Unicode MS" w:hAnsi="Helvetica Neue" w:eastAsia="Arial Unicode MS" w:hint="default"/>
+      <w:b w:val="0"/>
+      <w:bCs w:val="0"/>
+      <w:i w:val="0"/>
+      <w:iCs w:val="0"/>
+      <w:caps w:val="0"/>
+      <w:smallCaps w:val="0"/>
+      <w:strike w:val="0"/>
+      <w:dstrike w:val="0"/>
+      <w:outline w:val="0"/>
+      <w:color w:val="000000"/>
+      <w:spacing w:val="0"/>
+      <w:kern w:val="0"/>
+      <w:position w:val="0"/>
+      <w:sz w:val="24"/>
+      <w:szCs w:val="24"/>
+      <w:u w:val="none"/>
+      <w:shd w:val="nil" w:color="auto" w:fill="auto"/>
+      <w:vertAlign w:val="baseline"/>
+      <w:lang w:val="en-US"/>
+      <w14:textOutline>
+        <w14:noFill/>
+      </w14:textOutline>
       <w14:textFill>
         <w14:solidFill>
           <w14:srgbClr w14:val="000000"/>
@@ -5650,17 +7713,17 @@
         <a:solidFill>
           <a:srgbClr val="FFFFFF"/>
         </a:solidFill>
-        <a:ln w="25400" cap="flat">
+        <a:ln w="12700" cap="flat">
           <a:solidFill>
             <a:schemeClr val="accent1"/>
           </a:solidFill>
           <a:prstDash val="solid"/>
-          <a:round/>
+          <a:miter lim="800000"/>
         </a:ln>
         <a:effectLst/>
         <a:sp3d/>
       </a:spPr>
-      <a:bodyPr rot="0" spcFirstLastPara="1" vertOverflow="overflow" horzOverflow="overflow" vert="horz" wrap="square" lIns="45718" tIns="45718" rIns="45718" bIns="45718" numCol="1" spcCol="38100" rtlCol="0" anchor="ctr" upright="0">
+      <a:bodyPr rot="0" spcFirstLastPara="1" vertOverflow="overflow" horzOverflow="overflow" vert="horz" wrap="square" lIns="45719" tIns="45719" rIns="45719" bIns="45719" numCol="1" spcCol="38100" rtlCol="0" anchor="ctr" upright="0">
         <a:spAutoFit/>
       </a:bodyPr>
       <a:lstStyle>
@@ -5688,10 +7751,10 @@
             </a:solidFill>
             <a:effectLst/>
             <a:uFillTx/>
-            <a:latin typeface="+mn-lt"/>
-            <a:ea typeface="+mn-ea"/>
-            <a:cs typeface="+mn-cs"/>
-            <a:sym typeface="Helvetica Neue"/>
+            <a:latin typeface="Calibri"/>
+            <a:ea typeface="Calibri"/>
+            <a:cs typeface="Calibri"/>
+            <a:sym typeface="Calibri"/>
           </a:defRPr>
         </a:defPPr>
         <a:lvl1pPr marL="0" marR="0" indent="0" algn="l" defTabSz="914400" rtl="0" fontAlgn="auto" latinLnBrk="1" hangingPunct="0">
@@ -5939,12 +8002,12 @@
     <a:lnDef>
       <a:spPr>
         <a:noFill/>
-        <a:ln w="25400" cap="flat">
+        <a:ln w="12700" cap="flat">
           <a:solidFill>
             <a:schemeClr val="accent1"/>
           </a:solidFill>
           <a:prstDash val="solid"/>
-          <a:round/>
+          <a:miter lim="800000"/>
         </a:ln>
         <a:effectLst/>
         <a:sp3d/>
@@ -6231,7 +8294,7 @@
         <a:effectLst/>
         <a:sp3d/>
       </a:spPr>
-      <a:bodyPr rot="0" spcFirstLastPara="1" vertOverflow="overflow" horzOverflow="overflow" vert="horz" wrap="square" lIns="45718" tIns="45718" rIns="45718" bIns="45718" numCol="1" spcCol="38100" rtlCol="0" anchor="t" upright="0">
+      <a:bodyPr rot="0" spcFirstLastPara="1" vertOverflow="overflow" horzOverflow="overflow" vert="horz" wrap="square" lIns="45719" tIns="45719" rIns="45719" bIns="45719" numCol="1" spcCol="38100" rtlCol="0" anchor="t" upright="0">
         <a:spAutoFit/>
       </a:bodyPr>
       <a:lstStyle>
@@ -6259,10 +8322,10 @@
             </a:solidFill>
             <a:effectLst/>
             <a:uFillTx/>
-            <a:latin typeface="+mn-lt"/>
-            <a:ea typeface="+mn-ea"/>
-            <a:cs typeface="+mn-cs"/>
-            <a:sym typeface="Helvetica Neue"/>
+            <a:latin typeface="Calibri"/>
+            <a:ea typeface="Calibri"/>
+            <a:cs typeface="Calibri"/>
+            <a:sym typeface="Calibri"/>
           </a:defRPr>
         </a:defPPr>
         <a:lvl1pPr marL="0" marR="0" indent="0" algn="l" defTabSz="914400" rtl="0" fontAlgn="auto" latinLnBrk="1" hangingPunct="0">

</xml_diff>

<commit_message>
CIV-12072: Update docs to make text conditional on responseType == ‘PART_ADMISSION’ && poundsPaid==null}
</commit_message>
<xml_diff>
--- a/docker/docmosis/templates/CV-SPC-HRN-ENG-01360-CIV-12072.docx
+++ b/docker/docmosis/templates/CV-SPC-HRN-ENG-01360-CIV-12072.docx
@@ -37,9 +37,9 @@
       </w:tblPr>
       <w:tblGrid>
         <w:gridCol w:w="1979"/>
-        <w:gridCol w:w="3968"/>
+        <w:gridCol w:w="3967"/>
         <w:gridCol w:w="1796"/>
-        <w:gridCol w:w="2001"/>
+        <w:gridCol w:w="2002"/>
       </w:tblGrid>
       <w:tr>
         <w:trPr/>
@@ -132,7 +132,7 @@
         </w:tc>
         <w:tc>
           <w:tcPr>
-            <w:tcW w:w="5764" w:type="dxa"/>
+            <w:tcW w:w="5763" w:type="dxa"/>
             <w:gridSpan w:val="2"/>
             <w:tcBorders>
               <w:top w:val="nil"/>
@@ -195,7 +195,7 @@
         </w:tc>
         <w:tc>
           <w:tcPr>
-            <w:tcW w:w="2001" w:type="dxa"/>
+            <w:tcW w:w="2002" w:type="dxa"/>
             <w:tcBorders>
               <w:top w:val="nil"/>
               <w:left w:val="nil"/>
@@ -377,7 +377,7 @@
         </w:tc>
         <w:tc>
           <w:tcPr>
-            <w:tcW w:w="3968" w:type="dxa"/>
+            <w:tcW w:w="3967" w:type="dxa"/>
             <w:tcBorders>
               <w:top w:val="nil"/>
               <w:left w:val="nil"/>
@@ -415,7 +415,7 @@
         </w:tc>
         <w:tc>
           <w:tcPr>
-            <w:tcW w:w="3797" w:type="dxa"/>
+            <w:tcW w:w="3798" w:type="dxa"/>
             <w:gridSpan w:val="2"/>
             <w:tcBorders>
               <w:top w:val="nil"/>
@@ -490,7 +490,7 @@
         </w:tc>
         <w:tc>
           <w:tcPr>
-            <w:tcW w:w="3968" w:type="dxa"/>
+            <w:tcW w:w="3967" w:type="dxa"/>
             <w:tcBorders>
               <w:top w:val="nil"/>
               <w:left w:val="nil"/>
@@ -528,7 +528,7 @@
         </w:tc>
         <w:tc>
           <w:tcPr>
-            <w:tcW w:w="3797" w:type="dxa"/>
+            <w:tcW w:w="3798" w:type="dxa"/>
             <w:gridSpan w:val="2"/>
             <w:tcBorders>
               <w:top w:val="nil"/>
@@ -3085,7 +3085,31 @@
                 <w:sz w:val="21"/>
                 <w:szCs w:val="21"/>
               </w:rPr>
-              <w:t>’</w:t>
+              <w:t xml:space="preserve">’ </w:t>
+            </w:r>
+            <w:r>
+              <w:rPr>
+                <w:rFonts w:cs="Calibri" w:cstheme="minorHAnsi"/>
+                <w:b w:val="false"/>
+                <w:bCs w:val="false"/>
+                <w:sz w:val="21"/>
+                <w:szCs w:val="21"/>
+              </w:rPr>
+              <w:t xml:space="preserve">&amp;&amp; </w:t>
+            </w:r>
+            <w:r>
+              <w:rPr>
+                <w:rFonts w:eastAsia="Times New Roman" w:cs="Segoe UI" w:ascii="Segoe UI" w:hAnsi="Segoe UI"/>
+                <w:b w:val="false"/>
+                <w:bCs w:val="false"/>
+                <w:color w:themeColor="text1" w:val="000000"/>
+                <w:kern w:val="0"/>
+                <w:sz w:val="21"/>
+                <w:szCs w:val="21"/>
+                <w:shd w:fill="FFFFFF" w:val="clear"/>
+                <w:lang w:val="en-GB" w:eastAsia="en-GB" w:bidi="ar-SA"/>
+              </w:rPr>
+              <w:t>poundsPaid==null</w:t>
             </w:r>
             <w:r>
               <w:rPr>
@@ -3131,10 +3155,7 @@
               <w:spacing w:before="40" w:after="40"/>
               <w:jc w:val="left"/>
               <w:rPr>
-                <w:rFonts w:ascii="GDS Transport Website Light" w:hAnsi="GDS Transport Website Light" w:cs="Segoe UI"/>
-                <w:color w:themeColor="text1" w:val="000000"/>
-                <w:sz w:val="21"/>
-                <w:szCs w:val="21"/>
+                <w:rFonts w:ascii="GDS Transport Website Light" w:hAnsi="GDS Transport Website Light"/>
               </w:rPr>
             </w:pPr>
             <w:r>
@@ -3148,33 +3169,7 @@
                 <w:u w:val="none"/>
                 <w:lang w:val="en-GB" w:eastAsia="en-GB" w:bidi="ar-SA"/>
               </w:rPr>
-              <w:t>&lt;&lt;c</w:t>
-            </w:r>
-            <w:r>
-              <w:rPr>
-                <w:rFonts w:eastAsia="Times New Roman" w:cs="Segoe UI" w:ascii="Calibri" w:hAnsi="Calibri"/>
-                <w:outline w:val="false"/>
-                <w:color w:val="000000"/>
-                <w:kern w:val="0"/>
-                <w:sz w:val="21"/>
-                <w:szCs w:val="21"/>
-                <w:u w:val="none"/>
-                <w:lang w:val="en-GB" w:eastAsia="en-GB" w:bidi="ar-SA"/>
-              </w:rPr>
-              <w:t>ommonDetails.amountToPay</w:t>
-            </w:r>
-            <w:r>
-              <w:rPr>
-                <w:rFonts w:eastAsia="Times New Roman" w:cs="Segoe UI" w:ascii="GDS Transport Website Light" w:hAnsi="GDS Transport Website Light"/>
-                <w:outline w:val="false"/>
-                <w:color w:val="000000"/>
-                <w:kern w:val="0"/>
-                <w:sz w:val="21"/>
-                <w:szCs w:val="21"/>
-                <w:u w:val="none"/>
-                <w:lang w:val="en-GB" w:eastAsia="en-GB" w:bidi="ar-SA"/>
-              </w:rPr>
-              <w:t>&gt;&gt;</w:t>
+              <w:t>&lt;&lt;commonDetails.amountToPay&gt;&gt;</w:t>
             </w:r>
           </w:p>
         </w:tc>
@@ -4346,8 +4341,8 @@
         <w:tblLook w:val="04a0" w:noVBand="1" w:noHBand="0" w:lastColumn="0" w:firstColumn="1" w:lastRow="0" w:firstRow="1"/>
       </w:tblPr>
       <w:tblGrid>
-        <w:gridCol w:w="3679"/>
-        <w:gridCol w:w="6239"/>
+        <w:gridCol w:w="3678"/>
+        <w:gridCol w:w="6240"/>
         <w:gridCol w:w="44"/>
       </w:tblGrid>
       <w:tr>
@@ -4430,7 +4425,7 @@
         <w:trPr/>
         <w:tc>
           <w:tcPr>
-            <w:tcW w:w="3679" w:type="dxa"/>
+            <w:tcW w:w="3678" w:type="dxa"/>
             <w:tcBorders>
               <w:top w:val="nil"/>
               <w:left w:val="nil"/>
@@ -4469,7 +4464,7 @@
         </w:tc>
         <w:tc>
           <w:tcPr>
-            <w:tcW w:w="6239" w:type="dxa"/>
+            <w:tcW w:w="6240" w:type="dxa"/>
             <w:tcBorders>
               <w:top w:val="nil"/>
               <w:left w:val="nil"/>
@@ -4820,7 +4815,7 @@
         <w:trPr/>
         <w:tc>
           <w:tcPr>
-            <w:tcW w:w="3679" w:type="dxa"/>
+            <w:tcW w:w="3678" w:type="dxa"/>
             <w:tcBorders>
               <w:top w:val="nil"/>
               <w:left w:val="nil"/>
@@ -4859,7 +4854,7 @@
         </w:tc>
         <w:tc>
           <w:tcPr>
-            <w:tcW w:w="6283" w:type="dxa"/>
+            <w:tcW w:w="6284" w:type="dxa"/>
             <w:gridSpan w:val="2"/>
             <w:tcBorders>
               <w:top w:val="nil"/>
@@ -4924,7 +4919,7 @@
         <w:trPr/>
         <w:tc>
           <w:tcPr>
-            <w:tcW w:w="3679" w:type="dxa"/>
+            <w:tcW w:w="3678" w:type="dxa"/>
             <w:tcBorders>
               <w:top w:val="nil"/>
               <w:left w:val="nil"/>
@@ -4963,7 +4958,7 @@
         </w:tc>
         <w:tc>
           <w:tcPr>
-            <w:tcW w:w="6283" w:type="dxa"/>
+            <w:tcW w:w="6284" w:type="dxa"/>
             <w:gridSpan w:val="2"/>
             <w:tcBorders>
               <w:top w:val="nil"/>
@@ -5023,7 +5018,7 @@
         <w:trPr/>
         <w:tc>
           <w:tcPr>
-            <w:tcW w:w="3679" w:type="dxa"/>
+            <w:tcW w:w="3678" w:type="dxa"/>
             <w:tcBorders>
               <w:top w:val="nil"/>
               <w:left w:val="nil"/>
@@ -5083,7 +5078,7 @@
         </w:tc>
         <w:tc>
           <w:tcPr>
-            <w:tcW w:w="6283" w:type="dxa"/>
+            <w:tcW w:w="6284" w:type="dxa"/>
             <w:gridSpan w:val="2"/>
             <w:tcBorders>
               <w:top w:val="nil"/>
@@ -5122,7 +5117,7 @@
         <w:trPr/>
         <w:tc>
           <w:tcPr>
-            <w:tcW w:w="3679" w:type="dxa"/>
+            <w:tcW w:w="3678" w:type="dxa"/>
             <w:tcBorders>
               <w:top w:val="nil"/>
               <w:left w:val="nil"/>
@@ -5161,7 +5156,7 @@
         </w:tc>
         <w:tc>
           <w:tcPr>
-            <w:tcW w:w="6283" w:type="dxa"/>
+            <w:tcW w:w="6284" w:type="dxa"/>
             <w:gridSpan w:val="2"/>
             <w:tcBorders>
               <w:top w:val="nil"/>
@@ -5260,7 +5255,7 @@
         <w:trPr/>
         <w:tc>
           <w:tcPr>
-            <w:tcW w:w="3679" w:type="dxa"/>
+            <w:tcW w:w="3678" w:type="dxa"/>
             <w:tcBorders>
               <w:top w:val="nil"/>
               <w:left w:val="nil"/>
@@ -5324,7 +5319,7 @@
         </w:tc>
         <w:tc>
           <w:tcPr>
-            <w:tcW w:w="6283" w:type="dxa"/>
+            <w:tcW w:w="6284" w:type="dxa"/>
             <w:gridSpan w:val="2"/>
             <w:tcBorders>
               <w:top w:val="nil"/>
@@ -5531,7 +5526,7 @@
         <w:trPr/>
         <w:tc>
           <w:tcPr>
-            <w:tcW w:w="3679" w:type="dxa"/>
+            <w:tcW w:w="3678" w:type="dxa"/>
             <w:tcBorders>
               <w:top w:val="nil"/>
               <w:left w:val="nil"/>
@@ -5570,7 +5565,7 @@
         </w:tc>
         <w:tc>
           <w:tcPr>
-            <w:tcW w:w="6283" w:type="dxa"/>
+            <w:tcW w:w="6284" w:type="dxa"/>
             <w:gridSpan w:val="2"/>
             <w:tcBorders>
               <w:top w:val="nil"/>
@@ -5708,7 +5703,7 @@
         <w:trPr/>
         <w:tc>
           <w:tcPr>
-            <w:tcW w:w="3679" w:type="dxa"/>
+            <w:tcW w:w="3678" w:type="dxa"/>
             <w:tcBorders>
               <w:top w:val="nil"/>
               <w:left w:val="nil"/>
@@ -5803,7 +5798,7 @@
         </w:tc>
         <w:tc>
           <w:tcPr>
-            <w:tcW w:w="6283" w:type="dxa"/>
+            <w:tcW w:w="6284" w:type="dxa"/>
             <w:gridSpan w:val="2"/>
             <w:tcBorders>
               <w:top w:val="nil"/>

</xml_diff>

<commit_message>
CIV-12072: Update docs correct formatting
</commit_message>
<xml_diff>
--- a/docker/docmosis/templates/CV-SPC-HRN-ENG-01360-CIV-12072.docx
+++ b/docker/docmosis/templates/CV-SPC-HRN-ENG-01360-CIV-12072.docx
@@ -37,9 +37,9 @@
       </w:tblPr>
       <w:tblGrid>
         <w:gridCol w:w="1979"/>
-        <w:gridCol w:w="3967"/>
+        <w:gridCol w:w="3963"/>
         <w:gridCol w:w="1796"/>
-        <w:gridCol w:w="2002"/>
+        <w:gridCol w:w="2006"/>
       </w:tblGrid>
       <w:tr>
         <w:trPr/>
@@ -132,7 +132,7 @@
         </w:tc>
         <w:tc>
           <w:tcPr>
-            <w:tcW w:w="5763" w:type="dxa"/>
+            <w:tcW w:w="5759" w:type="dxa"/>
             <w:gridSpan w:val="2"/>
             <w:tcBorders>
               <w:top w:val="nil"/>
@@ -195,7 +195,7 @@
         </w:tc>
         <w:tc>
           <w:tcPr>
-            <w:tcW w:w="2002" w:type="dxa"/>
+            <w:tcW w:w="2006" w:type="dxa"/>
             <w:tcBorders>
               <w:top w:val="nil"/>
               <w:left w:val="nil"/>
@@ -377,7 +377,7 @@
         </w:tc>
         <w:tc>
           <w:tcPr>
-            <w:tcW w:w="3967" w:type="dxa"/>
+            <w:tcW w:w="3963" w:type="dxa"/>
             <w:tcBorders>
               <w:top w:val="nil"/>
               <w:left w:val="nil"/>
@@ -415,7 +415,7 @@
         </w:tc>
         <w:tc>
           <w:tcPr>
-            <w:tcW w:w="3798" w:type="dxa"/>
+            <w:tcW w:w="3802" w:type="dxa"/>
             <w:gridSpan w:val="2"/>
             <w:tcBorders>
               <w:top w:val="nil"/>
@@ -490,7 +490,7 @@
         </w:tc>
         <w:tc>
           <w:tcPr>
-            <w:tcW w:w="3967" w:type="dxa"/>
+            <w:tcW w:w="3963" w:type="dxa"/>
             <w:tcBorders>
               <w:top w:val="nil"/>
               <w:left w:val="nil"/>
@@ -528,7 +528,7 @@
         </w:tc>
         <w:tc>
           <w:tcPr>
-            <w:tcW w:w="3798" w:type="dxa"/>
+            <w:tcW w:w="3802" w:type="dxa"/>
             <w:gridSpan w:val="2"/>
             <w:tcBorders>
               <w:top w:val="nil"/>
@@ -3047,10 +3047,7 @@
           <w:p>
             <w:pPr>
               <w:pStyle w:val="NormalWeb"/>
-              <w:widowControl/>
-              <w:suppressAutoHyphens w:val="true"/>
-              <w:spacing w:beforeAutospacing="0" w:before="40" w:afterAutospacing="0" w:after="40"/>
-              <w:jc w:val="left"/>
+              <w:spacing w:before="280" w:after="280"/>
               <w:rPr>
                 <w:rFonts w:ascii="GDSTransportWebsite" w:hAnsi="GDSTransportWebsite" w:eastAsia="Times New Roman" w:cs="Calibri"/>
                 <w:kern w:val="0"/>
@@ -3065,7 +3062,7 @@
                 <w:sz w:val="21"/>
                 <w:szCs w:val="21"/>
               </w:rPr>
-              <w:t>&lt;&lt;cs_{commonDetails.responseType == ‘</w:t>
+              <w:t>&lt;&lt;cr_{commonDetails.responseType == ‘</w:t>
             </w:r>
             <w:r>
               <w:rPr>
@@ -3085,29 +3082,17 @@
                 <w:sz w:val="21"/>
                 <w:szCs w:val="21"/>
               </w:rPr>
-              <w:t xml:space="preserve">’ </w:t>
-            </w:r>
-            <w:r>
-              <w:rPr>
-                <w:rFonts w:cs="Calibri" w:cstheme="minorHAnsi"/>
+              <w:t xml:space="preserve">’ &amp;&amp; </w:t>
+            </w:r>
+            <w:r>
+              <w:rPr>
+                <w:rFonts w:cs="Segoe UI" w:ascii="Segoe UI" w:hAnsi="Segoe UI"/>
                 <w:b w:val="false"/>
                 <w:bCs w:val="false"/>
-                <w:sz w:val="21"/>
-                <w:szCs w:val="21"/>
-              </w:rPr>
-              <w:t xml:space="preserve">&amp;&amp; </w:t>
-            </w:r>
-            <w:r>
-              <w:rPr>
-                <w:rFonts w:eastAsia="Times New Roman" w:cs="Segoe UI" w:ascii="Segoe UI" w:hAnsi="Segoe UI"/>
-                <w:b w:val="false"/>
-                <w:bCs w:val="false"/>
-                <w:color w:themeColor="text1" w:val="000000"/>
-                <w:kern w:val="0"/>
-                <w:sz w:val="21"/>
-                <w:szCs w:val="21"/>
-                <w:shd w:fill="FFFFFF" w:val="clear"/>
-                <w:lang w:val="en-GB" w:eastAsia="en-GB" w:bidi="ar-SA"/>
+                <w:color w:themeColor="text1" w:val="000000"/>
+                <w:sz w:val="21"/>
+                <w:szCs w:val="21"/>
+                <w:shd w:fill="FFFFFF" w:val="clear"/>
               </w:rPr>
               <w:t>poundsPaid==null</w:t>
             </w:r>
@@ -3122,18 +3107,75 @@
               </w:rPr>
               <w:t>}&gt;&gt;</w:t>
             </w:r>
-            <w:r>
-              <w:rPr>
-                <w:b/>
-                <w:bCs/>
+          </w:p>
+        </w:tc>
+        <w:tc>
+          <w:tcPr>
+            <w:tcW w:w="6343" w:type="dxa"/>
+            <w:tcBorders>
+              <w:top w:val="nil"/>
+              <w:left w:val="nil"/>
+              <w:bottom w:val="nil"/>
+              <w:right w:val="nil"/>
+            </w:tcBorders>
+          </w:tcPr>
+          <w:p>
+            <w:pPr>
+              <w:pStyle w:val="Normal"/>
+              <w:widowControl/>
+              <w:suppressAutoHyphens w:val="true"/>
+              <w:spacing w:before="40" w:after="40"/>
+              <w:jc w:val="left"/>
+              <w:rPr>
+                <w:rFonts w:ascii="GDS Transport Website Light" w:hAnsi="GDS Transport Website Light"/>
+              </w:rPr>
+            </w:pPr>
+            <w:r>
+              <w:rPr>
+                <w:rFonts w:ascii="GDS Transport Website Light" w:hAnsi="GDS Transport Website Light"/>
+              </w:rPr>
+            </w:r>
+          </w:p>
+        </w:tc>
+      </w:tr>
+      <w:tr>
+        <w:trPr/>
+        <w:tc>
+          <w:tcPr>
+            <w:tcW w:w="3681" w:type="dxa"/>
+            <w:tcBorders>
+              <w:top w:val="nil"/>
+              <w:left w:val="nil"/>
+              <w:bottom w:val="nil"/>
+              <w:right w:val="nil"/>
+            </w:tcBorders>
+          </w:tcPr>
+          <w:p>
+            <w:pPr>
+              <w:pStyle w:val="NormalWeb"/>
+              <w:widowControl/>
+              <w:suppressAutoHyphens w:val="true"/>
+              <w:spacing w:beforeAutospacing="0" w:before="40" w:afterAutospacing="0" w:after="40"/>
+              <w:jc w:val="left"/>
+              <w:rPr>
+                <w:rFonts w:ascii="GDSTransportWebsite" w:hAnsi="GDSTransportWebsite" w:eastAsia="Times New Roman" w:cs="Calibri"/>
+                <w:kern w:val="0"/>
+                <w:lang w:val="en-GB" w:eastAsia="en-GB" w:bidi="ar-SA"/>
+              </w:rPr>
+            </w:pPr>
+            <w:r>
+              <w:rPr>
+                <w:rFonts w:eastAsia="Times New Roman" w:cs="Times New Roman" w:ascii="GDSTransportWebsite" w:hAnsi="GDSTransportWebsite"/>
+                <w:b/>
+                <w:bCs/>
+                <w:color w:val="0A0A0A"/>
+                <w:kern w:val="0"/>
+                <w:sz w:val="24"/>
+                <w:szCs w:val="24"/>
+                <w:shd w:fill="FFFFFF" w:val="clear"/>
+                <w:lang w:val="en-GB" w:eastAsia="en-GB" w:bidi="ar-SA"/>
               </w:rPr>
               <w:t>Amount they admit they owe</w:t>
-            </w:r>
-            <w:r>
-              <w:rPr>
-                <w:rFonts w:cs="Times New Roman"/>
-              </w:rPr>
-              <w:t>&lt;&lt;es_&gt;&gt;</w:t>
             </w:r>
           </w:p>
         </w:tc>
@@ -3170,6 +3212,78 @@
                 <w:lang w:val="en-GB" w:eastAsia="en-GB" w:bidi="ar-SA"/>
               </w:rPr>
               <w:t>&lt;&lt;commonDetails.amountToPay&gt;&gt;</w:t>
+            </w:r>
+          </w:p>
+        </w:tc>
+      </w:tr>
+      <w:tr>
+        <w:trPr/>
+        <w:tc>
+          <w:tcPr>
+            <w:tcW w:w="3681" w:type="dxa"/>
+            <w:tcBorders>
+              <w:top w:val="nil"/>
+              <w:left w:val="nil"/>
+              <w:bottom w:val="nil"/>
+              <w:right w:val="nil"/>
+            </w:tcBorders>
+          </w:tcPr>
+          <w:p>
+            <w:pPr>
+              <w:pStyle w:val="NormalWeb"/>
+              <w:widowControl/>
+              <w:suppressAutoHyphens w:val="true"/>
+              <w:spacing w:beforeAutospacing="0" w:before="40" w:afterAutospacing="0" w:after="40"/>
+              <w:jc w:val="left"/>
+              <w:rPr>
+                <w:rFonts w:ascii="GDSTransportWebsite" w:hAnsi="GDSTransportWebsite" w:eastAsia="Times New Roman" w:cs="Calibri"/>
+                <w:kern w:val="0"/>
+                <w:lang w:val="en-GB" w:eastAsia="en-GB" w:bidi="ar-SA"/>
+              </w:rPr>
+            </w:pPr>
+            <w:r>
+              <w:rPr>
+                <w:rFonts w:eastAsia="Times New Roman" w:cs="Calibri" w:ascii="GDSTransportWebsite" w:hAnsi="GDSTransportWebsite"/>
+                <w:kern w:val="0"/>
+                <w:lang w:val="en-GB" w:eastAsia="en-GB" w:bidi="ar-SA"/>
+              </w:rPr>
+              <w:t>&lt;</w:t>
+            </w:r>
+            <w:r>
+              <w:rPr>
+                <w:rFonts w:eastAsia="Times New Roman" w:cs="Times New Roman" w:ascii="GDSTransportWebsite" w:hAnsi="GDSTransportWebsite"/>
+                <w:kern w:val="0"/>
+                <w:lang w:val="en-GB" w:eastAsia="en-GB" w:bidi="ar-SA"/>
+              </w:rPr>
+              <w:t>&lt;er_&gt;&gt;</w:t>
+            </w:r>
+          </w:p>
+        </w:tc>
+        <w:tc>
+          <w:tcPr>
+            <w:tcW w:w="6343" w:type="dxa"/>
+            <w:tcBorders>
+              <w:top w:val="nil"/>
+              <w:left w:val="nil"/>
+              <w:bottom w:val="nil"/>
+              <w:right w:val="nil"/>
+            </w:tcBorders>
+          </w:tcPr>
+          <w:p>
+            <w:pPr>
+              <w:pStyle w:val="Normal"/>
+              <w:widowControl/>
+              <w:suppressAutoHyphens w:val="true"/>
+              <w:spacing w:before="40" w:after="40"/>
+              <w:jc w:val="left"/>
+              <w:rPr>
+                <w:rFonts w:ascii="GDS Transport Website Light" w:hAnsi="GDS Transport Website Light"/>
+              </w:rPr>
+            </w:pPr>
+            <w:r>
+              <w:rPr>
+                <w:rFonts w:ascii="GDS Transport Website Light" w:hAnsi="GDS Transport Website Light"/>
+              </w:rPr>
             </w:r>
           </w:p>
         </w:tc>
@@ -4341,8 +4455,8 @@
         <w:tblLook w:val="04a0" w:noVBand="1" w:noHBand="0" w:lastColumn="0" w:firstColumn="1" w:lastRow="0" w:firstRow="1"/>
       </w:tblPr>
       <w:tblGrid>
-        <w:gridCol w:w="3678"/>
-        <w:gridCol w:w="6240"/>
+        <w:gridCol w:w="3674"/>
+        <w:gridCol w:w="6244"/>
         <w:gridCol w:w="44"/>
       </w:tblGrid>
       <w:tr>
@@ -4425,7 +4539,7 @@
         <w:trPr/>
         <w:tc>
           <w:tcPr>
-            <w:tcW w:w="3678" w:type="dxa"/>
+            <w:tcW w:w="3674" w:type="dxa"/>
             <w:tcBorders>
               <w:top w:val="nil"/>
               <w:left w:val="nil"/>
@@ -4464,7 +4578,7 @@
         </w:tc>
         <w:tc>
           <w:tcPr>
-            <w:tcW w:w="6240" w:type="dxa"/>
+            <w:tcW w:w="6244" w:type="dxa"/>
             <w:tcBorders>
               <w:top w:val="nil"/>
               <w:left w:val="nil"/>
@@ -4815,7 +4929,7 @@
         <w:trPr/>
         <w:tc>
           <w:tcPr>
-            <w:tcW w:w="3678" w:type="dxa"/>
+            <w:tcW w:w="3674" w:type="dxa"/>
             <w:tcBorders>
               <w:top w:val="nil"/>
               <w:left w:val="nil"/>
@@ -4854,7 +4968,7 @@
         </w:tc>
         <w:tc>
           <w:tcPr>
-            <w:tcW w:w="6284" w:type="dxa"/>
+            <w:tcW w:w="6288" w:type="dxa"/>
             <w:gridSpan w:val="2"/>
             <w:tcBorders>
               <w:top w:val="nil"/>
@@ -4919,7 +5033,7 @@
         <w:trPr/>
         <w:tc>
           <w:tcPr>
-            <w:tcW w:w="3678" w:type="dxa"/>
+            <w:tcW w:w="3674" w:type="dxa"/>
             <w:tcBorders>
               <w:top w:val="nil"/>
               <w:left w:val="nil"/>
@@ -4958,7 +5072,7 @@
         </w:tc>
         <w:tc>
           <w:tcPr>
-            <w:tcW w:w="6284" w:type="dxa"/>
+            <w:tcW w:w="6288" w:type="dxa"/>
             <w:gridSpan w:val="2"/>
             <w:tcBorders>
               <w:top w:val="nil"/>
@@ -5018,7 +5132,7 @@
         <w:trPr/>
         <w:tc>
           <w:tcPr>
-            <w:tcW w:w="3678" w:type="dxa"/>
+            <w:tcW w:w="3674" w:type="dxa"/>
             <w:tcBorders>
               <w:top w:val="nil"/>
               <w:left w:val="nil"/>
@@ -5078,7 +5192,7 @@
         </w:tc>
         <w:tc>
           <w:tcPr>
-            <w:tcW w:w="6284" w:type="dxa"/>
+            <w:tcW w:w="6288" w:type="dxa"/>
             <w:gridSpan w:val="2"/>
             <w:tcBorders>
               <w:top w:val="nil"/>
@@ -5117,7 +5231,7 @@
         <w:trPr/>
         <w:tc>
           <w:tcPr>
-            <w:tcW w:w="3678" w:type="dxa"/>
+            <w:tcW w:w="3674" w:type="dxa"/>
             <w:tcBorders>
               <w:top w:val="nil"/>
               <w:left w:val="nil"/>
@@ -5156,7 +5270,7 @@
         </w:tc>
         <w:tc>
           <w:tcPr>
-            <w:tcW w:w="6284" w:type="dxa"/>
+            <w:tcW w:w="6288" w:type="dxa"/>
             <w:gridSpan w:val="2"/>
             <w:tcBorders>
               <w:top w:val="nil"/>
@@ -5255,7 +5369,7 @@
         <w:trPr/>
         <w:tc>
           <w:tcPr>
-            <w:tcW w:w="3678" w:type="dxa"/>
+            <w:tcW w:w="3674" w:type="dxa"/>
             <w:tcBorders>
               <w:top w:val="nil"/>
               <w:left w:val="nil"/>
@@ -5319,7 +5433,7 @@
         </w:tc>
         <w:tc>
           <w:tcPr>
-            <w:tcW w:w="6284" w:type="dxa"/>
+            <w:tcW w:w="6288" w:type="dxa"/>
             <w:gridSpan w:val="2"/>
             <w:tcBorders>
               <w:top w:val="nil"/>
@@ -5526,7 +5640,7 @@
         <w:trPr/>
         <w:tc>
           <w:tcPr>
-            <w:tcW w:w="3678" w:type="dxa"/>
+            <w:tcW w:w="3674" w:type="dxa"/>
             <w:tcBorders>
               <w:top w:val="nil"/>
               <w:left w:val="nil"/>
@@ -5565,7 +5679,7 @@
         </w:tc>
         <w:tc>
           <w:tcPr>
-            <w:tcW w:w="6284" w:type="dxa"/>
+            <w:tcW w:w="6288" w:type="dxa"/>
             <w:gridSpan w:val="2"/>
             <w:tcBorders>
               <w:top w:val="nil"/>
@@ -5703,7 +5817,7 @@
         <w:trPr/>
         <w:tc>
           <w:tcPr>
-            <w:tcW w:w="3678" w:type="dxa"/>
+            <w:tcW w:w="3674" w:type="dxa"/>
             <w:tcBorders>
               <w:top w:val="nil"/>
               <w:left w:val="nil"/>
@@ -5798,7 +5912,7 @@
         </w:tc>
         <w:tc>
           <w:tcPr>
-            <w:tcW w:w="6284" w:type="dxa"/>
+            <w:tcW w:w="6288" w:type="dxa"/>
             <w:gridSpan w:val="2"/>
             <w:tcBorders>
               <w:top w:val="nil"/>
@@ -6573,7 +6687,7 @@
               <w:rFonts w:eastAsia="Times New Roman" w:cs="Times New Roman" w:ascii="Times" w:hAnsi="Times"/>
               <w:lang w:val="en-GB" w:eastAsia="en-GB" w:bidi="ar-SA"/>
             </w:rPr>
-            <w:t>4</w:t>
+            <w:t>5</w:t>
           </w:r>
           <w:r>
             <w:rPr>
@@ -6633,7 +6747,7 @@
               <w:rFonts w:eastAsia="Times New Roman" w:cs="Times New Roman" w:ascii="Times" w:hAnsi="Times"/>
               <w:lang w:val="en-GB" w:eastAsia="en-GB" w:bidi="ar-SA"/>
             </w:rPr>
-            <w:t>4</w:t>
+            <w:t>5</w:t>
           </w:r>
           <w:r>
             <w:rPr>
@@ -6825,7 +6939,7 @@
               <w:rFonts w:eastAsia="Times New Roman" w:cs="Times New Roman" w:ascii="Times" w:hAnsi="Times"/>
               <w:lang w:val="en-GB" w:eastAsia="en-GB" w:bidi="ar-SA"/>
             </w:rPr>
-            <w:t>4</w:t>
+            <w:t>5</w:t>
           </w:r>
           <w:r>
             <w:rPr>
@@ -6885,7 +6999,7 @@
               <w:rFonts w:eastAsia="Times New Roman" w:cs="Times New Roman" w:ascii="Times" w:hAnsi="Times"/>
               <w:lang w:val="en-GB" w:eastAsia="en-GB" w:bidi="ar-SA"/>
             </w:rPr>
-            <w:t>4</w:t>
+            <w:t>5</w:t>
           </w:r>
           <w:r>
             <w:rPr>

</xml_diff>